<commit_message>
Add server side to relation skere
</commit_message>
<xml_diff>
--- a/doc/relazione.docx
+++ b/doc/relazione.docx
@@ -228,7 +228,6 @@
         </w:rPr>
         <w:t xml:space="preserve">Progetto di una Smart </w:t>
       </w:r>
-      <w:proofErr w:type="spellStart"/>
       <w:r>
         <w:rPr>
           <w:rFonts w:ascii="Oswald" w:eastAsia="Times New Roman" w:hAnsi="Oswald" w:cs="Times New Roman"/>
@@ -240,7 +239,6 @@
         </w:rPr>
         <w:t>Greenhouse</w:t>
       </w:r>
-      <w:proofErr w:type="spellEnd"/>
     </w:p>
     <w:p>
       <w:pPr>
@@ -573,6 +571,9 @@
     <w:p>
       <w:pPr>
         <w:jc w:val="right"/>
+        <w:rPr>
+          <w:lang w:val="pl-PL"/>
+        </w:rPr>
       </w:pPr>
       <w:r>
         <w:rPr>
@@ -580,88 +581,109 @@
           <w:color w:val="000000"/>
           <w:sz w:val="28"/>
           <w:szCs w:val="28"/>
+          <w:lang w:val="pl-PL" w:eastAsia="it-IT"/>
+        </w:rPr>
+        <w:t>Konrad Gomulka (</w:t>
+      </w:r>
+      <w:r>
+        <w:fldChar w:fldCharType="begin"/>
+      </w:r>
+      <w:r>
+        <w:rPr>
+          <w:lang w:val="pl-PL"/>
+        </w:rPr>
+        <w:instrText xml:space="preserve"> HYPERLINK "mailto:konrad.gomulka@studio.unibo.it" \h </w:instrText>
+      </w:r>
+      <w:r>
+        <w:fldChar w:fldCharType="separate"/>
+      </w:r>
+      <w:r>
+        <w:rPr>
+          <w:rStyle w:val="CollegamentoInternet"/>
+          <w:rFonts w:ascii="Oswald" w:eastAsia="Times New Roman" w:hAnsi="Oswald" w:cs="Times New Roman"/>
+          <w:sz w:val="28"/>
+          <w:szCs w:val="28"/>
+          <w:lang w:val="pl-PL" w:eastAsia="it-IT"/>
+        </w:rPr>
+        <w:t>konrad.gomulka@studio.unibo.it</w:t>
+      </w:r>
+      <w:r>
+        <w:rPr>
+          <w:rStyle w:val="CollegamentoInternet"/>
+          <w:rFonts w:ascii="Oswald" w:eastAsia="Times New Roman" w:hAnsi="Oswald" w:cs="Times New Roman"/>
+          <w:sz w:val="28"/>
+          <w:szCs w:val="28"/>
           <w:lang w:eastAsia="it-IT"/>
         </w:rPr>
-        <w:t xml:space="preserve">Konrad </w:t>
-      </w:r>
-      <w:proofErr w:type="spellStart"/>
+        <w:fldChar w:fldCharType="end"/>
+      </w:r>
       <w:r>
         <w:rPr>
           <w:rFonts w:ascii="Oswald" w:eastAsia="Times New Roman" w:hAnsi="Oswald" w:cs="Times New Roman"/>
           <w:color w:val="000000"/>
           <w:sz w:val="28"/>
           <w:szCs w:val="28"/>
-          <w:lang w:eastAsia="it-IT"/>
-        </w:rPr>
-        <w:t>Gomulka</w:t>
-      </w:r>
-      <w:proofErr w:type="spellEnd"/>
+          <w:lang w:val="pl-PL" w:eastAsia="it-IT"/>
+        </w:rPr>
+        <w:t>)</w:t>
+      </w:r>
+    </w:p>
+    <w:p>
+      <w:pPr>
+        <w:jc w:val="right"/>
+        <w:rPr>
+          <w:lang w:val="pl-PL"/>
+        </w:rPr>
+      </w:pPr>
       <w:r>
         <w:rPr>
           <w:rFonts w:ascii="Oswald" w:eastAsia="Times New Roman" w:hAnsi="Oswald" w:cs="Times New Roman"/>
           <w:color w:val="000000"/>
           <w:sz w:val="28"/>
           <w:szCs w:val="28"/>
+          <w:lang w:val="pl-PL" w:eastAsia="it-IT"/>
+        </w:rPr>
+        <w:t>Elizabeta Budini (</w:t>
+      </w:r>
+      <w:r>
+        <w:fldChar w:fldCharType="begin"/>
+      </w:r>
+      <w:r>
+        <w:rPr>
+          <w:lang w:val="pl-PL"/>
+        </w:rPr>
+        <w:instrText xml:space="preserve"> HYPERLINK "mailto:elizabeta.budini@studio.unibo.it" \h </w:instrText>
+      </w:r>
+      <w:r>
+        <w:fldChar w:fldCharType="separate"/>
+      </w:r>
+      <w:r>
+        <w:rPr>
+          <w:rStyle w:val="CollegamentoInternet"/>
+          <w:rFonts w:ascii="Oswald" w:eastAsia="Times New Roman" w:hAnsi="Oswald" w:cs="Times New Roman"/>
+          <w:sz w:val="28"/>
+          <w:szCs w:val="28"/>
+          <w:lang w:val="pl-PL" w:eastAsia="it-IT"/>
+        </w:rPr>
+        <w:t>elizabeta.budini@studio.unibo.it</w:t>
+      </w:r>
+      <w:r>
+        <w:rPr>
+          <w:rStyle w:val="CollegamentoInternet"/>
+          <w:rFonts w:ascii="Oswald" w:eastAsia="Times New Roman" w:hAnsi="Oswald" w:cs="Times New Roman"/>
+          <w:sz w:val="28"/>
+          <w:szCs w:val="28"/>
           <w:lang w:eastAsia="it-IT"/>
         </w:rPr>
-        <w:t xml:space="preserve"> (</w:t>
-      </w:r>
-      <w:hyperlink r:id="rId12">
-        <w:r>
-          <w:rPr>
-            <w:rStyle w:val="CollegamentoInternet"/>
-            <w:rFonts w:ascii="Oswald" w:eastAsia="Times New Roman" w:hAnsi="Oswald" w:cs="Times New Roman"/>
-            <w:sz w:val="28"/>
-            <w:szCs w:val="28"/>
-            <w:lang w:eastAsia="it-IT"/>
-          </w:rPr>
-          <w:t>konrad.gomulka@studio.unibo.it</w:t>
-        </w:r>
-      </w:hyperlink>
+        <w:fldChar w:fldCharType="end"/>
+      </w:r>
       <w:r>
         <w:rPr>
           <w:rFonts w:ascii="Oswald" w:eastAsia="Times New Roman" w:hAnsi="Oswald" w:cs="Times New Roman"/>
           <w:color w:val="000000"/>
           <w:sz w:val="28"/>
           <w:szCs w:val="28"/>
-          <w:lang w:eastAsia="it-IT"/>
-        </w:rPr>
-        <w:t>)</w:t>
-      </w:r>
-    </w:p>
-    <w:p>
-      <w:pPr>
-        <w:jc w:val="right"/>
-      </w:pPr>
-      <w:r>
-        <w:rPr>
-          <w:rFonts w:ascii="Oswald" w:eastAsia="Times New Roman" w:hAnsi="Oswald" w:cs="Times New Roman"/>
-          <w:color w:val="000000"/>
-          <w:sz w:val="28"/>
-          <w:szCs w:val="28"/>
-          <w:lang w:eastAsia="it-IT"/>
-        </w:rPr>
-        <w:t>Elizabeta Budini (</w:t>
-      </w:r>
-      <w:hyperlink r:id="rId13">
-        <w:r>
-          <w:rPr>
-            <w:rStyle w:val="CollegamentoInternet"/>
-            <w:rFonts w:ascii="Oswald" w:eastAsia="Times New Roman" w:hAnsi="Oswald" w:cs="Times New Roman"/>
-            <w:sz w:val="28"/>
-            <w:szCs w:val="28"/>
-            <w:lang w:eastAsia="it-IT"/>
-          </w:rPr>
-          <w:t>elizabeta.budini@studio.unibo.it</w:t>
-        </w:r>
-      </w:hyperlink>
-      <w:r>
-        <w:rPr>
-          <w:rFonts w:ascii="Oswald" w:eastAsia="Times New Roman" w:hAnsi="Oswald" w:cs="Times New Roman"/>
-          <w:color w:val="000000"/>
-          <w:sz w:val="28"/>
-          <w:szCs w:val="28"/>
-          <w:lang w:eastAsia="it-IT"/>
+          <w:lang w:val="pl-PL" w:eastAsia="it-IT"/>
         </w:rPr>
         <w:t>)</w:t>
       </w:r>
@@ -686,7 +708,7 @@
       <w:sdtContent>
         <w:p>
           <w:pPr>
-            <w:pStyle w:val="Titolosommario"/>
+            <w:pStyle w:val="TOCHeading"/>
           </w:pPr>
           <w:r>
             <w:t>Sommario</w:t>
@@ -695,7 +717,7 @@
         </w:p>
         <w:p>
           <w:pPr>
-            <w:pStyle w:val="Sommario1"/>
+            <w:pStyle w:val="TOC1"/>
             <w:tabs>
               <w:tab w:val="right" w:leader="dot" w:pos="9628"/>
             </w:tabs>
@@ -724,7 +746,7 @@
           <w:hyperlink w:anchor="_Toc1676186" w:history="1">
             <w:r>
               <w:rPr>
-                <w:rStyle w:val="Collegamentoipertestuale"/>
+                <w:rStyle w:val="Hyperlink"/>
                 <w:noProof/>
               </w:rPr>
               <w:t>Sommario</w:t>
@@ -781,7 +803,7 @@
         </w:p>
         <w:p>
           <w:pPr>
-            <w:pStyle w:val="Sommario1"/>
+            <w:pStyle w:val="TOC1"/>
             <w:tabs>
               <w:tab w:val="left" w:pos="660"/>
               <w:tab w:val="right" w:leader="dot" w:pos="9628"/>
@@ -795,7 +817,7 @@
           <w:hyperlink w:anchor="_Toc1676187" w:history="1">
             <w:r>
               <w:rPr>
-                <w:rStyle w:val="Collegamentoipertestuale"/>
+                <w:rStyle w:val="Hyperlink"/>
                 <w:noProof/>
               </w:rPr>
               <w:t>1.1</w:t>
@@ -810,7 +832,7 @@
             </w:r>
             <w:r>
               <w:rPr>
-                <w:rStyle w:val="Collegamentoipertestuale"/>
+                <w:rStyle w:val="Hyperlink"/>
                 <w:noProof/>
               </w:rPr>
               <w:t>Specifiche progetto</w:t>
@@ -867,7 +889,7 @@
         </w:p>
         <w:p>
           <w:pPr>
-            <w:pStyle w:val="Sommario1"/>
+            <w:pStyle w:val="TOC1"/>
             <w:tabs>
               <w:tab w:val="right" w:leader="dot" w:pos="9628"/>
             </w:tabs>
@@ -880,7 +902,7 @@
           <w:hyperlink w:anchor="_Toc1676188" w:history="1">
             <w:r>
               <w:rPr>
-                <w:rStyle w:val="Collegamentoipertestuale"/>
+                <w:rStyle w:val="Hyperlink"/>
                 <w:noProof/>
               </w:rPr>
               <w:t>1.2 Schema del circuito</w:t>
@@ -937,7 +959,7 @@
         </w:p>
         <w:p>
           <w:pPr>
-            <w:pStyle w:val="Sommario1"/>
+            <w:pStyle w:val="TOC1"/>
             <w:tabs>
               <w:tab w:val="right" w:leader="dot" w:pos="9628"/>
             </w:tabs>
@@ -950,7 +972,7 @@
           <w:hyperlink w:anchor="_Toc1676189" w:history="1">
             <w:r>
               <w:rPr>
-                <w:rStyle w:val="Collegamentoipertestuale"/>
+                <w:rStyle w:val="Hyperlink"/>
                 <w:noProof/>
               </w:rPr>
               <w:t>1.3 GreenHouse Controller (Arduino)</w:t>
@@ -1007,7 +1029,7 @@
         </w:p>
         <w:p>
           <w:pPr>
-            <w:pStyle w:val="Sommario2"/>
+            <w:pStyle w:val="TOC2"/>
             <w:tabs>
               <w:tab w:val="right" w:leader="dot" w:pos="9628"/>
             </w:tabs>
@@ -1020,7 +1042,7 @@
           <w:hyperlink w:anchor="_Toc1676190" w:history="1">
             <w:r>
               <w:rPr>
-                <w:rStyle w:val="Collegamentoipertestuale"/>
+                <w:rStyle w:val="Hyperlink"/>
                 <w:noProof/>
               </w:rPr>
               <w:t>1.3.1 Detection Task</w:t>
@@ -1077,7 +1099,7 @@
         </w:p>
         <w:p>
           <w:pPr>
-            <w:pStyle w:val="Sommario2"/>
+            <w:pStyle w:val="TOC2"/>
             <w:tabs>
               <w:tab w:val="right" w:leader="dot" w:pos="9628"/>
             </w:tabs>
@@ -1090,7 +1112,7 @@
           <w:hyperlink w:anchor="_Toc1676191" w:history="1">
             <w:r>
               <w:rPr>
-                <w:rStyle w:val="Collegamentoipertestuale"/>
+                <w:rStyle w:val="Hyperlink"/>
                 <w:noProof/>
               </w:rPr>
               <w:t>1.3.2 Irrigation Task</w:t>
@@ -1147,7 +1169,7 @@
         </w:p>
         <w:p>
           <w:pPr>
-            <w:pStyle w:val="Sommario1"/>
+            <w:pStyle w:val="TOC1"/>
             <w:tabs>
               <w:tab w:val="right" w:leader="dot" w:pos="9628"/>
             </w:tabs>
@@ -1160,7 +1182,7 @@
           <w:hyperlink w:anchor="_Toc1676192" w:history="1">
             <w:r>
               <w:rPr>
-                <w:rStyle w:val="Collegamentoipertestuale"/>
+                <w:rStyle w:val="Hyperlink"/>
                 <w:noProof/>
               </w:rPr>
               <w:t>1.4 GreenHouse Server (PC)</w:t>
@@ -1217,7 +1239,7 @@
         </w:p>
         <w:p>
           <w:pPr>
-            <w:pStyle w:val="Sommario1"/>
+            <w:pStyle w:val="TOC1"/>
             <w:tabs>
               <w:tab w:val="right" w:leader="dot" w:pos="9628"/>
             </w:tabs>
@@ -1230,7 +1252,7 @@
           <w:hyperlink w:anchor="_Toc1676193" w:history="1">
             <w:r>
               <w:rPr>
-                <w:rStyle w:val="Collegamentoipertestuale"/>
+                <w:rStyle w:val="Hyperlink"/>
                 <w:noProof/>
               </w:rPr>
               <w:t>1.5 GreenHouse Edge (ESP)</w:t>
@@ -1287,7 +1309,7 @@
         </w:p>
         <w:p>
           <w:pPr>
-            <w:pStyle w:val="Sommario1"/>
+            <w:pStyle w:val="TOC1"/>
             <w:tabs>
               <w:tab w:val="right" w:leader="dot" w:pos="9628"/>
             </w:tabs>
@@ -1300,7 +1322,7 @@
           <w:hyperlink w:anchor="_Toc1676194" w:history="1">
             <w:r>
               <w:rPr>
-                <w:rStyle w:val="Collegamentoipertestuale"/>
+                <w:rStyle w:val="Hyperlink"/>
                 <w:noProof/>
               </w:rPr>
               <w:t>1.6 GreenHouse Mobile App (Android)</w:t>
@@ -1357,7 +1379,7 @@
         </w:p>
         <w:p>
           <w:pPr>
-            <w:pStyle w:val="Sommario1"/>
+            <w:pStyle w:val="TOC1"/>
             <w:tabs>
               <w:tab w:val="right" w:leader="dot" w:pos="9628"/>
             </w:tabs>
@@ -1370,7 +1392,7 @@
           <w:hyperlink w:anchor="_Toc1676195" w:history="1">
             <w:r>
               <w:rPr>
-                <w:rStyle w:val="Collegamentoipertestuale"/>
+                <w:rStyle w:val="Hyperlink"/>
                 <w:noProof/>
               </w:rPr>
               <w:t>1.7 GreenHouse Front End (PC)</w:t>
@@ -1539,15 +1561,13 @@
     </w:p>
     <w:p>
       <w:pPr>
-        <w:pStyle w:val="Titolo1"/>
+        <w:pStyle w:val="Heading1"/>
         <w:numPr>
           <w:ilvl w:val="1"/>
           <w:numId w:val="3"/>
         </w:numPr>
       </w:pPr>
       <w:bookmarkStart w:id="1" w:name="_Toc1676187"/>
-      <w:bookmarkStart w:id="2" w:name="_GoBack"/>
-      <w:bookmarkEnd w:id="2"/>
       <w:r>
         <w:lastRenderedPageBreak/>
         <w:t>Specifiche progetto</w:t>
@@ -1556,7 +1576,7 @@
     </w:p>
     <w:p>
       <w:pPr>
-        <w:pStyle w:val="Titolo1"/>
+        <w:pStyle w:val="Heading1"/>
       </w:pPr>
     </w:p>
     <w:p>
@@ -1656,7 +1676,7 @@
                     <pic:cNvPicPr/>
                   </pic:nvPicPr>
                   <pic:blipFill rotWithShape="1">
-                    <a:blip r:embed="rId14"/>
+                    <a:blip r:embed="rId12"/>
                     <a:srcRect l="11517" t="29895" r="5063" b="21111"/>
                     <a:stretch/>
                   </pic:blipFill>
@@ -1693,22 +1713,24 @@
         <w:rPr>
           <w:bCs/>
         </w:rPr>
-        <w:t>Il sistema è costituito da 5 parti (</w:t>
-      </w:r>
-      <w:proofErr w:type="gramStart"/>
-      <w:r>
+        <w:t>Il sistema è costituito da 5 parti (sotto-sistemi):</w:t>
+      </w:r>
+    </w:p>
+    <w:p>
+      <w:pPr>
+        <w:jc w:val="both"/>
         <w:rPr>
           <w:bCs/>
         </w:rPr>
-        <w:t>sotto-sistemi</w:t>
-      </w:r>
-      <w:proofErr w:type="gramEnd"/>
-      <w:r>
+      </w:pPr>
+    </w:p>
+    <w:p>
+      <w:pPr>
+        <w:jc w:val="both"/>
         <w:rPr>
           <w:bCs/>
         </w:rPr>
-        <w:t>):</w:t>
-      </w:r>
+      </w:pPr>
     </w:p>
     <w:p>
       <w:pPr>
@@ -1717,43 +1739,55 @@
           <w:bCs/>
         </w:rPr>
       </w:pPr>
-    </w:p>
-    <w:p>
-      <w:pPr>
-        <w:jc w:val="both"/>
+      <w:r>
         <w:rPr>
           <w:bCs/>
         </w:rPr>
-      </w:pPr>
-    </w:p>
-    <w:p>
-      <w:pPr>
-        <w:jc w:val="both"/>
-        <w:rPr>
-          <w:bCs/>
-        </w:rPr>
-      </w:pPr>
-      <w:r>
-        <w:rPr>
-          <w:bCs/>
-        </w:rPr>
         <w:t xml:space="preserve">- </w:t>
       </w:r>
-      <w:proofErr w:type="spellStart"/>
       <w:r>
         <w:rPr>
           <w:b/>
           <w:bCs/>
         </w:rPr>
-        <w:t>GreenHouse</w:t>
-      </w:r>
-      <w:proofErr w:type="spellEnd"/>
-      <w:r>
+        <w:t>GreenHouse Server (PC)</w:t>
+      </w:r>
+    </w:p>
+    <w:p>
+      <w:pPr>
+        <w:ind w:firstLine="708"/>
+        <w:jc w:val="both"/>
+        <w:rPr>
+          <w:bCs/>
+        </w:rPr>
+      </w:pPr>
+      <w:r>
+        <w:rPr>
+          <w:bCs/>
+        </w:rPr>
+        <w:t>- contiene la logica che definisce e attua la strategia di irrigazione</w:t>
+      </w:r>
+    </w:p>
+    <w:p>
+      <w:pPr>
+        <w:jc w:val="both"/>
         <w:rPr>
           <w:b/>
           <w:bCs/>
         </w:rPr>
-        <w:t xml:space="preserve"> Server (PC)</w:t>
+      </w:pPr>
+      <w:r>
+        <w:rPr>
+          <w:bCs/>
+        </w:rPr>
+        <w:t xml:space="preserve">- </w:t>
+      </w:r>
+      <w:r>
+        <w:rPr>
+          <w:b/>
+          <w:bCs/>
+        </w:rPr>
+        <w:t>GreenHouse Controller (Arduino)</w:t>
       </w:r>
     </w:p>
     <w:p>
@@ -1768,38 +1802,115 @@
         <w:rPr>
           <w:bCs/>
         </w:rPr>
-        <w:t>- contiene la logica che definisce e attua la strategia di irrigazione</w:t>
-      </w:r>
-    </w:p>
-    <w:p>
-      <w:pPr>
+        <w:t>- permette di controllare l’apertura e chiusura degli irrigatori (pompe acqua), quindi</w:t>
+      </w:r>
+    </w:p>
+    <w:p>
+      <w:pPr>
+        <w:ind w:firstLine="708"/>
         <w:jc w:val="both"/>
+        <w:rPr>
+          <w:bCs/>
+        </w:rPr>
+      </w:pPr>
+      <w:r>
+        <w:rPr>
+          <w:bCs/>
+        </w:rPr>
+        <w:t>della quantità di acqua erogata al minuto</w:t>
+      </w:r>
+    </w:p>
+    <w:p>
+      <w:pPr>
+        <w:jc w:val="both"/>
+        <w:rPr>
+          <w:bCs/>
+        </w:rPr>
+      </w:pPr>
+      <w:r>
+        <w:rPr>
+          <w:bCs/>
+        </w:rPr>
+        <w:t xml:space="preserve">- </w:t>
+      </w:r>
+      <w:r>
         <w:rPr>
           <w:b/>
           <w:bCs/>
         </w:rPr>
-      </w:pPr>
-      <w:r>
+        <w:t>GreenHouse Edge (ESP)</w:t>
+      </w:r>
+    </w:p>
+    <w:p>
+      <w:pPr>
+        <w:ind w:firstLine="708"/>
+        <w:jc w:val="both"/>
         <w:rPr>
           <w:bCs/>
         </w:rPr>
+      </w:pPr>
+      <w:r>
+        <w:rPr>
+          <w:bCs/>
+        </w:rPr>
+        <w:t>- permette di percepire l’umidità del terreno</w:t>
+      </w:r>
+    </w:p>
+    <w:p>
+      <w:pPr>
+        <w:jc w:val="both"/>
+        <w:rPr>
+          <w:bCs/>
+        </w:rPr>
+      </w:pPr>
+      <w:r>
+        <w:rPr>
+          <w:bCs/>
+        </w:rPr>
         <w:t xml:space="preserve">- </w:t>
       </w:r>
-      <w:proofErr w:type="spellStart"/>
       <w:r>
         <w:rPr>
           <w:b/>
           <w:bCs/>
         </w:rPr>
-        <w:t>GreenHouse</w:t>
-      </w:r>
-      <w:proofErr w:type="spellEnd"/>
+        <w:t>GreenHouse Mobile App (Android)</w:t>
+      </w:r>
+    </w:p>
+    <w:p>
+      <w:pPr>
+        <w:ind w:firstLine="708"/>
+        <w:jc w:val="both"/>
+        <w:rPr>
+          <w:bCs/>
+        </w:rPr>
+      </w:pPr>
+      <w:r>
+        <w:rPr>
+          <w:bCs/>
+        </w:rPr>
+        <w:t>- permette di controllo manuale della serra</w:t>
+      </w:r>
+    </w:p>
+    <w:p>
+      <w:pPr>
+        <w:jc w:val="both"/>
+        <w:rPr>
+          <w:bCs/>
+        </w:rPr>
+      </w:pPr>
+      <w:r>
+        <w:rPr>
+          <w:bCs/>
+        </w:rPr>
+        <w:t xml:space="preserve">- </w:t>
+      </w:r>
       <w:r>
         <w:rPr>
           <w:b/>
           <w:bCs/>
         </w:rPr>
-        <w:t xml:space="preserve"> Controller (Arduino)</w:t>
+        <w:t>GreenHouse Front End (PC)</w:t>
       </w:r>
     </w:p>
     <w:p>
@@ -1814,7 +1925,7 @@
         <w:rPr>
           <w:bCs/>
         </w:rPr>
-        <w:t>- permette di controllare l’apertura e chiusura degli irrigatori (pompe acqua), quindi</w:t>
+        <w:t>- Front end per visualizzazione/osservazione/analisi dati</w:t>
       </w:r>
     </w:p>
     <w:p>
@@ -1825,42 +1936,6 @@
           <w:bCs/>
         </w:rPr>
       </w:pPr>
-      <w:r>
-        <w:rPr>
-          <w:bCs/>
-        </w:rPr>
-        <w:t>della quantità di acqua erogata al minuto</w:t>
-      </w:r>
-    </w:p>
-    <w:p>
-      <w:pPr>
-        <w:jc w:val="both"/>
-        <w:rPr>
-          <w:bCs/>
-        </w:rPr>
-      </w:pPr>
-      <w:r>
-        <w:rPr>
-          <w:bCs/>
-        </w:rPr>
-        <w:t xml:space="preserve">- </w:t>
-      </w:r>
-      <w:proofErr w:type="spellStart"/>
-      <w:r>
-        <w:rPr>
-          <w:b/>
-          <w:bCs/>
-        </w:rPr>
-        <w:t>GreenHouse</w:t>
-      </w:r>
-      <w:proofErr w:type="spellEnd"/>
-      <w:r>
-        <w:rPr>
-          <w:b/>
-          <w:bCs/>
-        </w:rPr>
-        <w:t xml:space="preserve"> Edge (ESP)</w:t>
-      </w:r>
     </w:p>
     <w:p>
       <w:pPr>
@@ -1870,42 +1945,6 @@
           <w:bCs/>
         </w:rPr>
       </w:pPr>
-      <w:r>
-        <w:rPr>
-          <w:bCs/>
-        </w:rPr>
-        <w:t>- permette di percepire l’umidità del terreno</w:t>
-      </w:r>
-    </w:p>
-    <w:p>
-      <w:pPr>
-        <w:jc w:val="both"/>
-        <w:rPr>
-          <w:bCs/>
-        </w:rPr>
-      </w:pPr>
-      <w:r>
-        <w:rPr>
-          <w:bCs/>
-        </w:rPr>
-        <w:t xml:space="preserve">- </w:t>
-      </w:r>
-      <w:proofErr w:type="spellStart"/>
-      <w:r>
-        <w:rPr>
-          <w:b/>
-          <w:bCs/>
-        </w:rPr>
-        <w:t>GreenHouse</w:t>
-      </w:r>
-      <w:proofErr w:type="spellEnd"/>
-      <w:r>
-        <w:rPr>
-          <w:b/>
-          <w:bCs/>
-        </w:rPr>
-        <w:t xml:space="preserve"> Mobile App (Android)</w:t>
-      </w:r>
     </w:p>
     <w:p>
       <w:pPr>
@@ -1915,94 +1954,16 @@
           <w:bCs/>
         </w:rPr>
       </w:pPr>
-      <w:r>
-        <w:rPr>
-          <w:bCs/>
-        </w:rPr>
-        <w:t>- permette di controllo manuale della serra</w:t>
-      </w:r>
-    </w:p>
-    <w:p>
-      <w:pPr>
-        <w:jc w:val="both"/>
-        <w:rPr>
-          <w:bCs/>
-        </w:rPr>
-      </w:pPr>
-      <w:r>
-        <w:rPr>
-          <w:bCs/>
-        </w:rPr>
-        <w:t xml:space="preserve">- </w:t>
-      </w:r>
-      <w:proofErr w:type="spellStart"/>
-      <w:r>
-        <w:rPr>
-          <w:b/>
-          <w:bCs/>
-        </w:rPr>
-        <w:t>GreenHouse</w:t>
-      </w:r>
-      <w:proofErr w:type="spellEnd"/>
-      <w:r>
-        <w:rPr>
-          <w:b/>
-          <w:bCs/>
-        </w:rPr>
-        <w:t xml:space="preserve"> Front End (PC)</w:t>
-      </w:r>
-    </w:p>
-    <w:p>
-      <w:pPr>
-        <w:ind w:firstLine="708"/>
-        <w:jc w:val="both"/>
-        <w:rPr>
-          <w:bCs/>
-        </w:rPr>
-      </w:pPr>
-      <w:r>
-        <w:rPr>
-          <w:bCs/>
-        </w:rPr>
-        <w:t>- Front end per visualizzazione/osservazione/analisi dati</w:t>
-      </w:r>
-    </w:p>
-    <w:p>
-      <w:pPr>
-        <w:ind w:firstLine="708"/>
-        <w:jc w:val="both"/>
-        <w:rPr>
-          <w:bCs/>
-        </w:rPr>
-      </w:pPr>
-    </w:p>
-    <w:p>
-      <w:pPr>
-        <w:ind w:firstLine="708"/>
-        <w:jc w:val="both"/>
-        <w:rPr>
-          <w:bCs/>
-        </w:rPr>
-      </w:pPr>
-    </w:p>
-    <w:p>
-      <w:pPr>
-        <w:ind w:firstLine="708"/>
-        <w:jc w:val="both"/>
-        <w:rPr>
-          <w:bCs/>
-        </w:rPr>
-      </w:pPr>
-    </w:p>
-    <w:p>
-      <w:pPr>
-        <w:pStyle w:val="Titolo1"/>
-      </w:pPr>
-      <w:bookmarkStart w:id="3" w:name="_Toc1676188"/>
+    </w:p>
+    <w:p>
+      <w:pPr>
+        <w:pStyle w:val="Heading1"/>
+      </w:pPr>
+      <w:bookmarkStart w:id="2" w:name="_Toc1676188"/>
       <w:r>
         <w:t>1.2 Schema del circuito</w:t>
       </w:r>
-      <w:bookmarkEnd w:id="3"/>
+      <w:bookmarkEnd w:id="2"/>
     </w:p>
     <w:p/>
     <w:p>
@@ -2035,7 +1996,7 @@
                     <pic:cNvPicPr/>
                   </pic:nvPicPr>
                   <pic:blipFill>
-                    <a:blip r:embed="rId15">
+                    <a:blip r:embed="rId13">
                       <a:extLst>
                         <a:ext uri="{28A0092B-C50C-407E-A947-70E740481C1C}">
                           <a14:useLocalDpi xmlns:a14="http://schemas.microsoft.com/office/drawing/2010/main" val="0"/>
@@ -2105,25 +2066,7 @@
         <w:jc w:val="both"/>
       </w:pPr>
       <w:r>
-        <w:t xml:space="preserve">L’unica problematica riscontrata è stata quella riguardante il pin PWM utilizzato per il </w:t>
-      </w:r>
-      <w:r>
-        <w:t>LED</w:t>
-      </w:r>
-      <w:r>
-        <w:t xml:space="preserve"> che </w:t>
-      </w:r>
-      <w:r>
-        <w:t xml:space="preserve">riflette la portata e </w:t>
-      </w:r>
-      <w:r>
-        <w:t>si accende con un</w:t>
-      </w:r>
-      <w:r>
-        <w:t>’intensità</w:t>
-      </w:r>
-      <w:r>
-        <w:t xml:space="preserve"> variabile.</w:t>
+        <w:t>L’unica problematica riscontrata è stata quella riguardante il pin PWM utilizzato per il LED che riflette la portata e si accende con un’intensità variabile.</w:t>
       </w:r>
     </w:p>
     <w:p>
@@ -2131,16 +2074,7 @@
         <w:jc w:val="both"/>
       </w:pPr>
       <w:r>
-        <w:t>Inizialmente</w:t>
-      </w:r>
-      <w:r>
-        <w:t xml:space="preserve"> il </w:t>
-      </w:r>
-      <w:r>
-        <w:t>LED</w:t>
-      </w:r>
-      <w:r>
-        <w:t xml:space="preserve"> utilizzava il pin 11, </w:t>
+        <w:t xml:space="preserve">Inizialmente il LED utilizzava il pin 11, </w:t>
       </w:r>
       <w:r>
         <w:t>il quale è</w:t>
@@ -2157,21 +2091,16 @@
     </w:p>
     <w:p>
       <w:pPr>
-        <w:pStyle w:val="Titolo1"/>
-      </w:pPr>
-      <w:bookmarkStart w:id="4" w:name="_Toc1676189"/>
+        <w:pStyle w:val="Heading1"/>
+      </w:pPr>
+      <w:bookmarkStart w:id="3" w:name="_Toc1676189"/>
       <w:r>
         <w:t xml:space="preserve">1.3 </w:t>
       </w:r>
-      <w:proofErr w:type="spellStart"/>
-      <w:r>
-        <w:t>GreenHouse</w:t>
-      </w:r>
-      <w:proofErr w:type="spellEnd"/>
-      <w:r>
-        <w:t xml:space="preserve"> Controller (Arduino)</w:t>
-      </w:r>
-      <w:bookmarkEnd w:id="4"/>
+      <w:r>
+        <w:t>GreenHouse Controller (Arduino)</w:t>
+      </w:r>
+      <w:bookmarkEnd w:id="3"/>
     </w:p>
     <w:p>
       <w:pPr>
@@ -2180,57 +2109,23 @@
       <w:r>
         <w:t xml:space="preserve">Per quanto riguarda l’implementazione lato Arduino, abbiamo deciso di utilizzare due task: </w:t>
       </w:r>
-      <w:proofErr w:type="spellStart"/>
       <w:r>
         <w:rPr>
           <w:i/>
         </w:rPr>
-        <w:t>Detection</w:t>
-      </w:r>
-      <w:proofErr w:type="spellEnd"/>
+        <w:t>Detection Task</w:t>
+      </w:r>
+      <w:r>
+        <w:t xml:space="preserve">, utilizzato per controllare la vicinanza di qualcuno alla serra; </w:t>
+      </w:r>
       <w:r>
         <w:rPr>
           <w:i/>
         </w:rPr>
-        <w:t xml:space="preserve"> Task</w:t>
-      </w:r>
-      <w:r>
-        <w:t>,</w:t>
-      </w:r>
-      <w:r>
-        <w:t xml:space="preserve"> utilizzato per controllare la </w:t>
-      </w:r>
-      <w:r>
-        <w:t>vicinanza di qualcuno</w:t>
-      </w:r>
-      <w:r>
-        <w:t xml:space="preserve"> alla serra</w:t>
-      </w:r>
-      <w:r>
-        <w:t xml:space="preserve">; </w:t>
-      </w:r>
-      <w:proofErr w:type="spellStart"/>
-      <w:r>
-        <w:rPr>
-          <w:i/>
-        </w:rPr>
-        <w:t>Irrigation</w:t>
-      </w:r>
-      <w:proofErr w:type="spellEnd"/>
-      <w:r>
-        <w:rPr>
-          <w:i/>
-        </w:rPr>
-        <w:t xml:space="preserve"> Task</w:t>
-      </w:r>
-      <w:r>
-        <w:t>,</w:t>
-      </w:r>
-      <w:r>
-        <w:t xml:space="preserve"> </w:t>
-      </w:r>
-      <w:r>
-        <w:t>incaricato di applicare le varie politiche di irrigazione in base alla modalità in cui si trova il sistema. Di seguito descriveremo più dettagliatamente l’implementazione di questi task e le rispettive macchine a stati finiti che descrivono il loro funzionamento.</w:t>
+        <w:t>Irrigation Task</w:t>
+      </w:r>
+      <w:r>
+        <w:t>, incaricato di applicare le varie politiche di irrigazione in base alla modalità in cui si trova il sistema. Di seguito descriveremo più dettagliatamente l’implementazione di questi task e le rispettive macchine a stati finiti che descrivono il loro funzionamento.</w:t>
       </w:r>
     </w:p>
     <w:p>
@@ -2265,7 +2160,7 @@
                     <pic:cNvPicPr/>
                   </pic:nvPicPr>
                   <pic:blipFill rotWithShape="1">
-                    <a:blip r:embed="rId16">
+                    <a:blip r:embed="rId14">
                       <a:extLst>
                         <a:ext uri="{28A0092B-C50C-407E-A947-70E740481C1C}">
                           <a14:useLocalDpi xmlns:a14="http://schemas.microsoft.com/office/drawing/2010/main" val="0"/>
@@ -2360,7 +2255,7 @@
                     <pic:cNvPicPr/>
                   </pic:nvPicPr>
                   <pic:blipFill rotWithShape="1">
-                    <a:blip r:embed="rId17">
+                    <a:blip r:embed="rId15">
                       <a:extLst>
                         <a:ext uri="{28A0092B-C50C-407E-A947-70E740481C1C}">
                           <a14:useLocalDpi xmlns:a14="http://schemas.microsoft.com/office/drawing/2010/main" val="0"/>
@@ -2400,38 +2295,7 @@
         </w:drawing>
       </w:r>
       <w:r>
-        <w:t xml:space="preserve">Il sistema presenta due modalità: MANUALE e AUTOMATICA. </w:t>
-      </w:r>
-      <w:r>
-        <w:t>Il sistema parte in modalità AUTO</w:t>
-      </w:r>
-      <w:r>
-        <w:t>MATICA</w:t>
-      </w:r>
-      <w:r>
-        <w:t>, in cui avviene l’irrigazione automatica. In questo caso</w:t>
-      </w:r>
-      <w:r>
-        <w:t xml:space="preserve"> il led L1</w:t>
-      </w:r>
-      <w:r>
-        <w:t xml:space="preserve"> è acceso a indicare che il sistema è attivo, in modo AUTO</w:t>
-      </w:r>
-      <w:r>
-        <w:t>, mentre</w:t>
-      </w:r>
-      <w:r>
-        <w:t xml:space="preserve"> L2 e Lm sono spenti. Quando viene percepito un valore di umidità U inferiore a</w:t>
-      </w:r>
-      <w:r>
-        <w:t>lla</w:t>
-      </w:r>
-      <w:r>
-        <w:t xml:space="preserve"> soglia </w:t>
-      </w:r>
-      <w:proofErr w:type="spellStart"/>
-      <w:r>
-        <w:t>U</w:t>
+        <w:t>Il sistema presenta due modalità: MANUALE e AUTOMATICA. Il sistema parte in modalità AUTOMATICA, in cui avviene l’irrigazione automatica. In questo caso il led L1 è acceso a indicare che il sistema è attivo, in modo AUTO, mentre L2 e Lm sono spenti. Quando viene percepito un valore di umidità U inferiore alla soglia U</w:t>
       </w:r>
       <w:r>
         <w:rPr>
@@ -2439,160 +2303,76 @@
         </w:rPr>
         <w:t>min</w:t>
       </w:r>
-      <w:proofErr w:type="spellEnd"/>
-      <w:r>
-        <w:t>,</w:t>
+      <w:r>
+        <w:t>, viene aperta la pompa automaticamente erogando una certa portata (quantità di acqua nel tempo), pari a Y litri al minuto, dove Y può assumere tre valori: P</w:t>
+      </w:r>
+      <w:r>
+        <w:rPr>
+          <w:vertAlign w:val="subscript"/>
+        </w:rPr>
+        <w:t>min</w:t>
+      </w:r>
+      <w:r>
+        <w:t xml:space="preserve"> (portata minima), P</w:t>
+      </w:r>
+      <w:r>
+        <w:rPr>
+          <w:vertAlign w:val="subscript"/>
+        </w:rPr>
+        <w:t>med</w:t>
+      </w:r>
+      <w:r>
+        <w:t xml:space="preserve"> (media), P</w:t>
+      </w:r>
+      <w:r>
+        <w:rPr>
+          <w:vertAlign w:val="subscript"/>
+        </w:rPr>
+        <w:t>max</w:t>
+      </w:r>
+      <w:r>
+        <w:t xml:space="preserve"> (massima). Inoltre, quando viene erogata acqua, si accende L2 con intensità che riflette la portata. In modalità automatica l’erogazione si ferma quando</w:t>
+      </w:r>
+      <w:r>
+        <w:t xml:space="preserve"> o</w:t>
+      </w:r>
+      <w:r>
+        <w:t xml:space="preserve"> il valore supera la soglia U</w:t>
+      </w:r>
+      <w:r>
+        <w:rPr>
+          <w:vertAlign w:val="subscript"/>
+        </w:rPr>
+        <w:t>min</w:t>
+      </w:r>
+      <w:r>
+        <w:t xml:space="preserve"> + un certo </w:t>
+      </w:r>
+      <w:r>
+        <w:rPr>
+          <w:i/>
+        </w:rPr>
+        <w:t>DeltaU</w:t>
+      </w:r>
+      <w:r>
+        <w:t xml:space="preserve">, oppure se la </w:t>
+      </w:r>
+      <w:r>
+        <w:t>durata dell’erogazione ha superato un tempo T</w:t>
+      </w:r>
+      <w:r>
+        <w:rPr>
+          <w:vertAlign w:val="subscript"/>
+        </w:rPr>
+        <w:t>max</w:t>
+      </w:r>
+      <w:r>
+        <w:t xml:space="preserve"> . In questo caso viene</w:t>
       </w:r>
       <w:r>
         <w:t xml:space="preserve"> </w:t>
       </w:r>
       <w:r>
-        <w:t>viene aperta la pompa</w:t>
-      </w:r>
-      <w:r>
-        <w:t xml:space="preserve"> automaticamente</w:t>
-      </w:r>
-      <w:r>
-        <w:t xml:space="preserve"> erogando una certa portata (quantità di acqua nel tempo), pari a</w:t>
-      </w:r>
-      <w:r>
-        <w:t xml:space="preserve"> </w:t>
-      </w:r>
-      <w:r>
-        <w:t xml:space="preserve">Y litri al minuto, dove Y può assumere tre valori: </w:t>
-      </w:r>
-      <w:proofErr w:type="spellStart"/>
-      <w:r>
-        <w:t>P</w:t>
-      </w:r>
-      <w:r>
-        <w:rPr>
-          <w:vertAlign w:val="subscript"/>
-        </w:rPr>
-        <w:t>min</w:t>
-      </w:r>
-      <w:proofErr w:type="spellEnd"/>
-      <w:r>
-        <w:t xml:space="preserve"> (portata minima), </w:t>
-      </w:r>
-      <w:proofErr w:type="spellStart"/>
-      <w:r>
-        <w:t>P</w:t>
-      </w:r>
-      <w:r>
-        <w:rPr>
-          <w:vertAlign w:val="subscript"/>
-        </w:rPr>
-        <w:t>med</w:t>
-      </w:r>
-      <w:proofErr w:type="spellEnd"/>
-      <w:r>
-        <w:t xml:space="preserve"> (media),</w:t>
-      </w:r>
-      <w:r>
-        <w:t xml:space="preserve"> </w:t>
-      </w:r>
-      <w:proofErr w:type="spellStart"/>
-      <w:r>
-        <w:t>P</w:t>
-      </w:r>
-      <w:r>
-        <w:rPr>
-          <w:vertAlign w:val="subscript"/>
-        </w:rPr>
-        <w:t>max</w:t>
-      </w:r>
-      <w:proofErr w:type="spellEnd"/>
-      <w:r>
-        <w:t xml:space="preserve"> (massima)</w:t>
-      </w:r>
-      <w:r>
-        <w:t xml:space="preserve">. Inoltre, </w:t>
-      </w:r>
-      <w:r>
-        <w:t>quando viene erogata acqua, si accende L</w:t>
-      </w:r>
-      <w:r>
-        <w:t>2</w:t>
-      </w:r>
-      <w:r>
-        <w:t xml:space="preserve"> con intensità che riflette la</w:t>
-      </w:r>
-      <w:r>
-        <w:t xml:space="preserve"> </w:t>
-      </w:r>
-      <w:r>
-        <w:t>portata</w:t>
-      </w:r>
-      <w:r>
-        <w:t>. In modalità automatica l’</w:t>
-      </w:r>
-      <w:r>
-        <w:t>erogazione si ferma quando</w:t>
-      </w:r>
-      <w:r>
-        <w:t xml:space="preserve"> o</w:t>
-      </w:r>
-      <w:r>
-        <w:t xml:space="preserve"> il valore</w:t>
-      </w:r>
-      <w:r>
-        <w:t xml:space="preserve"> </w:t>
-      </w:r>
-      <w:r>
-        <w:t xml:space="preserve">supera la soglia </w:t>
-      </w:r>
-      <w:proofErr w:type="spellStart"/>
-      <w:r>
-        <w:t>U</w:t>
-      </w:r>
-      <w:r>
-        <w:rPr>
-          <w:vertAlign w:val="subscript"/>
-        </w:rPr>
-        <w:t>min</w:t>
-      </w:r>
-      <w:proofErr w:type="spellEnd"/>
-      <w:r>
-        <w:t xml:space="preserve"> + un certo </w:t>
-      </w:r>
-      <w:proofErr w:type="spellStart"/>
-      <w:r>
-        <w:rPr>
-          <w:i/>
-        </w:rPr>
-        <w:t>DeltaU</w:t>
-      </w:r>
-      <w:proofErr w:type="spellEnd"/>
-      <w:r>
-        <w:t xml:space="preserve">, oppure se la </w:t>
-      </w:r>
-      <w:r>
-        <w:t xml:space="preserve">durata dell’erogazione ha superato un tempo </w:t>
-      </w:r>
-      <w:proofErr w:type="spellStart"/>
-      <w:proofErr w:type="gramStart"/>
-      <w:r>
-        <w:t>T</w:t>
-      </w:r>
-      <w:r>
-        <w:rPr>
-          <w:vertAlign w:val="subscript"/>
-        </w:rPr>
-        <w:t>max</w:t>
-      </w:r>
-      <w:proofErr w:type="spellEnd"/>
-      <w:r>
-        <w:t xml:space="preserve"> .</w:t>
-      </w:r>
-      <w:proofErr w:type="gramEnd"/>
-      <w:r>
-        <w:t xml:space="preserve"> In questo caso viene</w:t>
-      </w:r>
-      <w:r>
-        <w:t xml:space="preserve"> </w:t>
-      </w:r>
-      <w:r>
         <w:t>creata una segnalazione</w:t>
       </w:r>
       <w:r>
@@ -2604,42 +2384,7 @@
         <w:jc w:val="both"/>
       </w:pPr>
       <w:r>
-        <w:t xml:space="preserve">Collegandosi al Controller (Arduino) attraverso il </w:t>
-      </w:r>
-      <w:proofErr w:type="spellStart"/>
-      <w:r>
-        <w:t>bluetooth</w:t>
-      </w:r>
-      <w:proofErr w:type="spellEnd"/>
-      <w:r>
-        <w:t xml:space="preserve"> da Mobile App è possibile passare in modalità MANUALE se ci si trova nelle vicinanze della serra (la distanza rilevata dal sonar deve essere inferiore a 30 cm). In questa modalità è possibile </w:t>
-      </w:r>
-      <w:r>
-        <w:t>manualmente aprire/chiudere/regolare l’erogazione dell’acqua, specificando la portata</w:t>
-      </w:r>
-      <w:r>
-        <w:t xml:space="preserve"> </w:t>
-      </w:r>
-      <w:r>
-        <w:t>(litri al minuto)</w:t>
-      </w:r>
-      <w:r>
-        <w:t xml:space="preserve"> e </w:t>
-      </w:r>
-      <w:r>
-        <w:t>visualizzare il valore</w:t>
-      </w:r>
-      <w:r>
-        <w:t xml:space="preserve"> in Real-Time</w:t>
-      </w:r>
-      <w:r>
-        <w:t xml:space="preserve"> dell’umidità percepita</w:t>
-      </w:r>
-      <w:r>
-        <w:t xml:space="preserve">. </w:t>
-      </w:r>
-      <w:r>
-        <w:t xml:space="preserve">Quando il sistema è in modalità di controllo manuale, il led </w:t>
+        <w:t xml:space="preserve">Collegandosi al Controller (Arduino) attraverso il bluetooth da Mobile App è possibile passare in modalità MANUALE se ci si trova nelle vicinanze della serra (la distanza rilevata dal sonar deve essere inferiore a 30 cm). In questa modalità è possibile manualmente aprire/chiudere/regolare l’erogazione dell’acqua, specificando la portata (litri al minuto) e visualizzare il valore in Real-Time dell’umidità percepita. Quando il sistema è in modalità di controllo manuale, il led </w:t>
       </w:r>
       <w:r>
         <w:rPr>
@@ -2648,39 +2393,54 @@
         <w:t>L1</w:t>
       </w:r>
       <w:r>
-        <w:t xml:space="preserve"> si deve spegnere e deve essere</w:t>
-      </w:r>
-      <w:r>
-        <w:t xml:space="preserve"> </w:t>
-      </w:r>
-      <w:r>
-        <w:t xml:space="preserve">acceso </w:t>
-      </w:r>
-      <w:proofErr w:type="gramStart"/>
-      <w:r>
-        <w:t>Lm .</w:t>
-      </w:r>
-      <w:proofErr w:type="gramEnd"/>
-    </w:p>
-    <w:p>
-      <w:pPr>
-        <w:pStyle w:val="Titolo2"/>
-      </w:pPr>
-      <w:bookmarkStart w:id="5" w:name="_Toc1676190"/>
+        <w:t xml:space="preserve"> si deve spegnere e deve essere acceso Lm .</w:t>
+      </w:r>
+    </w:p>
+    <w:p>
+      <w:pPr>
+        <w:pStyle w:val="Heading2"/>
+      </w:pPr>
+      <w:bookmarkStart w:id="4" w:name="_Toc1676190"/>
       <w:r>
         <w:t xml:space="preserve">1.3.1 </w:t>
       </w:r>
-      <w:proofErr w:type="spellStart"/>
-      <w:r>
-        <w:t>Detection</w:t>
-      </w:r>
-      <w:proofErr w:type="spellEnd"/>
-      <w:r>
-        <w:t xml:space="preserve"> Task</w:t>
+      <w:r>
+        <w:t>Detection Task</w:t>
+      </w:r>
+      <w:bookmarkEnd w:id="4"/>
+    </w:p>
+    <w:p/>
+    <w:p>
+      <w:pPr>
+        <w:rPr>
+          <w:szCs w:val="24"/>
+        </w:rPr>
+      </w:pPr>
+      <w:r>
+        <w:rPr>
+          <w:szCs w:val="24"/>
+        </w:rPr>
+        <w:t>Il primo task creato, nominato Detection Task, ha il solo compito di controllare la distanza percepita dal sonar, e settare una variabile globale usata per la comunicazione tra i due task.</w:t>
+      </w:r>
+    </w:p>
+    <w:p>
+      <w:pPr>
+        <w:jc w:val="both"/>
+      </w:pPr>
+    </w:p>
+    <w:p>
+      <w:pPr>
+        <w:pStyle w:val="Heading2"/>
+      </w:pPr>
+      <w:bookmarkStart w:id="5" w:name="_Toc1676191"/>
+      <w:r>
+        <w:t xml:space="preserve">1.3.2 </w:t>
+      </w:r>
+      <w:r>
+        <w:t>Irrigation Task</w:t>
       </w:r>
       <w:bookmarkEnd w:id="5"/>
     </w:p>
-    <w:p/>
     <w:p>
       <w:pPr>
         <w:rPr>
@@ -2691,78 +2451,14 @@
         <w:rPr>
           <w:szCs w:val="24"/>
         </w:rPr>
-        <w:t xml:space="preserve">Il primo task creato, nominato </w:t>
-      </w:r>
-      <w:proofErr w:type="spellStart"/>
+        <w:t>Il secondo task invece, deve gestire la procedura di irrigazione, sia manuale che automatica.</w:t>
+      </w:r>
       <w:r>
         <w:rPr>
           <w:szCs w:val="24"/>
         </w:rPr>
-        <w:t>Detection</w:t>
-      </w:r>
-      <w:proofErr w:type="spellEnd"/>
-      <w:r>
-        <w:rPr>
-          <w:szCs w:val="24"/>
-        </w:rPr>
-        <w:t xml:space="preserve"> Task, ha il solo compito di controllare la distanza percepita dal sonar, e settare una variabile globale usata per la comunicazione tra i due task.</w:t>
-      </w:r>
-    </w:p>
-    <w:p>
-      <w:pPr>
-        <w:jc w:val="both"/>
-      </w:pPr>
-    </w:p>
-    <w:p>
-      <w:pPr>
-        <w:pStyle w:val="Titolo2"/>
-      </w:pPr>
-      <w:bookmarkStart w:id="6" w:name="_Toc1676191"/>
-      <w:r>
-        <w:t xml:space="preserve">1.3.2 </w:t>
-      </w:r>
-      <w:proofErr w:type="spellStart"/>
-      <w:r>
-        <w:t>Irrigation</w:t>
-      </w:r>
-      <w:proofErr w:type="spellEnd"/>
-      <w:r>
-        <w:t xml:space="preserve"> Task</w:t>
-      </w:r>
-      <w:bookmarkEnd w:id="6"/>
-    </w:p>
-    <w:p>
-      <w:pPr>
-        <w:rPr>
-          <w:szCs w:val="24"/>
-        </w:rPr>
-      </w:pPr>
-      <w:r>
-        <w:rPr>
-          <w:szCs w:val="24"/>
-        </w:rPr>
-        <w:t>Il secondo task invece, deve gestire la procedura di irrigazione, sia manuale che automatica.</w:t>
-      </w:r>
-      <w:r>
-        <w:rPr>
-          <w:szCs w:val="24"/>
-        </w:rPr>
         <w:br/>
-        <w:t xml:space="preserve">Abbiamo deciso di gestire in un solo task entrambe le modalità poiché condividono sensori e attuatori, oltre che la comunicazione seriale e </w:t>
-      </w:r>
-      <w:proofErr w:type="spellStart"/>
-      <w:r>
-        <w:rPr>
-          <w:szCs w:val="24"/>
-        </w:rPr>
-        <w:t>bluetooth</w:t>
-      </w:r>
-      <w:proofErr w:type="spellEnd"/>
-      <w:r>
-        <w:rPr>
-          <w:szCs w:val="24"/>
-        </w:rPr>
-        <w:t>. Inoltre la logica delle due è analoga, con eccezione per le condizioni di inizio e fine irrigazione.</w:t>
+        <w:t>Abbiamo deciso di gestire in un solo task entrambe le modalità poiché condividono sensori e attuatori, oltre che la comunicazione seriale e bluetooth. Inoltre la logica delle due è analoga, con eccezione per le condizioni di inizio e fine irrigazione.</w:t>
       </w:r>
       <w:r>
         <w:rPr>
@@ -2781,33 +2477,309 @@
     </w:p>
     <w:p>
       <w:pPr>
-        <w:pStyle w:val="Titolo2"/>
-      </w:pPr>
-    </w:p>
-    <w:p>
-      <w:pPr>
-        <w:pStyle w:val="Titolo1"/>
-      </w:pPr>
-      <w:bookmarkStart w:id="7" w:name="_Toc1676192"/>
-      <w:r>
+        <w:pStyle w:val="Heading2"/>
+      </w:pPr>
+    </w:p>
+    <w:p>
+      <w:pPr>
+        <w:pStyle w:val="Heading1"/>
+        <w:rPr>
+          <w:lang w:val="en-US"/>
+        </w:rPr>
+      </w:pPr>
+      <w:bookmarkStart w:id="6" w:name="_Toc1676192"/>
+      <w:r>
+        <w:rPr>
+          <w:lang w:val="en-US"/>
+        </w:rPr>
         <w:t xml:space="preserve">1.4 </w:t>
       </w:r>
       <w:proofErr w:type="spellStart"/>
       <w:r>
+        <w:rPr>
+          <w:lang w:val="en-US"/>
+        </w:rPr>
         <w:t>GreenHouse</w:t>
       </w:r>
       <w:proofErr w:type="spellEnd"/>
       <w:r>
+        <w:rPr>
+          <w:lang w:val="en-US"/>
+        </w:rPr>
         <w:t xml:space="preserve"> Server</w:t>
       </w:r>
       <w:r>
+        <w:rPr>
+          <w:lang w:val="en-US"/>
+        </w:rPr>
         <w:t xml:space="preserve"> (PC)</w:t>
       </w:r>
+      <w:bookmarkEnd w:id="6"/>
+    </w:p>
+    <w:p>
+      <w:pPr>
+        <w:pStyle w:val="Heading1"/>
+        <w:rPr>
+          <w:rFonts w:asciiTheme="minorHAnsi" w:hAnsiTheme="minorHAnsi" w:cstheme="minorHAnsi"/>
+          <w:color w:val="auto"/>
+          <w:sz w:val="22"/>
+          <w:szCs w:val="22"/>
+        </w:rPr>
+      </w:pPr>
+      <w:r>
+        <w:rPr>
+          <w:rFonts w:asciiTheme="minorHAnsi" w:hAnsiTheme="minorHAnsi" w:cstheme="minorHAnsi"/>
+          <w:color w:val="auto"/>
+          <w:sz w:val="22"/>
+          <w:szCs w:val="22"/>
+        </w:rPr>
+        <w:t>Il la</w:t>
+      </w:r>
+      <w:r>
+        <w:rPr>
+          <w:rFonts w:asciiTheme="minorHAnsi" w:hAnsiTheme="minorHAnsi" w:cstheme="minorHAnsi"/>
+          <w:color w:val="auto"/>
+          <w:sz w:val="22"/>
+          <w:szCs w:val="22"/>
+        </w:rPr>
+        <w:t>to server e’ stato realizzato in java implementando un’architettura ad eventi che comunica con l’arduino e riceve messaggi dall’ESP.</w:t>
+      </w:r>
+    </w:p>
+    <w:p>
+      <w:pPr>
+        <w:pStyle w:val="Heading1"/>
+        <w:rPr>
+          <w:rFonts w:asciiTheme="minorHAnsi" w:hAnsiTheme="minorHAnsi" w:cstheme="minorHAnsi"/>
+          <w:color w:val="auto"/>
+          <w:sz w:val="22"/>
+          <w:szCs w:val="22"/>
+        </w:rPr>
+      </w:pPr>
+      <w:r>
+        <w:rPr>
+          <w:rFonts w:asciiTheme="minorHAnsi" w:hAnsiTheme="minorHAnsi" w:cstheme="minorHAnsi"/>
+          <w:color w:val="auto"/>
+          <w:sz w:val="22"/>
+          <w:szCs w:val="22"/>
+        </w:rPr>
+        <w:t>Vi sono 4 classi principali:</w:t>
+      </w:r>
+    </w:p>
+    <w:p>
+      <w:pPr>
+        <w:pStyle w:val="Heading1"/>
+        <w:rPr>
+          <w:rFonts w:asciiTheme="minorHAnsi" w:hAnsiTheme="minorHAnsi" w:cstheme="minorHAnsi"/>
+          <w:color w:val="auto"/>
+          <w:sz w:val="22"/>
+          <w:szCs w:val="22"/>
+        </w:rPr>
+      </w:pPr>
+      <w:r>
+        <w:rPr>
+          <w:rFonts w:asciiTheme="minorHAnsi" w:hAnsiTheme="minorHAnsi" w:cstheme="minorHAnsi"/>
+          <w:color w:val="auto"/>
+          <w:sz w:val="22"/>
+          <w:szCs w:val="22"/>
+        </w:rPr>
+        <w:t>-GreenHouseController: riceve gran parte degli event generati dalle altre classi e se e’ in modalita’ AUTO attua le opprtune azione</w:t>
+      </w:r>
+    </w:p>
+    <w:p>
+      <w:pPr>
+        <w:pStyle w:val="Heading1"/>
+        <w:rPr>
+          <w:rFonts w:asciiTheme="minorHAnsi" w:hAnsiTheme="minorHAnsi" w:cstheme="minorHAnsi"/>
+          <w:color w:val="auto"/>
+          <w:sz w:val="22"/>
+          <w:szCs w:val="22"/>
+        </w:rPr>
+      </w:pPr>
+      <w:r>
+        <w:rPr>
+          <w:rFonts w:asciiTheme="minorHAnsi" w:hAnsiTheme="minorHAnsi" w:cstheme="minorHAnsi"/>
+          <w:color w:val="auto"/>
+          <w:sz w:val="22"/>
+          <w:szCs w:val="22"/>
+        </w:rPr>
+        <w:t>-GreenHouse tramite la propria classe MsgService gestisce gli ev che richiedono la comunicazione con Arduino</w:t>
+      </w:r>
+    </w:p>
+    <w:p>
+      <w:pPr>
+        <w:pStyle w:val="Heading1"/>
+        <w:rPr>
+          <w:rFonts w:asciiTheme="minorHAnsi" w:hAnsiTheme="minorHAnsi" w:cstheme="minorHAnsi"/>
+          <w:color w:val="auto"/>
+          <w:sz w:val="22"/>
+          <w:szCs w:val="22"/>
+        </w:rPr>
+      </w:pPr>
+      <w:r>
+        <w:rPr>
+          <w:rFonts w:asciiTheme="minorHAnsi" w:hAnsiTheme="minorHAnsi" w:cstheme="minorHAnsi"/>
+          <w:color w:val="auto"/>
+          <w:sz w:val="22"/>
+          <w:szCs w:val="22"/>
+        </w:rPr>
+        <w:t>-Dataservice gestisce l’ascolto della porta relativa a ngrok permettendo cosi’ di ricevere i messagi inviati dall’ESP</w:t>
+      </w:r>
+    </w:p>
+    <w:p>
+      <w:pPr>
+        <w:pStyle w:val="Heading1"/>
+        <w:rPr>
+          <w:rFonts w:asciiTheme="minorHAnsi" w:hAnsiTheme="minorHAnsi" w:cstheme="minorHAnsi"/>
+          <w:color w:val="auto"/>
+          <w:sz w:val="22"/>
+          <w:szCs w:val="22"/>
+        </w:rPr>
+      </w:pPr>
+      <w:r>
+        <w:rPr>
+          <w:rFonts w:asciiTheme="minorHAnsi" w:hAnsiTheme="minorHAnsi" w:cstheme="minorHAnsi"/>
+          <w:color w:val="auto"/>
+          <w:sz w:val="22"/>
+          <w:szCs w:val="22"/>
+        </w:rPr>
+        <w:t>-ESP classe creata per comodita’ dato che era necessario avere una classe Observable relativa alla comunicazione con l’esp, si occupa di controllare i valori di umidita’ ricevuti e nel caso notificare la necessita’ di irrigazione</w:t>
+      </w:r>
+    </w:p>
+    <w:p>
+      <w:pPr>
+        <w:pStyle w:val="Heading1"/>
+        <w:rPr>
+          <w:rFonts w:asciiTheme="minorHAnsi" w:hAnsiTheme="minorHAnsi" w:cstheme="minorHAnsi"/>
+          <w:color w:val="auto"/>
+          <w:sz w:val="22"/>
+          <w:szCs w:val="22"/>
+        </w:rPr>
+      </w:pPr>
+      <w:r>
+        <w:rPr>
+          <w:rFonts w:asciiTheme="minorHAnsi" w:hAnsiTheme="minorHAnsi" w:cstheme="minorHAnsi"/>
+          <w:color w:val="auto"/>
+          <w:sz w:val="22"/>
+          <w:szCs w:val="22"/>
+        </w:rPr>
+        <w:t>Per quanto riguarda l’arduino v</w:t>
+      </w:r>
+      <w:r>
+        <w:rPr>
+          <w:rFonts w:asciiTheme="minorHAnsi" w:hAnsiTheme="minorHAnsi" w:cstheme="minorHAnsi"/>
+          <w:color w:val="auto"/>
+          <w:sz w:val="22"/>
+          <w:szCs w:val="22"/>
+        </w:rPr>
+        <w:t>engono ricevuti messaggi quando esso passa dalla modalita’ manuale a quella automatica e viceversa, quando accende e spegne effettivamente l’irrigazione in modo da poter salvare le relative date in particolare differenziando quando l’arresto dell’irrigazione e’ avvenuto per Overtime.</w:t>
+      </w:r>
+    </w:p>
+    <w:p>
+      <w:pPr>
+        <w:pStyle w:val="Heading1"/>
+        <w:rPr>
+          <w:rFonts w:asciiTheme="minorHAnsi" w:hAnsiTheme="minorHAnsi" w:cstheme="minorHAnsi"/>
+          <w:color w:val="auto"/>
+          <w:sz w:val="22"/>
+          <w:szCs w:val="22"/>
+        </w:rPr>
+      </w:pPr>
+      <w:r>
+        <w:rPr>
+          <w:rFonts w:asciiTheme="minorHAnsi" w:hAnsiTheme="minorHAnsi" w:cstheme="minorHAnsi"/>
+          <w:color w:val="auto"/>
+          <w:sz w:val="22"/>
+          <w:szCs w:val="22"/>
+        </w:rPr>
+        <w:t>Per l’ESP abbiamo i</w:t>
+      </w:r>
+      <w:r>
+        <w:rPr>
+          <w:rFonts w:asciiTheme="minorHAnsi" w:hAnsiTheme="minorHAnsi" w:cstheme="minorHAnsi"/>
+          <w:color w:val="auto"/>
+          <w:sz w:val="22"/>
+          <w:szCs w:val="22"/>
+        </w:rPr>
+        <w:t xml:space="preserve">nvece un Dataservice che riceve tutti i messaggi inviati a ngrok sulla porta 8081, il messaggio ricevuto dovra’ essere un JSON con un valore Umidita’ pari ad un int rappresentante la percentuale, una volta ricevuto il messaggio tramite la classe observable “ESP” viene controllato se e’ sotto il valore minimo e nel caso viene mandato un notifyEvent per richiedere l’irrigazione. Il controller principale “GreenHouseController” che memorizza lo stato dell’Arduino (AUTO,MANUAL) nel caso sia AUTO una volta ricevuto l’event </w:t>
+      </w:r>
+      <w:r>
+        <w:rPr>
+          <w:rFonts w:asciiTheme="minorHAnsi" w:hAnsiTheme="minorHAnsi" w:cstheme="minorHAnsi"/>
+          <w:color w:val="auto"/>
+          <w:sz w:val="22"/>
+          <w:szCs w:val="22"/>
+        </w:rPr>
+        <w:t>crea a sua volta una notifyevent contenente le informazioni riguardanti l’apertura della pompa di irrigazione per il controller della comunicazione con l’arduino “GreenHouse” e sara’ esso infatti a richiederla mandando un messagio “Start”.</w:t>
+      </w:r>
+    </w:p>
+    <w:p>
+      <w:pPr>
+        <w:pStyle w:val="Heading1"/>
+        <w:rPr>
+          <w:rFonts w:asciiTheme="minorHAnsi" w:hAnsiTheme="minorHAnsi" w:cstheme="minorHAnsi"/>
+          <w:color w:val="auto"/>
+          <w:sz w:val="22"/>
+          <w:szCs w:val="22"/>
+        </w:rPr>
+      </w:pPr>
+    </w:p>
+    <w:p>
+      <w:pPr>
+        <w:pStyle w:val="Heading1"/>
+        <w:rPr>
+          <w:rFonts w:asciiTheme="minorHAnsi" w:hAnsiTheme="minorHAnsi" w:cstheme="minorHAnsi"/>
+          <w:color w:val="auto"/>
+          <w:sz w:val="22"/>
+          <w:szCs w:val="22"/>
+        </w:rPr>
+      </w:pPr>
+      <w:r>
+        <w:rPr>
+          <w:rFonts w:asciiTheme="minorHAnsi" w:hAnsiTheme="minorHAnsi" w:cstheme="minorHAnsi"/>
+          <w:color w:val="auto"/>
+          <w:sz w:val="22"/>
+          <w:szCs w:val="22"/>
+        </w:rPr>
+        <w:t xml:space="preserve">ATTENZIONE: PER AVVIARE IL LATO SERVER SARA’ NECESSARIO MODIFICARE IL VALORE DELLA PORTA CONNESSA CON ARDUINO E PORTA RELATIVA A NGROK DAL MAIN. </w:t>
+      </w:r>
+    </w:p>
+    <w:p>
+      <w:pPr>
+        <w:pStyle w:val="Heading1"/>
+        <w:rPr>
+          <w:rFonts w:asciiTheme="minorHAnsi" w:hAnsiTheme="minorHAnsi" w:cstheme="minorHAnsi"/>
+          <w:color w:val="auto"/>
+          <w:sz w:val="22"/>
+          <w:szCs w:val="22"/>
+        </w:rPr>
+      </w:pPr>
+      <w:r>
+        <w:rPr>
+          <w:rFonts w:asciiTheme="minorHAnsi" w:hAnsiTheme="minorHAnsi" w:cstheme="minorHAnsi"/>
+          <w:color w:val="auto"/>
+          <w:sz w:val="22"/>
+          <w:szCs w:val="22"/>
+        </w:rPr>
+        <w:t>PER QUANTO RIGUARDA I D</w:t>
+      </w:r>
+      <w:r>
+        <w:rPr>
+          <w:rFonts w:asciiTheme="minorHAnsi" w:hAnsiTheme="minorHAnsi" w:cstheme="minorHAnsi"/>
+          <w:color w:val="auto"/>
+          <w:sz w:val="22"/>
+          <w:szCs w:val="22"/>
+        </w:rPr>
+        <w:t>ATI SALVATI ESSI VERRANNO SALVATI IN DOCUMENTS NEL CASO SI USI LINUX ALTRIMENTI E’ RICHIESTO DI MODIFICARE LA PATH DAI FILE Dataservice.java E GreenHouse.java</w:t>
+      </w:r>
+      <w:bookmarkStart w:id="7" w:name="_GoBack"/>
       <w:bookmarkEnd w:id="7"/>
     </w:p>
     <w:p>
       <w:pPr>
-        <w:pStyle w:val="Titolo1"/>
+        <w:pStyle w:val="Heading1"/>
+        <w:rPr>
+          <w:lang w:val="en-US"/>
+        </w:rPr>
       </w:pPr>
       <w:bookmarkStart w:id="8" w:name="_Toc1676193"/>
       <w:r>
@@ -2815,6 +2787,7 @@
           <w:noProof/>
           <w:szCs w:val="24"/>
         </w:rPr>
+        <w:lastRenderedPageBreak/>
         <w:drawing>
           <wp:anchor distT="0" distB="0" distL="114300" distR="114300" simplePos="0" relativeHeight="251670528" behindDoc="0" locked="0" layoutInCell="1" allowOverlap="1" wp14:anchorId="0C08302B" wp14:editId="7BF14247">
             <wp:simplePos x="0" y="0"/>
@@ -2839,7 +2812,7 @@
                     <pic:cNvPicPr/>
                   </pic:nvPicPr>
                   <pic:blipFill>
-                    <a:blip r:embed="rId18" cstate="print">
+                    <a:blip r:embed="rId16" cstate="print">
                       <a:extLst>
                         <a:ext uri="{28A0092B-C50C-407E-A947-70E740481C1C}">
                           <a14:useLocalDpi xmlns:a14="http://schemas.microsoft.com/office/drawing/2010/main" val="0"/>
@@ -2866,17 +2839,29 @@
         </w:drawing>
       </w:r>
       <w:r>
+        <w:rPr>
+          <w:lang w:val="en-US"/>
+        </w:rPr>
         <w:t xml:space="preserve">1.5 </w:t>
       </w:r>
       <w:proofErr w:type="spellStart"/>
       <w:r>
+        <w:rPr>
+          <w:lang w:val="en-US"/>
+        </w:rPr>
         <w:t>GreenHouse</w:t>
       </w:r>
       <w:proofErr w:type="spellEnd"/>
       <w:r>
+        <w:rPr>
+          <w:lang w:val="en-US"/>
+        </w:rPr>
         <w:t xml:space="preserve"> Edge </w:t>
       </w:r>
       <w:r>
+        <w:rPr>
+          <w:lang w:val="en-US"/>
+        </w:rPr>
         <w:t>(ESP)</w:t>
       </w:r>
       <w:bookmarkEnd w:id="8"/>
@@ -2893,79 +2878,81 @@
           <w:szCs w:val="24"/>
         </w:rPr>
         <w:br/>
-        <w:t xml:space="preserve">Ogni 1,5 secondi leggerà il valore rilevato dal potenziometro, che in questo caso simula un sensore di umidità, e lo invierà al server tramite </w:t>
+        <w:t>Ogni 1,5 secondi leggerà il valore rilevato dal potenziometro, che in questo caso simula un sensore di umidità, e lo invierà al server tramite Ngrok in un messaggio strutturato come un Json.</w:t>
+      </w:r>
+    </w:p>
+    <w:p>
+      <w:pPr>
+        <w:pStyle w:val="Heading1"/>
+        <w:rPr>
+          <w:lang w:val="en-US"/>
+        </w:rPr>
+      </w:pPr>
+      <w:bookmarkStart w:id="9" w:name="_Toc1676194"/>
+      <w:r>
+        <w:rPr>
+          <w:lang w:val="en-US"/>
+        </w:rPr>
+        <w:t xml:space="preserve">1.6 </w:t>
       </w:r>
       <w:proofErr w:type="spellStart"/>
       <w:r>
         <w:rPr>
-          <w:szCs w:val="24"/>
-        </w:rPr>
-        <w:t>Ngrok</w:t>
+          <w:lang w:val="en-US"/>
+        </w:rPr>
+        <w:t>GreenHouse</w:t>
       </w:r>
       <w:proofErr w:type="spellEnd"/>
       <w:r>
         <w:rPr>
-          <w:szCs w:val="24"/>
-        </w:rPr>
-        <w:t xml:space="preserve"> in un messaggio strutturato come un </w:t>
+          <w:lang w:val="en-US"/>
+        </w:rPr>
+        <w:t xml:space="preserve"> Mobile App</w:t>
+      </w:r>
+      <w:r>
+        <w:rPr>
+          <w:lang w:val="en-US"/>
+        </w:rPr>
+        <w:t xml:space="preserve"> (Android)</w:t>
+      </w:r>
+      <w:bookmarkEnd w:id="9"/>
+    </w:p>
+    <w:p>
+      <w:pPr>
+        <w:pStyle w:val="Heading1"/>
+        <w:rPr>
+          <w:lang w:val="en-US"/>
+        </w:rPr>
+      </w:pPr>
+      <w:bookmarkStart w:id="10" w:name="_Toc1676195"/>
+      <w:r>
+        <w:rPr>
+          <w:lang w:val="en-US"/>
+        </w:rPr>
+        <w:t xml:space="preserve">1.7 </w:t>
       </w:r>
       <w:proofErr w:type="spellStart"/>
       <w:r>
         <w:rPr>
-          <w:szCs w:val="24"/>
-        </w:rPr>
-        <w:t>Json</w:t>
+          <w:lang w:val="en-US"/>
+        </w:rPr>
+        <w:t>GreenHouse</w:t>
       </w:r>
       <w:proofErr w:type="spellEnd"/>
       <w:r>
         <w:rPr>
-          <w:szCs w:val="24"/>
-        </w:rPr>
-        <w:t>.</w:t>
-      </w:r>
-    </w:p>
-    <w:p>
-      <w:pPr>
-        <w:pStyle w:val="Titolo1"/>
-      </w:pPr>
-      <w:bookmarkStart w:id="9" w:name="_Toc1676194"/>
-      <w:r>
-        <w:t xml:space="preserve">1.6 </w:t>
-      </w:r>
-      <w:proofErr w:type="spellStart"/>
-      <w:r>
-        <w:t>GreenHouse</w:t>
-      </w:r>
-      <w:proofErr w:type="spellEnd"/>
-      <w:r>
-        <w:t xml:space="preserve"> Mobile App</w:t>
-      </w:r>
-      <w:r>
-        <w:t xml:space="preserve"> (Android)</w:t>
-      </w:r>
-      <w:bookmarkEnd w:id="9"/>
-    </w:p>
-    <w:p>
-      <w:pPr>
-        <w:pStyle w:val="Titolo1"/>
-      </w:pPr>
-      <w:bookmarkStart w:id="10" w:name="_Toc1676195"/>
-      <w:r>
-        <w:t xml:space="preserve">1.7 </w:t>
-      </w:r>
-      <w:proofErr w:type="spellStart"/>
-      <w:r>
-        <w:t>GreenHouse</w:t>
-      </w:r>
-      <w:proofErr w:type="spellEnd"/>
-      <w:r>
+          <w:lang w:val="en-US"/>
+        </w:rPr>
         <w:t xml:space="preserve"> Front End (PC)</w:t>
       </w:r>
       <w:bookmarkEnd w:id="10"/>
     </w:p>
     <w:p>
       <w:pPr>
-        <w:pStyle w:val="Titolo1"/>
+        <w:pStyle w:val="Heading1"/>
+        <w:rPr>
+          <w:lang w:val="en-US"/>
+        </w:rPr>
       </w:pPr>
     </w:p>
     <w:p>
@@ -2974,11 +2961,12 @@
           <w:color w:val="2F5496"/>
           <w:sz w:val="26"/>
           <w:szCs w:val="26"/>
+          <w:lang w:val="en-US"/>
         </w:rPr>
       </w:pPr>
     </w:p>
     <w:sectPr>
-      <w:footerReference w:type="default" r:id="rId19"/>
+      <w:footerReference w:type="default" r:id="rId17"/>
       <w:pgSz w:w="11906" w:h="16838"/>
       <w:pgMar w:top="1417" w:right="1134" w:bottom="1134" w:left="1134" w:header="0" w:footer="0" w:gutter="0"/>
       <w:cols w:space="720"/>
@@ -3029,7 +3017,7 @@
     <w:sdtContent>
       <w:p>
         <w:pPr>
-          <w:pStyle w:val="Pidipagina"/>
+          <w:pStyle w:val="Footer"/>
           <w:jc w:val="right"/>
         </w:pPr>
         <w:r>
@@ -3052,7 +3040,7 @@
   </w:sdt>
   <w:p>
     <w:pPr>
-      <w:pStyle w:val="Pidipagina"/>
+      <w:pStyle w:val="Footer"/>
     </w:pPr>
   </w:p>
 </w:ftr>
@@ -3844,17 +3832,17 @@
     <w:lsdException w:name="Hashtag" w:semiHidden="1" w:unhideWhenUsed="1"/>
     <w:lsdException w:name="Unresolved Mention" w:semiHidden="1" w:unhideWhenUsed="1"/>
   </w:latentStyles>
-  <w:style w:type="paragraph" w:default="1" w:styleId="Normale">
+  <w:style w:type="paragraph" w:default="1" w:styleId="Normal">
     <w:name w:val="Normal"/>
     <w:qFormat/>
     <w:pPr>
       <w:spacing w:after="160" w:line="259" w:lineRule="auto"/>
     </w:pPr>
   </w:style>
-  <w:style w:type="paragraph" w:styleId="Titolo1">
+  <w:style w:type="paragraph" w:styleId="Heading1">
     <w:name w:val="heading 1"/>
-    <w:basedOn w:val="Normale"/>
-    <w:link w:val="Titolo1Carattere"/>
+    <w:basedOn w:val="Normal"/>
+    <w:link w:val="Heading1Char"/>
     <w:uiPriority w:val="9"/>
     <w:qFormat/>
     <w:rsid w:val="00BA14A9"/>
@@ -3871,10 +3859,10 @@
       <w:szCs w:val="32"/>
     </w:rPr>
   </w:style>
-  <w:style w:type="paragraph" w:styleId="Titolo2">
+  <w:style w:type="paragraph" w:styleId="Heading2">
     <w:name w:val="heading 2"/>
-    <w:basedOn w:val="Normale"/>
-    <w:link w:val="Titolo2Carattere"/>
+    <w:basedOn w:val="Normal"/>
+    <w:link w:val="Heading2Char"/>
     <w:uiPriority w:val="9"/>
     <w:unhideWhenUsed/>
     <w:qFormat/>
@@ -3892,13 +3880,13 @@
       <w:szCs w:val="26"/>
     </w:rPr>
   </w:style>
-  <w:style w:type="character" w:default="1" w:styleId="Carpredefinitoparagrafo">
+  <w:style w:type="character" w:default="1" w:styleId="DefaultParagraphFont">
     <w:name w:val="Default Paragraph Font"/>
     <w:uiPriority w:val="1"/>
     <w:semiHidden/>
     <w:unhideWhenUsed/>
   </w:style>
-  <w:style w:type="table" w:default="1" w:styleId="Tabellanormale">
+  <w:style w:type="table" w:default="1" w:styleId="TableNormal">
     <w:name w:val="Normal Table"/>
     <w:uiPriority w:val="99"/>
     <w:semiHidden/>
@@ -3913,7 +3901,7 @@
       </w:tblCellMar>
     </w:tblPr>
   </w:style>
-  <w:style w:type="numbering" w:default="1" w:styleId="Nessunelenco">
+  <w:style w:type="numbering" w:default="1" w:styleId="NoList">
     <w:name w:val="No List"/>
     <w:uiPriority w:val="99"/>
     <w:semiHidden/>
@@ -3921,7 +3909,7 @@
   </w:style>
   <w:style w:type="character" w:customStyle="1" w:styleId="CollegamentoInternet">
     <w:name w:val="Collegamento Internet"/>
-    <w:basedOn w:val="Carpredefinitoparagrafo"/>
+    <w:basedOn w:val="DefaultParagraphFont"/>
     <w:uiPriority w:val="99"/>
     <w:unhideWhenUsed/>
     <w:rsid w:val="005A513F"/>
@@ -3930,9 +3918,9 @@
       <w:u w:val="single"/>
     </w:rPr>
   </w:style>
-  <w:style w:type="character" w:styleId="Menzionenonrisolta">
+  <w:style w:type="character" w:styleId="UnresolvedMention">
     <w:name w:val="Unresolved Mention"/>
-    <w:basedOn w:val="Carpredefinitoparagrafo"/>
+    <w:basedOn w:val="DefaultParagraphFont"/>
     <w:uiPriority w:val="99"/>
     <w:semiHidden/>
     <w:unhideWhenUsed/>
@@ -3943,10 +3931,10 @@
       <w:shd w:val="clear" w:color="auto" w:fill="E1DFDD"/>
     </w:rPr>
   </w:style>
-  <w:style w:type="character" w:customStyle="1" w:styleId="Titolo1Carattere">
-    <w:name w:val="Titolo 1 Carattere"/>
-    <w:basedOn w:val="Carpredefinitoparagrafo"/>
-    <w:link w:val="Titolo1"/>
+  <w:style w:type="character" w:customStyle="1" w:styleId="Heading1Char">
+    <w:name w:val="Heading 1 Char"/>
+    <w:basedOn w:val="DefaultParagraphFont"/>
+    <w:link w:val="Heading1"/>
     <w:uiPriority w:val="9"/>
     <w:qFormat/>
     <w:rsid w:val="00BA14A9"/>
@@ -3957,10 +3945,10 @@
       <w:szCs w:val="32"/>
     </w:rPr>
   </w:style>
-  <w:style w:type="character" w:customStyle="1" w:styleId="Titolo2Carattere">
-    <w:name w:val="Titolo 2 Carattere"/>
-    <w:basedOn w:val="Carpredefinitoparagrafo"/>
-    <w:link w:val="Titolo2"/>
+  <w:style w:type="character" w:customStyle="1" w:styleId="Heading2Char">
+    <w:name w:val="Heading 2 Char"/>
+    <w:basedOn w:val="DefaultParagraphFont"/>
+    <w:link w:val="Heading2"/>
     <w:uiPriority w:val="9"/>
     <w:qFormat/>
     <w:rsid w:val="008A50DC"/>
@@ -4048,10 +4036,10 @@
     <w:name w:val="Salto a indice"/>
     <w:qFormat/>
   </w:style>
-  <w:style w:type="paragraph" w:styleId="Titolo">
+  <w:style w:type="paragraph" w:styleId="Title">
     <w:name w:val="Title"/>
-    <w:basedOn w:val="Normale"/>
-    <w:next w:val="Corpotesto"/>
+    <w:basedOn w:val="Normal"/>
+    <w:next w:val="BodyText"/>
     <w:qFormat/>
     <w:pPr>
       <w:keepNext/>
@@ -4063,23 +4051,23 @@
       <w:szCs w:val="28"/>
     </w:rPr>
   </w:style>
-  <w:style w:type="paragraph" w:styleId="Corpotesto">
+  <w:style w:type="paragraph" w:styleId="BodyText">
     <w:name w:val="Body Text"/>
-    <w:basedOn w:val="Normale"/>
+    <w:basedOn w:val="Normal"/>
     <w:pPr>
       <w:spacing w:after="140" w:line="276" w:lineRule="auto"/>
     </w:pPr>
   </w:style>
-  <w:style w:type="paragraph" w:styleId="Elenco">
+  <w:style w:type="paragraph" w:styleId="List">
     <w:name w:val="List"/>
-    <w:basedOn w:val="Corpotesto"/>
+    <w:basedOn w:val="BodyText"/>
     <w:rPr>
       <w:rFonts w:cs="Arial"/>
     </w:rPr>
   </w:style>
-  <w:style w:type="paragraph" w:styleId="Didascalia">
+  <w:style w:type="paragraph" w:styleId="Caption">
     <w:name w:val="caption"/>
-    <w:basedOn w:val="Normale"/>
+    <w:basedOn w:val="Normal"/>
     <w:qFormat/>
     <w:pPr>
       <w:suppressLineNumbers/>
@@ -4095,7 +4083,7 @@
   </w:style>
   <w:style w:type="paragraph" w:customStyle="1" w:styleId="Indice">
     <w:name w:val="Indice"/>
-    <w:basedOn w:val="Normale"/>
+    <w:basedOn w:val="Normal"/>
     <w:qFormat/>
     <w:pPr>
       <w:suppressLineNumbers/>
@@ -4104,9 +4092,9 @@
       <w:rFonts w:cs="Arial"/>
     </w:rPr>
   </w:style>
-  <w:style w:type="paragraph" w:styleId="Titolosommario">
+  <w:style w:type="paragraph" w:styleId="TOCHeading">
     <w:name w:val="TOC Heading"/>
-    <w:basedOn w:val="Titolo1"/>
+    <w:basedOn w:val="Heading1"/>
     <w:uiPriority w:val="39"/>
     <w:unhideWhenUsed/>
     <w:qFormat/>
@@ -4115,9 +4103,9 @@
       <w:lang w:eastAsia="it-IT"/>
     </w:rPr>
   </w:style>
-  <w:style w:type="paragraph" w:styleId="Sommario1">
+  <w:style w:type="paragraph" w:styleId="TOC1">
     <w:name w:val="toc 1"/>
-    <w:basedOn w:val="Normale"/>
+    <w:basedOn w:val="Normal"/>
     <w:autoRedefine/>
     <w:uiPriority w:val="39"/>
     <w:unhideWhenUsed/>
@@ -4126,9 +4114,9 @@
       <w:spacing w:after="100"/>
     </w:pPr>
   </w:style>
-  <w:style w:type="paragraph" w:styleId="Sommario2">
+  <w:style w:type="paragraph" w:styleId="TOC2">
     <w:name w:val="toc 2"/>
-    <w:basedOn w:val="Normale"/>
+    <w:basedOn w:val="Normal"/>
     <w:autoRedefine/>
     <w:uiPriority w:val="39"/>
     <w:unhideWhenUsed/>
@@ -4138,9 +4126,9 @@
       <w:ind w:left="220"/>
     </w:pPr>
   </w:style>
-  <w:style w:type="character" w:styleId="Collegamentoipertestuale">
+  <w:style w:type="character" w:styleId="Hyperlink">
     <w:name w:val="Hyperlink"/>
-    <w:basedOn w:val="Carpredefinitoparagrafo"/>
+    <w:basedOn w:val="DefaultParagraphFont"/>
     <w:uiPriority w:val="99"/>
     <w:unhideWhenUsed/>
     <w:rsid w:val="007C2E99"/>
@@ -4149,10 +4137,10 @@
       <w:u w:val="single"/>
     </w:rPr>
   </w:style>
-  <w:style w:type="paragraph" w:styleId="Intestazione">
+  <w:style w:type="paragraph" w:styleId="Header">
     <w:name w:val="header"/>
-    <w:basedOn w:val="Normale"/>
-    <w:link w:val="IntestazioneCarattere"/>
+    <w:basedOn w:val="Normal"/>
+    <w:link w:val="HeaderChar"/>
     <w:uiPriority w:val="99"/>
     <w:unhideWhenUsed/>
     <w:rsid w:val="00D45F42"/>
@@ -4164,17 +4152,17 @@
       <w:spacing w:after="0" w:line="240" w:lineRule="auto"/>
     </w:pPr>
   </w:style>
-  <w:style w:type="character" w:customStyle="1" w:styleId="IntestazioneCarattere">
-    <w:name w:val="Intestazione Carattere"/>
-    <w:basedOn w:val="Carpredefinitoparagrafo"/>
-    <w:link w:val="Intestazione"/>
+  <w:style w:type="character" w:customStyle="1" w:styleId="HeaderChar">
+    <w:name w:val="Header Char"/>
+    <w:basedOn w:val="DefaultParagraphFont"/>
+    <w:link w:val="Header"/>
     <w:uiPriority w:val="99"/>
     <w:rsid w:val="00D45F42"/>
   </w:style>
-  <w:style w:type="paragraph" w:styleId="Pidipagina">
+  <w:style w:type="paragraph" w:styleId="Footer">
     <w:name w:val="footer"/>
-    <w:basedOn w:val="Normale"/>
-    <w:link w:val="PidipaginaCarattere"/>
+    <w:basedOn w:val="Normal"/>
+    <w:link w:val="FooterChar"/>
     <w:uiPriority w:val="99"/>
     <w:unhideWhenUsed/>
     <w:rsid w:val="00D45F42"/>
@@ -4186,16 +4174,16 @@
       <w:spacing w:after="0" w:line="240" w:lineRule="auto"/>
     </w:pPr>
   </w:style>
-  <w:style w:type="character" w:customStyle="1" w:styleId="PidipaginaCarattere">
-    <w:name w:val="Piè di pagina Carattere"/>
-    <w:basedOn w:val="Carpredefinitoparagrafo"/>
-    <w:link w:val="Pidipagina"/>
+  <w:style w:type="character" w:customStyle="1" w:styleId="FooterChar">
+    <w:name w:val="Footer Char"/>
+    <w:basedOn w:val="DefaultParagraphFont"/>
+    <w:link w:val="Footer"/>
     <w:uiPriority w:val="99"/>
     <w:rsid w:val="00D45F42"/>
   </w:style>
-  <w:style w:type="paragraph" w:styleId="Paragrafoelenco">
+  <w:style w:type="paragraph" w:styleId="ListParagraph">
     <w:name w:val="List Paragraph"/>
-    <w:basedOn w:val="Normale"/>
+    <w:basedOn w:val="Normal"/>
     <w:uiPriority w:val="34"/>
     <w:qFormat/>
     <w:rsid w:val="00543E6E"/>
@@ -4507,7 +4495,7 @@
 </file>
 
 <file path=customXml/itemProps1.xml><?xml version="1.0" encoding="utf-8"?>
-<ds:datastoreItem xmlns:ds="http://schemas.openxmlformats.org/officeDocument/2006/customXml" ds:itemID="{79918CBA-08EC-4B86-8382-4AFDF6E9609D}">
+<ds:datastoreItem xmlns:ds="http://schemas.openxmlformats.org/officeDocument/2006/customXml" ds:itemID="{3862928D-5C44-4D5F-92B5-8848BA6A1F96}">
   <ds:schemaRefs>
     <ds:schemaRef ds:uri="http://schemas.openxmlformats.org/officeDocument/2006/bibliography"/>
   </ds:schemaRefs>

</xml_diff>

<commit_message>
aggiunto un po' di relazione
</commit_message>
<xml_diff>
--- a/doc/relazione.docx
+++ b/doc/relazione.docx
@@ -688,7 +688,7 @@
         <w:t>)</w:t>
       </w:r>
     </w:p>
-    <w:bookmarkStart w:id="0" w:name="_Toc1676186" w:displacedByCustomXml="next"/>
+    <w:bookmarkStart w:id="0" w:name="_Toc2023852" w:displacedByCustomXml="next"/>
     <w:sdt>
       <w:sdtPr>
         <w:rPr>
@@ -708,7 +708,7 @@
       <w:sdtContent>
         <w:p>
           <w:pPr>
-            <w:pStyle w:val="TOCHeading"/>
+            <w:pStyle w:val="Titolosommario"/>
           </w:pPr>
           <w:r>
             <w:t>Sommario</w:t>
@@ -717,7 +717,7 @@
         </w:p>
         <w:p>
           <w:pPr>
-            <w:pStyle w:val="TOC1"/>
+            <w:pStyle w:val="Sommario1"/>
             <w:tabs>
               <w:tab w:val="right" w:leader="dot" w:pos="9628"/>
             </w:tabs>
@@ -743,10 +743,10 @@
             </w:rPr>
             <w:fldChar w:fldCharType="separate"/>
           </w:r>
-          <w:hyperlink w:anchor="_Toc1676186" w:history="1">
-            <w:r>
-              <w:rPr>
-                <w:rStyle w:val="Hyperlink"/>
+          <w:hyperlink w:anchor="_Toc2023852" w:history="1">
+            <w:r>
+              <w:rPr>
+                <w:rStyle w:val="Collegamentoipertestuale"/>
                 <w:noProof/>
               </w:rPr>
               <w:t>Sommario</w:t>
@@ -770,7 +770,7 @@
                 <w:noProof/>
                 <w:webHidden/>
               </w:rPr>
-              <w:instrText xml:space="preserve"> PAGEREF _Toc1676186 \h </w:instrText>
+              <w:instrText xml:space="preserve"> PAGEREF _Toc2023852 \h </w:instrText>
             </w:r>
             <w:r>
               <w:rPr>
@@ -803,7 +803,7 @@
         </w:p>
         <w:p>
           <w:pPr>
-            <w:pStyle w:val="TOC1"/>
+            <w:pStyle w:val="Sommario1"/>
             <w:tabs>
               <w:tab w:val="left" w:pos="660"/>
               <w:tab w:val="right" w:leader="dot" w:pos="9628"/>
@@ -814,10 +814,10 @@
               <w:lang w:eastAsia="it-IT"/>
             </w:rPr>
           </w:pPr>
-          <w:hyperlink w:anchor="_Toc1676187" w:history="1">
-            <w:r>
-              <w:rPr>
-                <w:rStyle w:val="Hyperlink"/>
+          <w:hyperlink w:anchor="_Toc2023853" w:history="1">
+            <w:r>
+              <w:rPr>
+                <w:rStyle w:val="Collegamentoipertestuale"/>
                 <w:noProof/>
               </w:rPr>
               <w:t>1.1</w:t>
@@ -832,7 +832,7 @@
             </w:r>
             <w:r>
               <w:rPr>
-                <w:rStyle w:val="Hyperlink"/>
+                <w:rStyle w:val="Collegamentoipertestuale"/>
                 <w:noProof/>
               </w:rPr>
               <w:t>Specifiche progetto</w:t>
@@ -856,7 +856,7 @@
                 <w:noProof/>
                 <w:webHidden/>
               </w:rPr>
-              <w:instrText xml:space="preserve"> PAGEREF _Toc1676187 \h </w:instrText>
+              <w:instrText xml:space="preserve"> PAGEREF _Toc2023853 \h </w:instrText>
             </w:r>
             <w:r>
               <w:rPr>
@@ -889,7 +889,7 @@
         </w:p>
         <w:p>
           <w:pPr>
-            <w:pStyle w:val="TOC1"/>
+            <w:pStyle w:val="Sommario1"/>
             <w:tabs>
               <w:tab w:val="right" w:leader="dot" w:pos="9628"/>
             </w:tabs>
@@ -899,10 +899,10 @@
               <w:lang w:eastAsia="it-IT"/>
             </w:rPr>
           </w:pPr>
-          <w:hyperlink w:anchor="_Toc1676188" w:history="1">
-            <w:r>
-              <w:rPr>
-                <w:rStyle w:val="Hyperlink"/>
+          <w:hyperlink w:anchor="_Toc2023854" w:history="1">
+            <w:r>
+              <w:rPr>
+                <w:rStyle w:val="Collegamentoipertestuale"/>
                 <w:noProof/>
               </w:rPr>
               <w:t>1.2 Schema del circuito</w:t>
@@ -926,7 +926,7 @@
                 <w:noProof/>
                 <w:webHidden/>
               </w:rPr>
-              <w:instrText xml:space="preserve"> PAGEREF _Toc1676188 \h </w:instrText>
+              <w:instrText xml:space="preserve"> PAGEREF _Toc2023854 \h </w:instrText>
             </w:r>
             <w:r>
               <w:rPr>
@@ -959,7 +959,7 @@
         </w:p>
         <w:p>
           <w:pPr>
-            <w:pStyle w:val="TOC1"/>
+            <w:pStyle w:val="Sommario1"/>
             <w:tabs>
               <w:tab w:val="right" w:leader="dot" w:pos="9628"/>
             </w:tabs>
@@ -969,10 +969,10 @@
               <w:lang w:eastAsia="it-IT"/>
             </w:rPr>
           </w:pPr>
-          <w:hyperlink w:anchor="_Toc1676189" w:history="1">
-            <w:r>
-              <w:rPr>
-                <w:rStyle w:val="Hyperlink"/>
+          <w:hyperlink w:anchor="_Toc2023855" w:history="1">
+            <w:r>
+              <w:rPr>
+                <w:rStyle w:val="Collegamentoipertestuale"/>
                 <w:noProof/>
               </w:rPr>
               <w:t>1.3 GreenHouse Controller (Arduino)</w:t>
@@ -996,7 +996,7 @@
                 <w:noProof/>
                 <w:webHidden/>
               </w:rPr>
-              <w:instrText xml:space="preserve"> PAGEREF _Toc1676189 \h </w:instrText>
+              <w:instrText xml:space="preserve"> PAGEREF _Toc2023855 \h </w:instrText>
             </w:r>
             <w:r>
               <w:rPr>
@@ -1029,7 +1029,7 @@
         </w:p>
         <w:p>
           <w:pPr>
-            <w:pStyle w:val="TOC2"/>
+            <w:pStyle w:val="Sommario2"/>
             <w:tabs>
               <w:tab w:val="right" w:leader="dot" w:pos="9628"/>
             </w:tabs>
@@ -1039,10 +1039,10 @@
               <w:lang w:eastAsia="it-IT"/>
             </w:rPr>
           </w:pPr>
-          <w:hyperlink w:anchor="_Toc1676190" w:history="1">
-            <w:r>
-              <w:rPr>
-                <w:rStyle w:val="Hyperlink"/>
+          <w:hyperlink w:anchor="_Toc2023856" w:history="1">
+            <w:r>
+              <w:rPr>
+                <w:rStyle w:val="Collegamentoipertestuale"/>
                 <w:noProof/>
               </w:rPr>
               <w:t>1.3.1 Detection Task</w:t>
@@ -1066,7 +1066,7 @@
                 <w:noProof/>
                 <w:webHidden/>
               </w:rPr>
-              <w:instrText xml:space="preserve"> PAGEREF _Toc1676190 \h </w:instrText>
+              <w:instrText xml:space="preserve"> PAGEREF _Toc2023856 \h </w:instrText>
             </w:r>
             <w:r>
               <w:rPr>
@@ -1099,7 +1099,7 @@
         </w:p>
         <w:p>
           <w:pPr>
-            <w:pStyle w:val="TOC2"/>
+            <w:pStyle w:val="Sommario2"/>
             <w:tabs>
               <w:tab w:val="right" w:leader="dot" w:pos="9628"/>
             </w:tabs>
@@ -1109,10 +1109,10 @@
               <w:lang w:eastAsia="it-IT"/>
             </w:rPr>
           </w:pPr>
-          <w:hyperlink w:anchor="_Toc1676191" w:history="1">
-            <w:r>
-              <w:rPr>
-                <w:rStyle w:val="Hyperlink"/>
+          <w:hyperlink w:anchor="_Toc2023857" w:history="1">
+            <w:r>
+              <w:rPr>
+                <w:rStyle w:val="Collegamentoipertestuale"/>
                 <w:noProof/>
               </w:rPr>
               <w:t>1.3.2 Irrigation Task</w:t>
@@ -1136,7 +1136,7 @@
                 <w:noProof/>
                 <w:webHidden/>
               </w:rPr>
-              <w:instrText xml:space="preserve"> PAGEREF _Toc1676191 \h </w:instrText>
+              <w:instrText xml:space="preserve"> PAGEREF _Toc2023857 \h </w:instrText>
             </w:r>
             <w:r>
               <w:rPr>
@@ -1169,7 +1169,7 @@
         </w:p>
         <w:p>
           <w:pPr>
-            <w:pStyle w:val="TOC1"/>
+            <w:pStyle w:val="Sommario1"/>
             <w:tabs>
               <w:tab w:val="right" w:leader="dot" w:pos="9628"/>
             </w:tabs>
@@ -1179,11 +1179,12 @@
               <w:lang w:eastAsia="it-IT"/>
             </w:rPr>
           </w:pPr>
-          <w:hyperlink w:anchor="_Toc1676192" w:history="1">
-            <w:r>
-              <w:rPr>
-                <w:rStyle w:val="Hyperlink"/>
-                <w:noProof/>
+          <w:hyperlink w:anchor="_Toc2023858" w:history="1">
+            <w:r>
+              <w:rPr>
+                <w:rStyle w:val="Collegamentoipertestuale"/>
+                <w:noProof/>
+                <w:lang w:val="en-US"/>
               </w:rPr>
               <w:t>1.4 GreenHouse Server (PC)</w:t>
             </w:r>
@@ -1206,7 +1207,7 @@
                 <w:noProof/>
                 <w:webHidden/>
               </w:rPr>
-              <w:instrText xml:space="preserve"> PAGEREF _Toc1676192 \h </w:instrText>
+              <w:instrText xml:space="preserve"> PAGEREF _Toc2023858 \h </w:instrText>
             </w:r>
             <w:r>
               <w:rPr>
@@ -1239,7 +1240,7 @@
         </w:p>
         <w:p>
           <w:pPr>
-            <w:pStyle w:val="TOC1"/>
+            <w:pStyle w:val="Sommario1"/>
             <w:tabs>
               <w:tab w:val="right" w:leader="dot" w:pos="9628"/>
             </w:tabs>
@@ -1249,11 +1250,12 @@
               <w:lang w:eastAsia="it-IT"/>
             </w:rPr>
           </w:pPr>
-          <w:hyperlink w:anchor="_Toc1676193" w:history="1">
-            <w:r>
-              <w:rPr>
-                <w:rStyle w:val="Hyperlink"/>
-                <w:noProof/>
+          <w:hyperlink w:anchor="_Toc2023859" w:history="1">
+            <w:r>
+              <w:rPr>
+                <w:rStyle w:val="Collegamentoipertestuale"/>
+                <w:noProof/>
+                <w:lang w:val="en-US"/>
               </w:rPr>
               <w:t>1.5 GreenHouse Edge (ESP)</w:t>
             </w:r>
@@ -1276,7 +1278,7 @@
                 <w:noProof/>
                 <w:webHidden/>
               </w:rPr>
-              <w:instrText xml:space="preserve"> PAGEREF _Toc1676193 \h </w:instrText>
+              <w:instrText xml:space="preserve"> PAGEREF _Toc2023859 \h </w:instrText>
             </w:r>
             <w:r>
               <w:rPr>
@@ -1296,7 +1298,7 @@
                 <w:noProof/>
                 <w:webHidden/>
               </w:rPr>
-              <w:t>6</w:t>
+              <w:t>7</w:t>
             </w:r>
             <w:r>
               <w:rPr>
@@ -1309,7 +1311,7 @@
         </w:p>
         <w:p>
           <w:pPr>
-            <w:pStyle w:val="TOC1"/>
+            <w:pStyle w:val="Sommario1"/>
             <w:tabs>
               <w:tab w:val="right" w:leader="dot" w:pos="9628"/>
             </w:tabs>
@@ -1319,11 +1321,12 @@
               <w:lang w:eastAsia="it-IT"/>
             </w:rPr>
           </w:pPr>
-          <w:hyperlink w:anchor="_Toc1676194" w:history="1">
-            <w:r>
-              <w:rPr>
-                <w:rStyle w:val="Hyperlink"/>
-                <w:noProof/>
+          <w:hyperlink w:anchor="_Toc2023860" w:history="1">
+            <w:r>
+              <w:rPr>
+                <w:rStyle w:val="Collegamentoipertestuale"/>
+                <w:noProof/>
+                <w:lang w:val="en-US"/>
               </w:rPr>
               <w:t>1.6 GreenHouse Mobile App (Android)</w:t>
             </w:r>
@@ -1346,7 +1349,7 @@
                 <w:noProof/>
                 <w:webHidden/>
               </w:rPr>
-              <w:instrText xml:space="preserve"> PAGEREF _Toc1676194 \h </w:instrText>
+              <w:instrText xml:space="preserve"> PAGEREF _Toc2023860 \h </w:instrText>
             </w:r>
             <w:r>
               <w:rPr>
@@ -1366,7 +1369,7 @@
                 <w:noProof/>
                 <w:webHidden/>
               </w:rPr>
-              <w:t>6</w:t>
+              <w:t>7</w:t>
             </w:r>
             <w:r>
               <w:rPr>
@@ -1379,7 +1382,7 @@
         </w:p>
         <w:p>
           <w:pPr>
-            <w:pStyle w:val="TOC1"/>
+            <w:pStyle w:val="Sommario1"/>
             <w:tabs>
               <w:tab w:val="right" w:leader="dot" w:pos="9628"/>
             </w:tabs>
@@ -1389,11 +1392,83 @@
               <w:lang w:eastAsia="it-IT"/>
             </w:rPr>
           </w:pPr>
-          <w:hyperlink w:anchor="_Toc1676195" w:history="1">
-            <w:r>
-              <w:rPr>
-                <w:rStyle w:val="Hyperlink"/>
-                <w:noProof/>
+          <w:hyperlink w:anchor="_Toc2023861" w:history="1">
+            <w:r>
+              <w:rPr>
+                <w:rStyle w:val="Collegamentoipertestuale"/>
+                <w:noProof/>
+                <w:lang w:val="en-US"/>
+              </w:rPr>
+              <w:t>5 GreenHouse Edge (ESP)</w:t>
+            </w:r>
+            <w:r>
+              <w:rPr>
+                <w:noProof/>
+                <w:webHidden/>
+              </w:rPr>
+              <w:tab/>
+            </w:r>
+            <w:r>
+              <w:rPr>
+                <w:noProof/>
+                <w:webHidden/>
+              </w:rPr>
+              <w:fldChar w:fldCharType="begin"/>
+            </w:r>
+            <w:r>
+              <w:rPr>
+                <w:noProof/>
+                <w:webHidden/>
+              </w:rPr>
+              <w:instrText xml:space="preserve"> PAGEREF _Toc2023861 \h </w:instrText>
+            </w:r>
+            <w:r>
+              <w:rPr>
+                <w:noProof/>
+                <w:webHidden/>
+              </w:rPr>
+            </w:r>
+            <w:r>
+              <w:rPr>
+                <w:noProof/>
+                <w:webHidden/>
+              </w:rPr>
+              <w:fldChar w:fldCharType="separate"/>
+            </w:r>
+            <w:r>
+              <w:rPr>
+                <w:noProof/>
+                <w:webHidden/>
+              </w:rPr>
+              <w:t>8</w:t>
+            </w:r>
+            <w:r>
+              <w:rPr>
+                <w:noProof/>
+                <w:webHidden/>
+              </w:rPr>
+              <w:fldChar w:fldCharType="end"/>
+            </w:r>
+          </w:hyperlink>
+        </w:p>
+        <w:p>
+          <w:pPr>
+            <w:pStyle w:val="Sommario1"/>
+            <w:tabs>
+              <w:tab w:val="right" w:leader="dot" w:pos="9628"/>
+            </w:tabs>
+            <w:rPr>
+              <w:rFonts w:eastAsiaTheme="minorEastAsia"/>
+              <w:noProof/>
+              <w:lang w:eastAsia="it-IT"/>
+            </w:rPr>
+          </w:pPr>
+          <w:hyperlink w:anchor="_Toc2023862" w:history="1">
+            <w:r>
+              <w:rPr>
+                <w:rStyle w:val="Collegamentoipertestuale"/>
+                <w:noProof/>
+                <w:lang w:val="en-US"/>
               </w:rPr>
               <w:t>1.7 GreenHouse Front End (PC)</w:t>
             </w:r>
@@ -1416,7 +1491,7 @@
                 <w:noProof/>
                 <w:webHidden/>
               </w:rPr>
-              <w:instrText xml:space="preserve"> PAGEREF _Toc1676195 \h </w:instrText>
+              <w:instrText xml:space="preserve"> PAGEREF _Toc2023862 \h </w:instrText>
             </w:r>
             <w:r>
               <w:rPr>
@@ -1436,7 +1511,7 @@
                 <w:noProof/>
                 <w:webHidden/>
               </w:rPr>
-              <w:t>6</w:t>
+              <w:t>8</w:t>
             </w:r>
             <w:r>
               <w:rPr>
@@ -1561,22 +1636,21 @@
     </w:p>
     <w:p>
       <w:pPr>
-        <w:pStyle w:val="Heading1"/>
+        <w:pStyle w:val="Titolo1"/>
         <w:numPr>
           <w:ilvl w:val="1"/>
           <w:numId w:val="3"/>
         </w:numPr>
       </w:pPr>
-      <w:bookmarkStart w:id="1" w:name="_Toc1676187"/>
-      <w:r>
-        <w:lastRenderedPageBreak/>
+      <w:bookmarkStart w:id="1" w:name="_Toc2023853"/>
+      <w:r>
         <w:t>Specifiche progetto</w:t>
       </w:r>
       <w:bookmarkEnd w:id="1"/>
     </w:p>
     <w:p>
       <w:pPr>
-        <w:pStyle w:val="Heading1"/>
+        <w:pStyle w:val="Titolo1"/>
       </w:pPr>
     </w:p>
     <w:p>
@@ -1957,9 +2031,9 @@
     </w:p>
     <w:p>
       <w:pPr>
-        <w:pStyle w:val="Heading1"/>
-      </w:pPr>
-      <w:bookmarkStart w:id="2" w:name="_Toc1676188"/>
+        <w:pStyle w:val="Titolo1"/>
+      </w:pPr>
+      <w:bookmarkStart w:id="2" w:name="_Toc2023854"/>
       <w:r>
         <w:t>1.2 Schema del circuito</w:t>
       </w:r>
@@ -2091,9 +2165,9 @@
     </w:p>
     <w:p>
       <w:pPr>
-        <w:pStyle w:val="Heading1"/>
-      </w:pPr>
-      <w:bookmarkStart w:id="3" w:name="_Toc1676189"/>
+        <w:pStyle w:val="Titolo1"/>
+      </w:pPr>
+      <w:bookmarkStart w:id="3" w:name="_Toc2023855"/>
       <w:r>
         <w:t xml:space="preserve">1.3 </w:t>
       </w:r>
@@ -2398,9 +2472,10 @@
     </w:p>
     <w:p>
       <w:pPr>
-        <w:pStyle w:val="Heading2"/>
-      </w:pPr>
-      <w:bookmarkStart w:id="4" w:name="_Toc1676190"/>
+        <w:pStyle w:val="Titolo2"/>
+        <w:jc w:val="both"/>
+      </w:pPr>
+      <w:bookmarkStart w:id="4" w:name="_Toc2023856"/>
       <w:r>
         <w:t xml:space="preserve">1.3.1 </w:t>
       </w:r>
@@ -2409,379 +2484,280 @@
       </w:r>
       <w:bookmarkEnd w:id="4"/>
     </w:p>
+    <w:p>
+      <w:pPr>
+        <w:jc w:val="both"/>
+      </w:pPr>
+    </w:p>
+    <w:p>
+      <w:pPr>
+        <w:jc w:val="both"/>
+        <w:rPr>
+          <w:szCs w:val="24"/>
+        </w:rPr>
+      </w:pPr>
+      <w:r>
+        <w:rPr>
+          <w:szCs w:val="24"/>
+        </w:rPr>
+        <w:t>Il primo task creato, nominato Detection Task, ha il solo compito di controllare la distanza percepita dal sonar, e settare una variabile globale usata per la comunicazione tra i due task.</w:t>
+      </w:r>
+    </w:p>
+    <w:p>
+      <w:pPr>
+        <w:jc w:val="both"/>
+      </w:pPr>
+    </w:p>
+    <w:p>
+      <w:pPr>
+        <w:pStyle w:val="Titolo2"/>
+        <w:jc w:val="both"/>
+      </w:pPr>
+      <w:bookmarkStart w:id="5" w:name="_Toc2023857"/>
+      <w:r>
+        <w:t xml:space="preserve">1.3.2 </w:t>
+      </w:r>
+      <w:r>
+        <w:t>Irrigation Task</w:t>
+      </w:r>
+      <w:bookmarkEnd w:id="5"/>
+    </w:p>
+    <w:p>
+      <w:pPr>
+        <w:jc w:val="both"/>
+        <w:rPr>
+          <w:szCs w:val="24"/>
+        </w:rPr>
+      </w:pPr>
+      <w:r>
+        <w:rPr>
+          <w:szCs w:val="24"/>
+        </w:rPr>
+        <w:t>Il secondo task invece, deve gestire la procedura di irrigazione, sia manuale che automatica.</w:t>
+      </w:r>
+      <w:r>
+        <w:rPr>
+          <w:szCs w:val="24"/>
+        </w:rPr>
+        <w:br/>
+        <w:t xml:space="preserve">Abbiamo deciso di gestire in un solo task entrambe le modalità poiché condividono sensori e attuatori, oltre che la comunicazione seriale e bluetooth. </w:t>
+      </w:r>
+      <w:proofErr w:type="gramStart"/>
+      <w:r>
+        <w:rPr>
+          <w:szCs w:val="24"/>
+        </w:rPr>
+        <w:t>Inoltre</w:t>
+      </w:r>
+      <w:proofErr w:type="gramEnd"/>
+      <w:r>
+        <w:rPr>
+          <w:szCs w:val="24"/>
+        </w:rPr>
+        <w:t xml:space="preserve"> la logica delle due è analoga, con eccezione per le condizioni di inizio e fine irrigazione.</w:t>
+      </w:r>
+      <w:r>
+        <w:rPr>
+          <w:szCs w:val="24"/>
+        </w:rPr>
+        <w:t xml:space="preserve"> </w:t>
+      </w:r>
+      <w:r>
+        <w:rPr>
+          <w:szCs w:val="24"/>
+        </w:rPr>
+        <w:t>Abbiamo inoltre deciso di aggiungere uno stato “IDLE” iniziale, che agirà da selettore per lo stato Automatico o Manuale, evitando di connettere questi ultimi direttamente.</w:t>
+      </w:r>
+      <w:r>
+        <w:rPr>
+          <w:szCs w:val="24"/>
+        </w:rPr>
+        <w:t xml:space="preserve"> </w:t>
+      </w:r>
+      <w:r>
+        <w:rPr>
+          <w:szCs w:val="24"/>
+        </w:rPr>
+        <w:t xml:space="preserve">Come si può notare dallo schema sottostante, verrà utilizzata una variabile settata dagli stati che precedono l’irrigazione, così da considerare le condizioni adeguate </w:t>
+      </w:r>
+      <w:proofErr w:type="gramStart"/>
+      <w:r>
+        <w:rPr>
+          <w:szCs w:val="24"/>
+        </w:rPr>
+        <w:t>per l’uscita</w:t>
+      </w:r>
+      <w:proofErr w:type="gramEnd"/>
+      <w:r>
+        <w:rPr>
+          <w:szCs w:val="24"/>
+        </w:rPr>
+        <w:t xml:space="preserve"> dallo stato in cui viene innaffiata la serra.</w:t>
+      </w:r>
+    </w:p>
+    <w:p>
+      <w:pPr>
+        <w:pStyle w:val="Titolo2"/>
+        <w:jc w:val="both"/>
+      </w:pPr>
+    </w:p>
+    <w:p>
+      <w:pPr>
+        <w:pStyle w:val="Titolo1"/>
+        <w:jc w:val="both"/>
+        <w:rPr>
+          <w:lang w:val="en-US"/>
+        </w:rPr>
+      </w:pPr>
+      <w:bookmarkStart w:id="6" w:name="_Toc2023858"/>
+      <w:r>
+        <w:rPr>
+          <w:lang w:val="en-US"/>
+        </w:rPr>
+        <w:t xml:space="preserve">1.4 </w:t>
+      </w:r>
+      <w:proofErr w:type="spellStart"/>
+      <w:r>
+        <w:rPr>
+          <w:lang w:val="en-US"/>
+        </w:rPr>
+        <w:t>GreenHouse</w:t>
+      </w:r>
+      <w:proofErr w:type="spellEnd"/>
+      <w:r>
+        <w:rPr>
+          <w:lang w:val="en-US"/>
+        </w:rPr>
+        <w:t xml:space="preserve"> Server</w:t>
+      </w:r>
+      <w:r>
+        <w:rPr>
+          <w:lang w:val="en-US"/>
+        </w:rPr>
+        <w:t xml:space="preserve"> (PC)</w:t>
+      </w:r>
+      <w:bookmarkEnd w:id="6"/>
+    </w:p>
+    <w:p>
+      <w:r>
+        <w:t>Il la</w:t>
+      </w:r>
+      <w:r>
+        <w:t xml:space="preserve">to server </w:t>
+      </w:r>
+      <w:r>
+        <w:t>è</w:t>
+      </w:r>
+      <w:r>
+        <w:t xml:space="preserve"> stato realizzato in java implementando un’architettura ad eventi che comunica con l’arduino e riceve messaggi dall’ESP.</w:t>
+      </w:r>
+    </w:p>
+    <w:p>
+      <w:r>
+        <w:t>Vi sono 4 classi principali:</w:t>
+      </w:r>
+    </w:p>
+    <w:p>
+      <w:r>
+        <w:t xml:space="preserve">-GreenHouseController: riceve gran parte degli event generati dalle altre classi e se </w:t>
+      </w:r>
+      <w:proofErr w:type="gramStart"/>
+      <w:r>
+        <w:t>e’</w:t>
+      </w:r>
+      <w:proofErr w:type="gramEnd"/>
+      <w:r>
+        <w:t xml:space="preserve"> in modalita’ AUTO attua le opprtune azione</w:t>
+      </w:r>
+    </w:p>
+    <w:p>
+      <w:r>
+        <w:t>-GreenHouse tramite la propria classe MsgService gestisce gli ev che richiedono la comunicazione con Arduino</w:t>
+      </w:r>
+    </w:p>
+    <w:p>
+      <w:r>
+        <w:t>-Dataservice gestisce l’ascolto della porta relativa a ngrok permettendo cosi’ di ricevere i messagi inviati dall’ESP</w:t>
+      </w:r>
+    </w:p>
+    <w:p>
+      <w:r>
+        <w:t>-ESP classe creata per comodita’ dato che era necessario avere una classe Observable relativa alla comunicazione con l’esp, si occupa di controllare i valori di umidita’ ricevuti e nel caso notificare la necessita’ di irrigazione</w:t>
+      </w:r>
+    </w:p>
+    <w:p>
+      <w:r>
+        <w:t>Per quanto riguarda l’arduino v</w:t>
+      </w:r>
+      <w:r>
+        <w:t xml:space="preserve">engono ricevuti messaggi quando esso passa dalla modalita’ manuale a quella automatica e viceversa, quando accende e spegne effettivamente l’irrigazione in modo da poter salvare le relative date in particolare differenziando quando l’arresto dell’irrigazione </w:t>
+      </w:r>
+      <w:proofErr w:type="gramStart"/>
+      <w:r>
+        <w:t>e’</w:t>
+      </w:r>
+      <w:proofErr w:type="gramEnd"/>
+      <w:r>
+        <w:t xml:space="preserve"> avvenuto per Overtime.</w:t>
+      </w:r>
+    </w:p>
+    <w:p>
+      <w:r>
+        <w:t>Per l’ESP abbiamo i</w:t>
+      </w:r>
+      <w:r>
+        <w:t xml:space="preserve">nvece un Dataservice che riceve tutti i messaggi inviati a ngrok sulla porta 8081, il messaggio ricevuto dovra’ essere un JSON con un valore Umidita’ pari ad un int rappresentante la percentuale, una volta ricevuto il messaggio tramite la classe observable “ESP” viene controllato se </w:t>
+      </w:r>
+      <w:proofErr w:type="gramStart"/>
+      <w:r>
+        <w:t>e’</w:t>
+      </w:r>
+      <w:proofErr w:type="gramEnd"/>
+      <w:r>
+        <w:t xml:space="preserve"> sotto il valore minimo e nel caso viene mandato un notifyEvent per richiedere l’irrigazione. Il controller principale “GreenHouseController” che memorizza lo stato dell’Arduino (</w:t>
+      </w:r>
+      <w:proofErr w:type="gramStart"/>
+      <w:r>
+        <w:t>AUTO,MANUAL</w:t>
+      </w:r>
+      <w:proofErr w:type="gramEnd"/>
+      <w:r>
+        <w:t xml:space="preserve">) nel caso sia AUTO una volta ricevuto l’event </w:t>
+      </w:r>
+      <w:r>
+        <w:t>crea a sua volta una notifyevent contenente le informazioni riguardanti l’apertura della pompa di irrigazione per il controller della comunicazione con l’arduino “GreenHouse” e sara’ esso infatti a richiederla mandando un messagio “Start”.</w:t>
+      </w:r>
+    </w:p>
     <w:p/>
     <w:p>
-      <w:pPr>
-        <w:rPr>
-          <w:szCs w:val="24"/>
-        </w:rPr>
-      </w:pPr>
-      <w:r>
-        <w:rPr>
-          <w:szCs w:val="24"/>
-        </w:rPr>
-        <w:t>Il primo task creato, nominato Detection Task, ha il solo compito di controllare la distanza percepita dal sonar, e settare una variabile globale usata per la comunicazione tra i due task.</w:t>
-      </w:r>
-    </w:p>
-    <w:p>
-      <w:pPr>
-        <w:jc w:val="both"/>
-      </w:pPr>
-    </w:p>
-    <w:p>
-      <w:pPr>
-        <w:pStyle w:val="Heading2"/>
-      </w:pPr>
-      <w:bookmarkStart w:id="5" w:name="_Toc1676191"/>
-      <w:r>
-        <w:t xml:space="preserve">1.3.2 </w:t>
-      </w:r>
-      <w:r>
-        <w:t>Irrigation Task</w:t>
-      </w:r>
-      <w:bookmarkEnd w:id="5"/>
-    </w:p>
-    <w:p>
-      <w:pPr>
-        <w:rPr>
-          <w:szCs w:val="24"/>
-        </w:rPr>
-      </w:pPr>
-      <w:r>
-        <w:rPr>
-          <w:szCs w:val="24"/>
-        </w:rPr>
-        <w:t>Il secondo task invece, deve gestire la procedura di irrigazione, sia manuale che automatica.</w:t>
-      </w:r>
-      <w:r>
-        <w:rPr>
-          <w:szCs w:val="24"/>
-        </w:rPr>
-        <w:br/>
-        <w:t>Abbiamo deciso di gestire in un solo task entrambe le modalità poiché condividono sensori e attuatori, oltre che la comunicazione seriale e bluetooth. Inoltre la logica delle due è analoga, con eccezione per le condizioni di inizio e fine irrigazione.</w:t>
-      </w:r>
-      <w:r>
-        <w:rPr>
-          <w:szCs w:val="24"/>
-        </w:rPr>
-        <w:br/>
-        <w:t>Abbiamo inoltre deciso di aggiungere uno stato “IDLE” iniziale, che agirà da selettore per lo stato Automatico o Manuale, evitando di connettere questi ultimi direttamente.</w:t>
-      </w:r>
-      <w:r>
-        <w:rPr>
-          <w:szCs w:val="24"/>
-        </w:rPr>
-        <w:br/>
-        <w:t>Come si può notare dallo schema sottostante, verrà utilizzata una variabile settata dagli stati che precedono l’irrigazione, così da considerare le condizioni adeguate per l’uscita dallo stato in cui viene innaffiata la serra.</w:t>
-      </w:r>
-    </w:p>
-    <w:p>
-      <w:pPr>
-        <w:pStyle w:val="Heading2"/>
-      </w:pPr>
-    </w:p>
-    <w:p>
-      <w:pPr>
-        <w:pStyle w:val="Heading1"/>
+      <w:r>
+        <w:t xml:space="preserve">ATTENZIONE: PER AVVIARE IL LATO SERVER SARA’ NECESSARIO MODIFICARE IL VALORE DELLA PORTA CONNESSA CON ARDUINO E PORTA RELATIVA A NGROK DAL MAIN. </w:t>
+      </w:r>
+    </w:p>
+    <w:p>
+      <w:r>
+        <w:t>PER QUANTO RIGUARDA I D</w:t>
+      </w:r>
+      <w:r>
+        <w:t xml:space="preserve">ATI SALVATI ESSI VERRANNO SALVATI IN DOCUMENTS NEL CASO SI USI LINUX ALTRIMENTI </w:t>
+      </w:r>
+      <w:proofErr w:type="gramStart"/>
+      <w:r>
+        <w:t>E’</w:t>
+      </w:r>
+      <w:proofErr w:type="gramEnd"/>
+      <w:r>
+        <w:t xml:space="preserve"> RICHIESTO DI MODIFICARE LA PATH DAI FILE Dataservice.java E GreenHouse.java</w:t>
+      </w:r>
+    </w:p>
+    <w:p>
+      <w:pPr>
+        <w:pStyle w:val="Titolo1"/>
         <w:rPr>
           <w:lang w:val="en-US"/>
         </w:rPr>
       </w:pPr>
-      <w:bookmarkStart w:id="6" w:name="_Toc1676192"/>
-      <w:r>
-        <w:rPr>
-          <w:lang w:val="en-US"/>
-        </w:rPr>
-        <w:t xml:space="preserve">1.4 </w:t>
-      </w:r>
-      <w:proofErr w:type="spellStart"/>
-      <w:r>
-        <w:rPr>
-          <w:lang w:val="en-US"/>
-        </w:rPr>
-        <w:t>GreenHouse</w:t>
-      </w:r>
-      <w:proofErr w:type="spellEnd"/>
-      <w:r>
-        <w:rPr>
-          <w:lang w:val="en-US"/>
-        </w:rPr>
-        <w:t xml:space="preserve"> Server</w:t>
-      </w:r>
-      <w:r>
-        <w:rPr>
-          <w:lang w:val="en-US"/>
-        </w:rPr>
-        <w:t xml:space="preserve"> (PC)</w:t>
-      </w:r>
-      <w:bookmarkEnd w:id="6"/>
-    </w:p>
-    <w:p>
-      <w:pPr>
-        <w:pStyle w:val="Heading1"/>
-        <w:rPr>
-          <w:rFonts w:asciiTheme="minorHAnsi" w:hAnsiTheme="minorHAnsi" w:cstheme="minorHAnsi"/>
-          <w:color w:val="auto"/>
-          <w:sz w:val="22"/>
-          <w:szCs w:val="22"/>
-        </w:rPr>
-      </w:pPr>
-      <w:r>
-        <w:rPr>
-          <w:rFonts w:asciiTheme="minorHAnsi" w:hAnsiTheme="minorHAnsi" w:cstheme="minorHAnsi"/>
-          <w:color w:val="auto"/>
-          <w:sz w:val="22"/>
-          <w:szCs w:val="22"/>
-        </w:rPr>
-        <w:t>Il la</w:t>
-      </w:r>
-      <w:r>
-        <w:rPr>
-          <w:rFonts w:asciiTheme="minorHAnsi" w:hAnsiTheme="minorHAnsi" w:cstheme="minorHAnsi"/>
-          <w:color w:val="auto"/>
-          <w:sz w:val="22"/>
-          <w:szCs w:val="22"/>
-        </w:rPr>
-        <w:t>to server e’ stato realizzato in java implementando un’architettura ad eventi che comunica con l’arduino e riceve messaggi dall’ESP.</w:t>
-      </w:r>
-    </w:p>
-    <w:p>
-      <w:pPr>
-        <w:pStyle w:val="Heading1"/>
-        <w:rPr>
-          <w:rFonts w:asciiTheme="minorHAnsi" w:hAnsiTheme="minorHAnsi" w:cstheme="minorHAnsi"/>
-          <w:color w:val="auto"/>
-          <w:sz w:val="22"/>
-          <w:szCs w:val="22"/>
-        </w:rPr>
-      </w:pPr>
-      <w:r>
-        <w:rPr>
-          <w:rFonts w:asciiTheme="minorHAnsi" w:hAnsiTheme="minorHAnsi" w:cstheme="minorHAnsi"/>
-          <w:color w:val="auto"/>
-          <w:sz w:val="22"/>
-          <w:szCs w:val="22"/>
-        </w:rPr>
-        <w:t>Vi sono 4 classi principali:</w:t>
-      </w:r>
-    </w:p>
-    <w:p>
-      <w:pPr>
-        <w:pStyle w:val="Heading1"/>
-        <w:rPr>
-          <w:rFonts w:asciiTheme="minorHAnsi" w:hAnsiTheme="minorHAnsi" w:cstheme="minorHAnsi"/>
-          <w:color w:val="auto"/>
-          <w:sz w:val="22"/>
-          <w:szCs w:val="22"/>
-        </w:rPr>
-      </w:pPr>
-      <w:r>
-        <w:rPr>
-          <w:rFonts w:asciiTheme="minorHAnsi" w:hAnsiTheme="minorHAnsi" w:cstheme="minorHAnsi"/>
-          <w:color w:val="auto"/>
-          <w:sz w:val="22"/>
-          <w:szCs w:val="22"/>
-        </w:rPr>
-        <w:t>-GreenHouseController: riceve gran parte degli event generati dalle altre classi e se e’ in modalita’ AUTO attua le opprtune azione</w:t>
-      </w:r>
-    </w:p>
-    <w:p>
-      <w:pPr>
-        <w:pStyle w:val="Heading1"/>
-        <w:rPr>
-          <w:rFonts w:asciiTheme="minorHAnsi" w:hAnsiTheme="minorHAnsi" w:cstheme="minorHAnsi"/>
-          <w:color w:val="auto"/>
-          <w:sz w:val="22"/>
-          <w:szCs w:val="22"/>
-        </w:rPr>
-      </w:pPr>
-      <w:r>
-        <w:rPr>
-          <w:rFonts w:asciiTheme="minorHAnsi" w:hAnsiTheme="minorHAnsi" w:cstheme="minorHAnsi"/>
-          <w:color w:val="auto"/>
-          <w:sz w:val="22"/>
-          <w:szCs w:val="22"/>
-        </w:rPr>
-        <w:t>-GreenHouse tramite la propria classe MsgService gestisce gli ev che richiedono la comunicazione con Arduino</w:t>
-      </w:r>
-    </w:p>
-    <w:p>
-      <w:pPr>
-        <w:pStyle w:val="Heading1"/>
-        <w:rPr>
-          <w:rFonts w:asciiTheme="minorHAnsi" w:hAnsiTheme="minorHAnsi" w:cstheme="minorHAnsi"/>
-          <w:color w:val="auto"/>
-          <w:sz w:val="22"/>
-          <w:szCs w:val="22"/>
-        </w:rPr>
-      </w:pPr>
-      <w:r>
-        <w:rPr>
-          <w:rFonts w:asciiTheme="minorHAnsi" w:hAnsiTheme="minorHAnsi" w:cstheme="minorHAnsi"/>
-          <w:color w:val="auto"/>
-          <w:sz w:val="22"/>
-          <w:szCs w:val="22"/>
-        </w:rPr>
-        <w:t>-Dataservice gestisce l’ascolto della porta relativa a ngrok permettendo cosi’ di ricevere i messagi inviati dall’ESP</w:t>
-      </w:r>
-    </w:p>
-    <w:p>
-      <w:pPr>
-        <w:pStyle w:val="Heading1"/>
-        <w:rPr>
-          <w:rFonts w:asciiTheme="minorHAnsi" w:hAnsiTheme="minorHAnsi" w:cstheme="minorHAnsi"/>
-          <w:color w:val="auto"/>
-          <w:sz w:val="22"/>
-          <w:szCs w:val="22"/>
-        </w:rPr>
-      </w:pPr>
-      <w:r>
-        <w:rPr>
-          <w:rFonts w:asciiTheme="minorHAnsi" w:hAnsiTheme="minorHAnsi" w:cstheme="minorHAnsi"/>
-          <w:color w:val="auto"/>
-          <w:sz w:val="22"/>
-          <w:szCs w:val="22"/>
-        </w:rPr>
-        <w:t>-ESP classe creata per comodita’ dato che era necessario avere una classe Observable relativa alla comunicazione con l’esp, si occupa di controllare i valori di umidita’ ricevuti e nel caso notificare la necessita’ di irrigazione</w:t>
-      </w:r>
-    </w:p>
-    <w:p>
-      <w:pPr>
-        <w:pStyle w:val="Heading1"/>
-        <w:rPr>
-          <w:rFonts w:asciiTheme="minorHAnsi" w:hAnsiTheme="minorHAnsi" w:cstheme="minorHAnsi"/>
-          <w:color w:val="auto"/>
-          <w:sz w:val="22"/>
-          <w:szCs w:val="22"/>
-        </w:rPr>
-      </w:pPr>
-      <w:r>
-        <w:rPr>
-          <w:rFonts w:asciiTheme="minorHAnsi" w:hAnsiTheme="minorHAnsi" w:cstheme="minorHAnsi"/>
-          <w:color w:val="auto"/>
-          <w:sz w:val="22"/>
-          <w:szCs w:val="22"/>
-        </w:rPr>
-        <w:t>Per quanto riguarda l’arduino v</w:t>
-      </w:r>
-      <w:r>
-        <w:rPr>
-          <w:rFonts w:asciiTheme="minorHAnsi" w:hAnsiTheme="minorHAnsi" w:cstheme="minorHAnsi"/>
-          <w:color w:val="auto"/>
-          <w:sz w:val="22"/>
-          <w:szCs w:val="22"/>
-        </w:rPr>
-        <w:t>engono ricevuti messaggi quando esso passa dalla modalita’ manuale a quella automatica e viceversa, quando accende e spegne effettivamente l’irrigazione in modo da poter salvare le relative date in particolare differenziando quando l’arresto dell’irrigazione e’ avvenuto per Overtime.</w:t>
-      </w:r>
-    </w:p>
-    <w:p>
-      <w:pPr>
-        <w:pStyle w:val="Heading1"/>
-        <w:rPr>
-          <w:rFonts w:asciiTheme="minorHAnsi" w:hAnsiTheme="minorHAnsi" w:cstheme="minorHAnsi"/>
-          <w:color w:val="auto"/>
-          <w:sz w:val="22"/>
-          <w:szCs w:val="22"/>
-        </w:rPr>
-      </w:pPr>
-      <w:r>
-        <w:rPr>
-          <w:rFonts w:asciiTheme="minorHAnsi" w:hAnsiTheme="minorHAnsi" w:cstheme="minorHAnsi"/>
-          <w:color w:val="auto"/>
-          <w:sz w:val="22"/>
-          <w:szCs w:val="22"/>
-        </w:rPr>
-        <w:t>Per l’ESP abbiamo i</w:t>
-      </w:r>
-      <w:r>
-        <w:rPr>
-          <w:rFonts w:asciiTheme="minorHAnsi" w:hAnsiTheme="minorHAnsi" w:cstheme="minorHAnsi"/>
-          <w:color w:val="auto"/>
-          <w:sz w:val="22"/>
-          <w:szCs w:val="22"/>
-        </w:rPr>
-        <w:t xml:space="preserve">nvece un Dataservice che riceve tutti i messaggi inviati a ngrok sulla porta 8081, il messaggio ricevuto dovra’ essere un JSON con un valore Umidita’ pari ad un int rappresentante la percentuale, una volta ricevuto il messaggio tramite la classe observable “ESP” viene controllato se e’ sotto il valore minimo e nel caso viene mandato un notifyEvent per richiedere l’irrigazione. Il controller principale “GreenHouseController” che memorizza lo stato dell’Arduino (AUTO,MANUAL) nel caso sia AUTO una volta ricevuto l’event </w:t>
-      </w:r>
-      <w:r>
-        <w:rPr>
-          <w:rFonts w:asciiTheme="minorHAnsi" w:hAnsiTheme="minorHAnsi" w:cstheme="minorHAnsi"/>
-          <w:color w:val="auto"/>
-          <w:sz w:val="22"/>
-          <w:szCs w:val="22"/>
-        </w:rPr>
-        <w:t>crea a sua volta una notifyevent contenente le informazioni riguardanti l’apertura della pompa di irrigazione per il controller della comunicazione con l’arduino “GreenHouse” e sara’ esso infatti a richiederla mandando un messagio “Start”.</w:t>
-      </w:r>
-    </w:p>
-    <w:p>
-      <w:pPr>
-        <w:pStyle w:val="Heading1"/>
-        <w:rPr>
-          <w:rFonts w:asciiTheme="minorHAnsi" w:hAnsiTheme="minorHAnsi" w:cstheme="minorHAnsi"/>
-          <w:color w:val="auto"/>
-          <w:sz w:val="22"/>
-          <w:szCs w:val="22"/>
-        </w:rPr>
-      </w:pPr>
-    </w:p>
-    <w:p>
-      <w:pPr>
-        <w:pStyle w:val="Heading1"/>
-        <w:rPr>
-          <w:rFonts w:asciiTheme="minorHAnsi" w:hAnsiTheme="minorHAnsi" w:cstheme="minorHAnsi"/>
-          <w:color w:val="auto"/>
-          <w:sz w:val="22"/>
-          <w:szCs w:val="22"/>
-        </w:rPr>
-      </w:pPr>
-      <w:r>
-        <w:rPr>
-          <w:rFonts w:asciiTheme="minorHAnsi" w:hAnsiTheme="minorHAnsi" w:cstheme="minorHAnsi"/>
-          <w:color w:val="auto"/>
-          <w:sz w:val="22"/>
-          <w:szCs w:val="22"/>
-        </w:rPr>
-        <w:t xml:space="preserve">ATTENZIONE: PER AVVIARE IL LATO SERVER SARA’ NECESSARIO MODIFICARE IL VALORE DELLA PORTA CONNESSA CON ARDUINO E PORTA RELATIVA A NGROK DAL MAIN. </w:t>
-      </w:r>
-    </w:p>
-    <w:p>
-      <w:pPr>
-        <w:pStyle w:val="Heading1"/>
-        <w:rPr>
-          <w:rFonts w:asciiTheme="minorHAnsi" w:hAnsiTheme="minorHAnsi" w:cstheme="minorHAnsi"/>
-          <w:color w:val="auto"/>
-          <w:sz w:val="22"/>
-          <w:szCs w:val="22"/>
-        </w:rPr>
-      </w:pPr>
-      <w:r>
-        <w:rPr>
-          <w:rFonts w:asciiTheme="minorHAnsi" w:hAnsiTheme="minorHAnsi" w:cstheme="minorHAnsi"/>
-          <w:color w:val="auto"/>
-          <w:sz w:val="22"/>
-          <w:szCs w:val="22"/>
-        </w:rPr>
-        <w:t>PER QUANTO RIGUARDA I D</w:t>
-      </w:r>
-      <w:r>
-        <w:rPr>
-          <w:rFonts w:asciiTheme="minorHAnsi" w:hAnsiTheme="minorHAnsi" w:cstheme="minorHAnsi"/>
-          <w:color w:val="auto"/>
-          <w:sz w:val="22"/>
-          <w:szCs w:val="22"/>
-        </w:rPr>
-        <w:t>ATI SALVATI ESSI VERRANNO SALVATI IN DOCUMENTS NEL CASO SI USI LINUX ALTRIMENTI E’ RICHIESTO DI MODIFICARE LA PATH DAI FILE Dataservice.java E GreenHouse.java</w:t>
-      </w:r>
-      <w:bookmarkStart w:id="7" w:name="_GoBack"/>
-      <w:bookmarkEnd w:id="7"/>
-    </w:p>
-    <w:p>
-      <w:pPr>
-        <w:pStyle w:val="Heading1"/>
-        <w:rPr>
-          <w:lang w:val="en-US"/>
-        </w:rPr>
-      </w:pPr>
-      <w:bookmarkStart w:id="8" w:name="_Toc1676193"/>
+      <w:bookmarkStart w:id="7" w:name="_Toc2023859"/>
       <w:r>
         <w:rPr>
           <w:noProof/>
@@ -2789,13 +2765,13 @@
         </w:rPr>
         <w:lastRenderedPageBreak/>
         <w:drawing>
-          <wp:anchor distT="0" distB="0" distL="114300" distR="114300" simplePos="0" relativeHeight="251670528" behindDoc="0" locked="0" layoutInCell="1" allowOverlap="1" wp14:anchorId="0C08302B" wp14:editId="7BF14247">
+          <wp:anchor distT="0" distB="0" distL="114300" distR="114300" simplePos="0" relativeHeight="251670528" behindDoc="0" locked="0" layoutInCell="1" allowOverlap="1" wp14:anchorId="0C08302B" wp14:editId="431C6FC7">
             <wp:simplePos x="0" y="0"/>
             <wp:positionH relativeFrom="margin">
               <wp:align>center</wp:align>
             </wp:positionH>
             <wp:positionV relativeFrom="paragraph">
-              <wp:posOffset>650240</wp:posOffset>
+              <wp:posOffset>335915</wp:posOffset>
             </wp:positionV>
             <wp:extent cx="5944115" cy="2834886"/>
             <wp:effectExtent l="0" t="0" r="0" b="3810"/>
@@ -2864,36 +2840,545 @@
         </w:rPr>
         <w:t>(ESP)</w:t>
       </w:r>
+      <w:bookmarkEnd w:id="7"/>
+    </w:p>
+    <w:p>
+      <w:pPr>
+        <w:jc w:val="both"/>
+      </w:pPr>
+      <w:r>
+        <w:rPr>
+          <w:szCs w:val="24"/>
+        </w:rPr>
+        <w:t xml:space="preserve">Lo scopo del modulo ESP è quello di percepire il valore dell’umidità del terreno e comunicarla al server, in modo che questa informazione sia fruibile da tutte le parti del sistema. In questo caso abbiamo scelto di simulare il valore letto dal sensore di umidità attraverso la lettura del valore di un potenziometro. </w:t>
+      </w:r>
+      <w:r>
+        <w:rPr>
+          <w:szCs w:val="24"/>
+        </w:rPr>
+        <w:br/>
+        <w:t xml:space="preserve">Ogni 1,5 </w:t>
+      </w:r>
+      <w:r>
+        <w:rPr>
+          <w:szCs w:val="24"/>
+        </w:rPr>
+        <w:t>il valore percepito verrà inviato</w:t>
+      </w:r>
+      <w:r>
+        <w:rPr>
+          <w:szCs w:val="24"/>
+        </w:rPr>
+        <w:t xml:space="preserve"> al server tramite Ngrok in un messaggio strutturato come </w:t>
+      </w:r>
+      <w:proofErr w:type="spellStart"/>
+      <w:r>
+        <w:rPr>
+          <w:szCs w:val="24"/>
+        </w:rPr>
+        <w:t>Json</w:t>
+      </w:r>
+      <w:proofErr w:type="spellEnd"/>
+      <w:r>
+        <w:rPr>
+          <w:szCs w:val="24"/>
+        </w:rPr>
+        <w:t>.</w:t>
+      </w:r>
+    </w:p>
+    <w:p>
+      <w:pPr>
+        <w:pStyle w:val="Titolo1"/>
+        <w:jc w:val="both"/>
+        <w:rPr>
+          <w:lang w:val="en-US"/>
+        </w:rPr>
+      </w:pPr>
+      <w:bookmarkStart w:id="8" w:name="_Toc2023860"/>
+      <w:r>
+        <w:rPr>
+          <w:lang w:val="en-US"/>
+        </w:rPr>
+        <w:t xml:space="preserve">1.6 </w:t>
+      </w:r>
+      <w:proofErr w:type="spellStart"/>
+      <w:r>
+        <w:rPr>
+          <w:lang w:val="en-US"/>
+        </w:rPr>
+        <w:t>GreenHouse</w:t>
+      </w:r>
+      <w:proofErr w:type="spellEnd"/>
+      <w:r>
+        <w:rPr>
+          <w:lang w:val="en-US"/>
+        </w:rPr>
+        <w:t xml:space="preserve"> Mobile App</w:t>
+      </w:r>
+      <w:r>
+        <w:rPr>
+          <w:lang w:val="en-US"/>
+        </w:rPr>
+        <w:t xml:space="preserve"> (Android)</w:t>
+      </w:r>
       <w:bookmarkEnd w:id="8"/>
     </w:p>
     <w:p>
-      <w:r>
-        <w:rPr>
-          <w:szCs w:val="24"/>
-        </w:rPr>
-        <w:t>Il funzionamento dell’ESP è molto semplice.</w:t>
-      </w:r>
-      <w:r>
-        <w:rPr>
-          <w:szCs w:val="24"/>
-        </w:rPr>
-        <w:br/>
-        <w:t>Ogni 1,5 secondi leggerà il valore rilevato dal potenziometro, che in questo caso simula un sensore di umidità, e lo invierà al server tramite Ngrok in un messaggio strutturato come un Json.</w:t>
-      </w:r>
-    </w:p>
-    <w:p>
-      <w:pPr>
-        <w:pStyle w:val="Heading1"/>
+      <w:pPr>
+        <w:jc w:val="both"/>
+      </w:pPr>
+      <w:r>
+        <w:t>L’applicazione permette il controllo manuale della serra quando si è nelle sue vicinanze a distanza inferiore a circa 30 centimetri. In modalità manuale è possibile controllare l’irrigazione e visualizzare il valore corrente dell’umidità percepita in real-time.</w:t>
+      </w:r>
+    </w:p>
+    <w:p>
+      <w:pPr>
+        <w:pStyle w:val="Titolo2"/>
+      </w:pPr>
+      <w:r>
+        <w:t>1.6.1 Connessione</w:t>
+      </w:r>
+    </w:p>
+    <w:p>
+      <w:pPr>
+        <w:jc w:val="both"/>
+      </w:pPr>
+      <w:r>
+        <w:t>All’avvio dell’applicazione nella parte superiore dello schermo è possibile connettersi alla serra cliccando sul bottone “Connetti alla serra”. Perché vada a buon fine questo tentativo è necessario:</w:t>
+      </w:r>
+    </w:p>
+    <w:p>
+      <w:pPr>
+        <w:jc w:val="both"/>
+      </w:pPr>
+      <w:r>
+        <w:t>- attivare il Bluetooth del proprio dispositivo Android</w:t>
+      </w:r>
+    </w:p>
+    <w:p>
+      <w:pPr>
+        <w:jc w:val="both"/>
+      </w:pPr>
+      <w:r>
+        <w:t>-</w:t>
+      </w:r>
+      <w:r>
+        <w:t xml:space="preserve"> effettuare l’accoppiamento tra il proprio dispositivo è l’HC-06 (prima volta)</w:t>
+      </w:r>
+    </w:p>
+    <w:p>
+      <w:pPr>
+        <w:jc w:val="both"/>
+      </w:pPr>
+      <w:r>
+        <w:t xml:space="preserve">-assicurarsi di aver collegato il modulo Arduino </w:t>
+      </w:r>
+      <w:r>
+        <w:t>a un PC</w:t>
+      </w:r>
+      <w:r>
+        <w:t xml:space="preserve"> </w:t>
+      </w:r>
+      <w:r>
+        <w:t xml:space="preserve">e di aver caricato sulla scheda il codice presente nella cartella </w:t>
+      </w:r>
+      <w:proofErr w:type="spellStart"/>
+      <w:r>
+        <w:t>sgh</w:t>
+      </w:r>
+      <w:proofErr w:type="spellEnd"/>
+      <w:r>
+        <w:t>-controller</w:t>
+      </w:r>
+    </w:p>
+    <w:p>
+      <w:pPr>
+        <w:jc w:val="both"/>
+      </w:pPr>
+      <w:r>
+        <w:t>Si dà per scontato che l’applicazione sia sviluppata in strett</w:t>
+      </w:r>
+      <w:r>
+        <w:t>a correlazione alla</w:t>
+      </w:r>
+      <w:r>
+        <w:t xml:space="preserve"> tipologia di serra, pertanto non è possibile da app collegarsi ad altri dispositivi differenti dall’HC-06 (serra</w:t>
+      </w:r>
+      <w:r>
+        <w:t xml:space="preserve"> in questione</w:t>
+      </w:r>
+      <w:r>
+        <w:t xml:space="preserve">). Nel caso sia necessario modificare il nome del dispositivo è possibile farlo nella classe </w:t>
+      </w:r>
+      <w:proofErr w:type="spellStart"/>
+      <w:r>
+        <w:rPr>
+          <w:i/>
+        </w:rPr>
+        <w:t>com.example.sgh_</w:t>
+      </w:r>
+      <w:proofErr w:type="gramStart"/>
+      <w:r>
+        <w:rPr>
+          <w:i/>
+        </w:rPr>
+        <w:t>app</w:t>
+      </w:r>
+      <w:r>
+        <w:rPr>
+          <w:i/>
+        </w:rPr>
+        <w:t>.</w:t>
+      </w:r>
+      <w:r>
+        <w:rPr>
+          <w:b/>
+        </w:rPr>
+        <w:t>Utils</w:t>
+      </w:r>
+      <w:proofErr w:type="spellEnd"/>
+      <w:proofErr w:type="gramEnd"/>
+      <w:r>
+        <w:rPr>
+          <w:b/>
+        </w:rPr>
+        <w:t xml:space="preserve"> </w:t>
+      </w:r>
+      <w:r>
+        <w:t>sostituendo “HC-06” con il nome del dispositivo desiderato nella linea di codice riportata di seguito</w:t>
+      </w:r>
+    </w:p>
+    <w:p>
+      <w:pPr>
+        <w:jc w:val="both"/>
+        <w:rPr>
+          <w:rFonts w:ascii="Courier New" w:eastAsia="Times New Roman" w:hAnsi="Courier New" w:cs="Courier New"/>
+          <w:color w:val="CC7832"/>
+          <w:sz w:val="20"/>
+          <w:szCs w:val="20"/>
+          <w:lang w:eastAsia="it-IT"/>
+        </w:rPr>
+      </w:pPr>
+      <w:r>
+        <w:rPr>
+          <w:rFonts w:ascii="Courier New" w:eastAsia="Times New Roman" w:hAnsi="Courier New" w:cs="Courier New"/>
+          <w:color w:val="CC7832"/>
+          <w:sz w:val="20"/>
+          <w:szCs w:val="20"/>
+          <w:lang w:eastAsia="it-IT"/>
+        </w:rPr>
+        <w:t xml:space="preserve">public </w:t>
+      </w:r>
+      <w:proofErr w:type="spellStart"/>
+      <w:r>
+        <w:rPr>
+          <w:rFonts w:ascii="Courier New" w:eastAsia="Times New Roman" w:hAnsi="Courier New" w:cs="Courier New"/>
+          <w:color w:val="CC7832"/>
+          <w:sz w:val="20"/>
+          <w:szCs w:val="20"/>
+          <w:lang w:eastAsia="it-IT"/>
+        </w:rPr>
+        <w:t>static</w:t>
+      </w:r>
+      <w:proofErr w:type="spellEnd"/>
+      <w:r>
+        <w:rPr>
+          <w:rFonts w:ascii="Courier New" w:eastAsia="Times New Roman" w:hAnsi="Courier New" w:cs="Courier New"/>
+          <w:color w:val="CC7832"/>
+          <w:sz w:val="20"/>
+          <w:szCs w:val="20"/>
+          <w:lang w:eastAsia="it-IT"/>
+        </w:rPr>
+        <w:t xml:space="preserve"> </w:t>
+      </w:r>
+      <w:proofErr w:type="spellStart"/>
+      <w:r>
+        <w:rPr>
+          <w:rFonts w:ascii="Courier New" w:eastAsia="Times New Roman" w:hAnsi="Courier New" w:cs="Courier New"/>
+          <w:color w:val="CC7832"/>
+          <w:sz w:val="20"/>
+          <w:szCs w:val="20"/>
+          <w:lang w:eastAsia="it-IT"/>
+        </w:rPr>
+        <w:t>final</w:t>
+      </w:r>
+      <w:proofErr w:type="spellEnd"/>
+      <w:r>
+        <w:rPr>
+          <w:rFonts w:ascii="Courier New" w:eastAsia="Times New Roman" w:hAnsi="Courier New" w:cs="Courier New"/>
+          <w:color w:val="CC7832"/>
+          <w:sz w:val="20"/>
+          <w:szCs w:val="20"/>
+          <w:lang w:eastAsia="it-IT"/>
+        </w:rPr>
+        <w:t xml:space="preserve"> </w:t>
+      </w:r>
+      <w:proofErr w:type="spellStart"/>
+      <w:r>
+        <w:rPr>
+          <w:rFonts w:ascii="Courier New" w:eastAsia="Times New Roman" w:hAnsi="Courier New" w:cs="Courier New"/>
+          <w:color w:val="A9B7C6"/>
+          <w:sz w:val="20"/>
+          <w:szCs w:val="20"/>
+          <w:lang w:eastAsia="it-IT"/>
+        </w:rPr>
+        <w:t>String</w:t>
+      </w:r>
+      <w:proofErr w:type="spellEnd"/>
+      <w:r>
+        <w:rPr>
+          <w:rFonts w:ascii="Courier New" w:eastAsia="Times New Roman" w:hAnsi="Courier New" w:cs="Courier New"/>
+          <w:color w:val="A9B7C6"/>
+          <w:sz w:val="20"/>
+          <w:szCs w:val="20"/>
+          <w:lang w:eastAsia="it-IT"/>
+        </w:rPr>
+        <w:t xml:space="preserve"> </w:t>
+      </w:r>
+      <w:r>
+        <w:rPr>
+          <w:rFonts w:ascii="Courier New" w:eastAsia="Times New Roman" w:hAnsi="Courier New" w:cs="Courier New"/>
+          <w:i/>
+          <w:iCs/>
+          <w:color w:val="9876AA"/>
+          <w:sz w:val="20"/>
+          <w:szCs w:val="20"/>
+          <w:lang w:eastAsia="it-IT"/>
+        </w:rPr>
+        <w:t xml:space="preserve">BT_DEVICE_ACTING_AS_SERVER_NAME </w:t>
+      </w:r>
+      <w:r>
+        <w:rPr>
+          <w:rFonts w:ascii="Courier New" w:eastAsia="Times New Roman" w:hAnsi="Courier New" w:cs="Courier New"/>
+          <w:color w:val="A9B7C6"/>
+          <w:sz w:val="20"/>
+          <w:szCs w:val="20"/>
+          <w:lang w:eastAsia="it-IT"/>
+        </w:rPr>
+        <w:t xml:space="preserve">= </w:t>
+      </w:r>
+      <w:r>
+        <w:rPr>
+          <w:rFonts w:ascii="Courier New" w:eastAsia="Times New Roman" w:hAnsi="Courier New" w:cs="Courier New"/>
+          <w:color w:val="6A8759"/>
+          <w:sz w:val="20"/>
+          <w:szCs w:val="20"/>
+          <w:lang w:eastAsia="it-IT"/>
+        </w:rPr>
+        <w:t>"HC-06"</w:t>
+      </w:r>
+      <w:r>
+        <w:rPr>
+          <w:rFonts w:ascii="Courier New" w:eastAsia="Times New Roman" w:hAnsi="Courier New" w:cs="Courier New"/>
+          <w:color w:val="CC7832"/>
+          <w:sz w:val="20"/>
+          <w:szCs w:val="20"/>
+          <w:lang w:eastAsia="it-IT"/>
+        </w:rPr>
+        <w:t>;</w:t>
+      </w:r>
+    </w:p>
+    <w:p>
+      <w:pPr>
+        <w:jc w:val="both"/>
+      </w:pPr>
+      <w:r>
+        <w:t>A questo punto</w:t>
+      </w:r>
+      <w:r>
+        <w:t xml:space="preserve"> il modulo Android effettua il tentativo di attivare</w:t>
+      </w:r>
+      <w:r>
+        <w:t xml:space="preserve"> un canale di comunicazione basato sullo standard RFCOMM.</w:t>
+      </w:r>
+      <w:r>
+        <w:t xml:space="preserve"> In questo caso il dispositivo Android è il client e la serra è il server. A questo scopo si esegue il task </w:t>
+      </w:r>
+      <w:proofErr w:type="spellStart"/>
+      <w:r>
+        <w:rPr>
+          <w:b/>
+        </w:rPr>
+        <w:t>ConnectToBluetoothServerTask</w:t>
+      </w:r>
+      <w:proofErr w:type="spellEnd"/>
+      <w:r>
+        <w:t xml:space="preserve"> deputato ad eseguire il tentativo di connessione al</w:t>
+      </w:r>
+      <w:r>
+        <w:t xml:space="preserve"> </w:t>
+      </w:r>
+      <w:r>
+        <w:t>server.</w:t>
+      </w:r>
+      <w:r>
+        <w:t xml:space="preserve"> </w:t>
+      </w:r>
+      <w:r>
+        <w:t>L</w:t>
+      </w:r>
+      <w:r>
+        <w:t>’</w:t>
+      </w:r>
+      <w:r>
+        <w:t xml:space="preserve">istanza della </w:t>
+      </w:r>
+      <w:proofErr w:type="spellStart"/>
+      <w:r>
+        <w:t>socket</w:t>
+      </w:r>
+      <w:proofErr w:type="spellEnd"/>
+      <w:r>
+        <w:t xml:space="preserve"> su cui tentare la connessione al server </w:t>
+      </w:r>
+      <w:r>
+        <w:t xml:space="preserve">è </w:t>
+      </w:r>
+      <w:r>
+        <w:t xml:space="preserve">ottenuta mediante la </w:t>
+      </w:r>
+      <w:r>
+        <w:t xml:space="preserve">funzione </w:t>
+      </w:r>
+      <w:proofErr w:type="spellStart"/>
+      <w:proofErr w:type="gramStart"/>
+      <w:r>
+        <w:rPr>
+          <w:i/>
+        </w:rPr>
+        <w:t>createRfcommSocketToServiceRecord</w:t>
+      </w:r>
+      <w:proofErr w:type="spellEnd"/>
+      <w:r>
+        <w:rPr>
+          <w:i/>
+        </w:rPr>
+        <w:t>(</w:t>
+      </w:r>
+      <w:proofErr w:type="gramEnd"/>
+      <w:r>
+        <w:rPr>
+          <w:i/>
+        </w:rPr>
+        <w:t>)</w:t>
+      </w:r>
+      <w:r>
+        <w:t xml:space="preserve"> a cui si passa l’UUID</w:t>
+      </w:r>
+      <w:r>
+        <w:t xml:space="preserve"> </w:t>
+      </w:r>
+      <w:r>
+        <w:t>condiviso con il server</w:t>
+      </w:r>
+      <w:r>
+        <w:t xml:space="preserve">, questo codice è </w:t>
+      </w:r>
+      <w:r>
+        <w:lastRenderedPageBreak/>
+        <w:t xml:space="preserve">modificabile della classe </w:t>
+      </w:r>
+      <w:proofErr w:type="spellStart"/>
+      <w:r>
+        <w:rPr>
+          <w:i/>
+        </w:rPr>
+        <w:t>com.example.sgh_app.</w:t>
+      </w:r>
+      <w:r>
+        <w:rPr>
+          <w:b/>
+        </w:rPr>
+        <w:t>Utils</w:t>
+      </w:r>
+      <w:proofErr w:type="spellEnd"/>
+      <w:r>
+        <w:rPr>
+          <w:b/>
+        </w:rPr>
+        <w:t xml:space="preserve"> </w:t>
+      </w:r>
+      <w:r>
+        <w:t xml:space="preserve">con la stessa modalità del nome del server </w:t>
+      </w:r>
+      <w:r>
+        <w:t xml:space="preserve">descritta precedentemente. </w:t>
+      </w:r>
+    </w:p>
+    <w:p>
+      <w:pPr>
+        <w:pStyle w:val="Titolo2"/>
+      </w:pPr>
+      <w:r>
+        <w:t>1.6.2 Modalità manuale</w:t>
+      </w:r>
+    </w:p>
+    <w:p>
+      <w:r>
+        <w:t>A questo punto siamo connessi alla serra e se ci avviciniamo al sonar l’app rileva il passaggio alla modalità manuale e attiva tutti i comandi disponibili:</w:t>
+      </w:r>
+    </w:p>
+    <w:p>
+      <w:pPr>
+        <w:pStyle w:val="Paragrafoelenco"/>
+        <w:numPr>
+          <w:ilvl w:val="0"/>
+          <w:numId w:val="4"/>
+        </w:numPr>
+      </w:pPr>
+      <w:r>
+        <w:t>Bottone “Accendi pompa”</w:t>
+      </w:r>
+    </w:p>
+    <w:p>
+      <w:pPr>
+        <w:pStyle w:val="Paragrafoelenco"/>
+        <w:numPr>
+          <w:ilvl w:val="0"/>
+          <w:numId w:val="4"/>
+        </w:numPr>
+      </w:pPr>
+      <w:r>
+        <w:t>Bottone “Spegni pompa”</w:t>
+      </w:r>
+    </w:p>
+    <w:p>
+      <w:pPr>
+        <w:pStyle w:val="Paragrafoelenco"/>
+        <w:numPr>
+          <w:ilvl w:val="0"/>
+          <w:numId w:val="4"/>
+        </w:numPr>
+      </w:pPr>
+      <w:proofErr w:type="spellStart"/>
+      <w:r>
+        <w:t>SeekBar</w:t>
+      </w:r>
+      <w:proofErr w:type="spellEnd"/>
+      <w:r>
+        <w:t xml:space="preserve"> per modificare la portata</w:t>
+      </w:r>
+    </w:p>
+    <w:p>
+      <w:r>
+        <w:t>Nel caso ci si allontani dal sonar, la serra torna in modalità automatica e i comandi vengono disabilitati ma la connessione Bluetooth persiste e quindi avvicinandosi alla serra si può usufruire nuovamente dei comandi disponibili.</w:t>
+      </w:r>
+      <w:bookmarkStart w:id="9" w:name="_GoBack"/>
+      <w:bookmarkEnd w:id="9"/>
+    </w:p>
+    <w:p>
+      <w:pPr>
+        <w:pStyle w:val="Titolo1"/>
         <w:rPr>
           <w:lang w:val="en-US"/>
         </w:rPr>
       </w:pPr>
-      <w:bookmarkStart w:id="9" w:name="_Toc1676194"/>
+      <w:bookmarkStart w:id="10" w:name="_Toc2023861"/>
       <w:r>
         <w:rPr>
           <w:lang w:val="en-US"/>
         </w:rPr>
-        <w:t xml:space="preserve">1.6 </w:t>
+        <w:t xml:space="preserve">5 </w:t>
       </w:r>
       <w:proofErr w:type="spellStart"/>
       <w:r>
@@ -2907,53 +3392,39 @@
         <w:rPr>
           <w:lang w:val="en-US"/>
         </w:rPr>
-        <w:t xml:space="preserve"> Mobile App</w:t>
-      </w:r>
-      <w:r>
+        <w:t xml:space="preserve"> Edge (ESP)</w:t>
+      </w:r>
+      <w:bookmarkEnd w:id="10"/>
+    </w:p>
+    <w:p>
+      <w:pPr>
+        <w:pStyle w:val="Titolo1"/>
         <w:rPr>
           <w:lang w:val="en-US"/>
         </w:rPr>
-        <w:t xml:space="preserve"> (Android)</w:t>
-      </w:r>
-      <w:bookmarkEnd w:id="9"/>
-    </w:p>
-    <w:p>
-      <w:pPr>
-        <w:pStyle w:val="Heading1"/>
+      </w:pPr>
+      <w:bookmarkStart w:id="11" w:name="_Toc2023862"/>
+      <w:r>
         <w:rPr>
           <w:lang w:val="en-US"/>
         </w:rPr>
-      </w:pPr>
-      <w:bookmarkStart w:id="10" w:name="_Toc1676195"/>
+        <w:t xml:space="preserve">1.7 </w:t>
+      </w:r>
+      <w:proofErr w:type="spellStart"/>
       <w:r>
         <w:rPr>
           <w:lang w:val="en-US"/>
         </w:rPr>
-        <w:t xml:space="preserve">1.7 </w:t>
-      </w:r>
-      <w:proofErr w:type="spellStart"/>
+        <w:t>GreenHouse</w:t>
+      </w:r>
+      <w:proofErr w:type="spellEnd"/>
       <w:r>
         <w:rPr>
           <w:lang w:val="en-US"/>
         </w:rPr>
-        <w:t>GreenHouse</w:t>
-      </w:r>
-      <w:proofErr w:type="spellEnd"/>
-      <w:r>
-        <w:rPr>
-          <w:lang w:val="en-US"/>
-        </w:rPr>
         <w:t xml:space="preserve"> Front End (PC)</w:t>
       </w:r>
-      <w:bookmarkEnd w:id="10"/>
-    </w:p>
-    <w:p>
-      <w:pPr>
-        <w:pStyle w:val="Heading1"/>
-        <w:rPr>
-          <w:lang w:val="en-US"/>
-        </w:rPr>
-      </w:pPr>
+      <w:bookmarkEnd w:id="11"/>
     </w:p>
     <w:p>
       <w:pPr>
@@ -3017,7 +3488,7 @@
     <w:sdtContent>
       <w:p>
         <w:pPr>
-          <w:pStyle w:val="Footer"/>
+          <w:pStyle w:val="Pidipagina"/>
           <w:jc w:val="right"/>
         </w:pPr>
         <w:r>
@@ -3040,7 +3511,7 @@
   </w:sdt>
   <w:p>
     <w:pPr>
-      <w:pStyle w:val="Footer"/>
+      <w:pStyle w:val="Pidipagina"/>
     </w:pPr>
   </w:p>
 </w:ftr>
@@ -3074,6 +3545,119 @@
 <file path=word/numbering.xml><?xml version="1.0" encoding="utf-8"?>
 <w:numbering xmlns:wpc="http://schemas.microsoft.com/office/word/2010/wordprocessingCanvas" xmlns:cx="http://schemas.microsoft.com/office/drawing/2014/chartex" xmlns:cx1="http://schemas.microsoft.com/office/drawing/2015/9/8/chartex" xmlns:cx2="http://schemas.microsoft.com/office/drawing/2015/10/21/chartex" xmlns:cx3="http://schemas.microsoft.com/office/drawing/2016/5/9/chartex" xmlns:cx4="http://schemas.microsoft.com/office/drawing/2016/5/10/chartex" xmlns:cx5="http://schemas.microsoft.com/office/drawing/2016/5/11/chartex" xmlns:cx6="http://schemas.microsoft.com/office/drawing/2016/5/12/chartex" xmlns:cx7="http://schemas.microsoft.com/office/drawing/2016/5/13/chartex" xmlns:cx8="http://schemas.microsoft.com/office/drawing/2016/5/14/chartex" xmlns:mc="http://schemas.openxmlformats.org/markup-compatibility/2006" xmlns:aink="http://schemas.microsoft.com/office/drawing/2016/ink" xmlns:am3d="http://schemas.microsoft.com/office/drawing/2017/model3d" xmlns:o="urn:schemas-microsoft-com:office:office" xmlns:r="http://schemas.openxmlformats.org/officeDocument/2006/relationships" xmlns:m="http://schemas.openxmlformats.org/officeDocument/2006/math" xmlns:v="urn:schemas-microsoft-com:vml" xmlns:wp14="http://schemas.microsoft.com/office/word/2010/wordprocessingDrawing" xmlns:wp="http://schemas.openxmlformats.org/drawingml/2006/wordprocessingDrawing" xmlns:w10="urn:schemas-microsoft-com:office:word" xmlns:w="http://schemas.openxmlformats.org/wordprocessingml/2006/main" xmlns:w14="http://schemas.microsoft.com/office/word/2010/wordml" xmlns:w15="http://schemas.microsoft.com/office/word/2012/wordml" xmlns:w16cid="http://schemas.microsoft.com/office/word/2016/wordml/cid" xmlns:w16se="http://schemas.microsoft.com/office/word/2015/wordml/symex" xmlns:wpg="http://schemas.microsoft.com/office/word/2010/wordprocessingGroup" xmlns:wpi="http://schemas.microsoft.com/office/word/2010/wordprocessingInk" xmlns:wne="http://schemas.microsoft.com/office/word/2006/wordml" xmlns:wps="http://schemas.microsoft.com/office/word/2010/wordprocessingShape" mc:Ignorable="w14 w15 w16se w16cid wp14">
   <w:abstractNum w:abstractNumId="0" w15:restartNumberingAfterBreak="0">
+    <w:nsid w:val="00B967CE"/>
+    <w:multiLevelType w:val="hybridMultilevel"/>
+    <w:tmpl w:val="52C26560"/>
+    <w:lvl w:ilvl="0" w:tplc="EAAA30B0">
+      <w:start w:val="1"/>
+      <w:numFmt w:val="bullet"/>
+      <w:lvlText w:val="-"/>
+      <w:lvlJc w:val="left"/>
+      <w:pPr>
+        <w:ind w:left="720" w:hanging="360"/>
+      </w:pPr>
+      <w:rPr>
+        <w:rFonts w:ascii="Calibri" w:eastAsiaTheme="minorHAnsi" w:hAnsi="Calibri" w:cstheme="minorBidi" w:hint="default"/>
+      </w:rPr>
+    </w:lvl>
+    <w:lvl w:ilvl="1" w:tplc="04100003" w:tentative="1">
+      <w:start w:val="1"/>
+      <w:numFmt w:val="bullet"/>
+      <w:lvlText w:val="o"/>
+      <w:lvlJc w:val="left"/>
+      <w:pPr>
+        <w:ind w:left="1440" w:hanging="360"/>
+      </w:pPr>
+      <w:rPr>
+        <w:rFonts w:ascii="Courier New" w:hAnsi="Courier New" w:cs="Courier New" w:hint="default"/>
+      </w:rPr>
+    </w:lvl>
+    <w:lvl w:ilvl="2" w:tplc="04100005" w:tentative="1">
+      <w:start w:val="1"/>
+      <w:numFmt w:val="bullet"/>
+      <w:lvlText w:val=""/>
+      <w:lvlJc w:val="left"/>
+      <w:pPr>
+        <w:ind w:left="2160" w:hanging="360"/>
+      </w:pPr>
+      <w:rPr>
+        <w:rFonts w:ascii="Wingdings" w:hAnsi="Wingdings" w:hint="default"/>
+      </w:rPr>
+    </w:lvl>
+    <w:lvl w:ilvl="3" w:tplc="04100001" w:tentative="1">
+      <w:start w:val="1"/>
+      <w:numFmt w:val="bullet"/>
+      <w:lvlText w:val=""/>
+      <w:lvlJc w:val="left"/>
+      <w:pPr>
+        <w:ind w:left="2880" w:hanging="360"/>
+      </w:pPr>
+      <w:rPr>
+        <w:rFonts w:ascii="Symbol" w:hAnsi="Symbol" w:hint="default"/>
+      </w:rPr>
+    </w:lvl>
+    <w:lvl w:ilvl="4" w:tplc="04100003" w:tentative="1">
+      <w:start w:val="1"/>
+      <w:numFmt w:val="bullet"/>
+      <w:lvlText w:val="o"/>
+      <w:lvlJc w:val="left"/>
+      <w:pPr>
+        <w:ind w:left="3600" w:hanging="360"/>
+      </w:pPr>
+      <w:rPr>
+        <w:rFonts w:ascii="Courier New" w:hAnsi="Courier New" w:cs="Courier New" w:hint="default"/>
+      </w:rPr>
+    </w:lvl>
+    <w:lvl w:ilvl="5" w:tplc="04100005" w:tentative="1">
+      <w:start w:val="1"/>
+      <w:numFmt w:val="bullet"/>
+      <w:lvlText w:val=""/>
+      <w:lvlJc w:val="left"/>
+      <w:pPr>
+        <w:ind w:left="4320" w:hanging="360"/>
+      </w:pPr>
+      <w:rPr>
+        <w:rFonts w:ascii="Wingdings" w:hAnsi="Wingdings" w:hint="default"/>
+      </w:rPr>
+    </w:lvl>
+    <w:lvl w:ilvl="6" w:tplc="04100001" w:tentative="1">
+      <w:start w:val="1"/>
+      <w:numFmt w:val="bullet"/>
+      <w:lvlText w:val=""/>
+      <w:lvlJc w:val="left"/>
+      <w:pPr>
+        <w:ind w:left="5040" w:hanging="360"/>
+      </w:pPr>
+      <w:rPr>
+        <w:rFonts w:ascii="Symbol" w:hAnsi="Symbol" w:hint="default"/>
+      </w:rPr>
+    </w:lvl>
+    <w:lvl w:ilvl="7" w:tplc="04100003" w:tentative="1">
+      <w:start w:val="1"/>
+      <w:numFmt w:val="bullet"/>
+      <w:lvlText w:val="o"/>
+      <w:lvlJc w:val="left"/>
+      <w:pPr>
+        <w:ind w:left="5760" w:hanging="360"/>
+      </w:pPr>
+      <w:rPr>
+        <w:rFonts w:ascii="Courier New" w:hAnsi="Courier New" w:cs="Courier New" w:hint="default"/>
+      </w:rPr>
+    </w:lvl>
+    <w:lvl w:ilvl="8" w:tplc="04100005" w:tentative="1">
+      <w:start w:val="1"/>
+      <w:numFmt w:val="bullet"/>
+      <w:lvlText w:val=""/>
+      <w:lvlJc w:val="left"/>
+      <w:pPr>
+        <w:ind w:left="6480" w:hanging="360"/>
+      </w:pPr>
+      <w:rPr>
+        <w:rFonts w:ascii="Wingdings" w:hAnsi="Wingdings" w:hint="default"/>
+      </w:rPr>
+    </w:lvl>
+  </w:abstractNum>
+  <w:abstractNum w:abstractNumId="1" w15:restartNumberingAfterBreak="0">
     <w:nsid w:val="457679E3"/>
     <w:multiLevelType w:val="multilevel"/>
     <w:tmpl w:val="7BAACD2C"/>
@@ -3222,7 +3806,7 @@
       </w:rPr>
     </w:lvl>
   </w:abstractNum>
-  <w:abstractNum w:abstractNumId="1" w15:restartNumberingAfterBreak="0">
+  <w:abstractNum w:abstractNumId="2" w15:restartNumberingAfterBreak="0">
     <w:nsid w:val="67C837D0"/>
     <w:multiLevelType w:val="multilevel"/>
     <w:tmpl w:val="E39A5072"/>
@@ -3317,7 +3901,7 @@
       </w:pPr>
     </w:lvl>
   </w:abstractNum>
-  <w:abstractNum w:abstractNumId="2" w15:restartNumberingAfterBreak="0">
+  <w:abstractNum w:abstractNumId="3" w15:restartNumberingAfterBreak="0">
     <w:nsid w:val="6A910495"/>
     <w:multiLevelType w:val="multilevel"/>
     <w:tmpl w:val="E64EC436"/>
@@ -3431,13 +4015,16 @@
     </w:lvl>
   </w:abstractNum>
   <w:num w:numId="1">
-    <w:abstractNumId w:val="0"/>
+    <w:abstractNumId w:val="1"/>
   </w:num>
   <w:num w:numId="2">
-    <w:abstractNumId w:val="1"/>
+    <w:abstractNumId w:val="2"/>
   </w:num>
   <w:num w:numId="3">
-    <w:abstractNumId w:val="2"/>
+    <w:abstractNumId w:val="3"/>
+  </w:num>
+  <w:num w:numId="4">
+    <w:abstractNumId w:val="0"/>
   </w:num>
 </w:numbering>
 </file>
@@ -3832,17 +4419,17 @@
     <w:lsdException w:name="Hashtag" w:semiHidden="1" w:unhideWhenUsed="1"/>
     <w:lsdException w:name="Unresolved Mention" w:semiHidden="1" w:unhideWhenUsed="1"/>
   </w:latentStyles>
-  <w:style w:type="paragraph" w:default="1" w:styleId="Normal">
+  <w:style w:type="paragraph" w:default="1" w:styleId="Normale">
     <w:name w:val="Normal"/>
     <w:qFormat/>
     <w:pPr>
       <w:spacing w:after="160" w:line="259" w:lineRule="auto"/>
     </w:pPr>
   </w:style>
-  <w:style w:type="paragraph" w:styleId="Heading1">
+  <w:style w:type="paragraph" w:styleId="Titolo1">
     <w:name w:val="heading 1"/>
-    <w:basedOn w:val="Normal"/>
-    <w:link w:val="Heading1Char"/>
+    <w:basedOn w:val="Normale"/>
+    <w:link w:val="Titolo1Carattere"/>
     <w:uiPriority w:val="9"/>
     <w:qFormat/>
     <w:rsid w:val="00BA14A9"/>
@@ -3859,10 +4446,10 @@
       <w:szCs w:val="32"/>
     </w:rPr>
   </w:style>
-  <w:style w:type="paragraph" w:styleId="Heading2">
+  <w:style w:type="paragraph" w:styleId="Titolo2">
     <w:name w:val="heading 2"/>
-    <w:basedOn w:val="Normal"/>
-    <w:link w:val="Heading2Char"/>
+    <w:basedOn w:val="Normale"/>
+    <w:link w:val="Titolo2Carattere"/>
     <w:uiPriority w:val="9"/>
     <w:unhideWhenUsed/>
     <w:qFormat/>
@@ -3880,13 +4467,13 @@
       <w:szCs w:val="26"/>
     </w:rPr>
   </w:style>
-  <w:style w:type="character" w:default="1" w:styleId="DefaultParagraphFont">
+  <w:style w:type="character" w:default="1" w:styleId="Carpredefinitoparagrafo">
     <w:name w:val="Default Paragraph Font"/>
     <w:uiPriority w:val="1"/>
     <w:semiHidden/>
     <w:unhideWhenUsed/>
   </w:style>
-  <w:style w:type="table" w:default="1" w:styleId="TableNormal">
+  <w:style w:type="table" w:default="1" w:styleId="Tabellanormale">
     <w:name w:val="Normal Table"/>
     <w:uiPriority w:val="99"/>
     <w:semiHidden/>
@@ -3901,7 +4488,7 @@
       </w:tblCellMar>
     </w:tblPr>
   </w:style>
-  <w:style w:type="numbering" w:default="1" w:styleId="NoList">
+  <w:style w:type="numbering" w:default="1" w:styleId="Nessunelenco">
     <w:name w:val="No List"/>
     <w:uiPriority w:val="99"/>
     <w:semiHidden/>
@@ -3909,7 +4496,7 @@
   </w:style>
   <w:style w:type="character" w:customStyle="1" w:styleId="CollegamentoInternet">
     <w:name w:val="Collegamento Internet"/>
-    <w:basedOn w:val="DefaultParagraphFont"/>
+    <w:basedOn w:val="Carpredefinitoparagrafo"/>
     <w:uiPriority w:val="99"/>
     <w:unhideWhenUsed/>
     <w:rsid w:val="005A513F"/>
@@ -3918,9 +4505,9 @@
       <w:u w:val="single"/>
     </w:rPr>
   </w:style>
-  <w:style w:type="character" w:styleId="UnresolvedMention">
+  <w:style w:type="character" w:styleId="Menzionenonrisolta">
     <w:name w:val="Unresolved Mention"/>
-    <w:basedOn w:val="DefaultParagraphFont"/>
+    <w:basedOn w:val="Carpredefinitoparagrafo"/>
     <w:uiPriority w:val="99"/>
     <w:semiHidden/>
     <w:unhideWhenUsed/>
@@ -3931,10 +4518,10 @@
       <w:shd w:val="clear" w:color="auto" w:fill="E1DFDD"/>
     </w:rPr>
   </w:style>
-  <w:style w:type="character" w:customStyle="1" w:styleId="Heading1Char">
-    <w:name w:val="Heading 1 Char"/>
-    <w:basedOn w:val="DefaultParagraphFont"/>
-    <w:link w:val="Heading1"/>
+  <w:style w:type="character" w:customStyle="1" w:styleId="Titolo1Carattere">
+    <w:name w:val="Titolo 1 Carattere"/>
+    <w:basedOn w:val="Carpredefinitoparagrafo"/>
+    <w:link w:val="Titolo1"/>
     <w:uiPriority w:val="9"/>
     <w:qFormat/>
     <w:rsid w:val="00BA14A9"/>
@@ -3945,10 +4532,10 @@
       <w:szCs w:val="32"/>
     </w:rPr>
   </w:style>
-  <w:style w:type="character" w:customStyle="1" w:styleId="Heading2Char">
-    <w:name w:val="Heading 2 Char"/>
-    <w:basedOn w:val="DefaultParagraphFont"/>
-    <w:link w:val="Heading2"/>
+  <w:style w:type="character" w:customStyle="1" w:styleId="Titolo2Carattere">
+    <w:name w:val="Titolo 2 Carattere"/>
+    <w:basedOn w:val="Carpredefinitoparagrafo"/>
+    <w:link w:val="Titolo2"/>
     <w:uiPriority w:val="9"/>
     <w:qFormat/>
     <w:rsid w:val="008A50DC"/>
@@ -4036,10 +4623,10 @@
     <w:name w:val="Salto a indice"/>
     <w:qFormat/>
   </w:style>
-  <w:style w:type="paragraph" w:styleId="Title">
+  <w:style w:type="paragraph" w:styleId="Titolo">
     <w:name w:val="Title"/>
-    <w:basedOn w:val="Normal"/>
-    <w:next w:val="BodyText"/>
+    <w:basedOn w:val="Normale"/>
+    <w:next w:val="Corpotesto"/>
     <w:qFormat/>
     <w:pPr>
       <w:keepNext/>
@@ -4051,23 +4638,23 @@
       <w:szCs w:val="28"/>
     </w:rPr>
   </w:style>
-  <w:style w:type="paragraph" w:styleId="BodyText">
+  <w:style w:type="paragraph" w:styleId="Corpotesto">
     <w:name w:val="Body Text"/>
-    <w:basedOn w:val="Normal"/>
+    <w:basedOn w:val="Normale"/>
     <w:pPr>
       <w:spacing w:after="140" w:line="276" w:lineRule="auto"/>
     </w:pPr>
   </w:style>
-  <w:style w:type="paragraph" w:styleId="List">
+  <w:style w:type="paragraph" w:styleId="Elenco">
     <w:name w:val="List"/>
-    <w:basedOn w:val="BodyText"/>
+    <w:basedOn w:val="Corpotesto"/>
     <w:rPr>
       <w:rFonts w:cs="Arial"/>
     </w:rPr>
   </w:style>
-  <w:style w:type="paragraph" w:styleId="Caption">
+  <w:style w:type="paragraph" w:styleId="Didascalia">
     <w:name w:val="caption"/>
-    <w:basedOn w:val="Normal"/>
+    <w:basedOn w:val="Normale"/>
     <w:qFormat/>
     <w:pPr>
       <w:suppressLineNumbers/>
@@ -4083,7 +4670,7 @@
   </w:style>
   <w:style w:type="paragraph" w:customStyle="1" w:styleId="Indice">
     <w:name w:val="Indice"/>
-    <w:basedOn w:val="Normal"/>
+    <w:basedOn w:val="Normale"/>
     <w:qFormat/>
     <w:pPr>
       <w:suppressLineNumbers/>
@@ -4092,9 +4679,9 @@
       <w:rFonts w:cs="Arial"/>
     </w:rPr>
   </w:style>
-  <w:style w:type="paragraph" w:styleId="TOCHeading">
+  <w:style w:type="paragraph" w:styleId="Titolosommario">
     <w:name w:val="TOC Heading"/>
-    <w:basedOn w:val="Heading1"/>
+    <w:basedOn w:val="Titolo1"/>
     <w:uiPriority w:val="39"/>
     <w:unhideWhenUsed/>
     <w:qFormat/>
@@ -4103,9 +4690,9 @@
       <w:lang w:eastAsia="it-IT"/>
     </w:rPr>
   </w:style>
-  <w:style w:type="paragraph" w:styleId="TOC1">
+  <w:style w:type="paragraph" w:styleId="Sommario1">
     <w:name w:val="toc 1"/>
-    <w:basedOn w:val="Normal"/>
+    <w:basedOn w:val="Normale"/>
     <w:autoRedefine/>
     <w:uiPriority w:val="39"/>
     <w:unhideWhenUsed/>
@@ -4114,9 +4701,9 @@
       <w:spacing w:after="100"/>
     </w:pPr>
   </w:style>
-  <w:style w:type="paragraph" w:styleId="TOC2">
+  <w:style w:type="paragraph" w:styleId="Sommario2">
     <w:name w:val="toc 2"/>
-    <w:basedOn w:val="Normal"/>
+    <w:basedOn w:val="Normale"/>
     <w:autoRedefine/>
     <w:uiPriority w:val="39"/>
     <w:unhideWhenUsed/>
@@ -4126,9 +4713,9 @@
       <w:ind w:left="220"/>
     </w:pPr>
   </w:style>
-  <w:style w:type="character" w:styleId="Hyperlink">
+  <w:style w:type="character" w:styleId="Collegamentoipertestuale">
     <w:name w:val="Hyperlink"/>
-    <w:basedOn w:val="DefaultParagraphFont"/>
+    <w:basedOn w:val="Carpredefinitoparagrafo"/>
     <w:uiPriority w:val="99"/>
     <w:unhideWhenUsed/>
     <w:rsid w:val="007C2E99"/>
@@ -4137,10 +4724,10 @@
       <w:u w:val="single"/>
     </w:rPr>
   </w:style>
-  <w:style w:type="paragraph" w:styleId="Header">
+  <w:style w:type="paragraph" w:styleId="Intestazione">
     <w:name w:val="header"/>
-    <w:basedOn w:val="Normal"/>
-    <w:link w:val="HeaderChar"/>
+    <w:basedOn w:val="Normale"/>
+    <w:link w:val="IntestazioneCarattere"/>
     <w:uiPriority w:val="99"/>
     <w:unhideWhenUsed/>
     <w:rsid w:val="00D45F42"/>
@@ -4152,17 +4739,17 @@
       <w:spacing w:after="0" w:line="240" w:lineRule="auto"/>
     </w:pPr>
   </w:style>
-  <w:style w:type="character" w:customStyle="1" w:styleId="HeaderChar">
-    <w:name w:val="Header Char"/>
-    <w:basedOn w:val="DefaultParagraphFont"/>
-    <w:link w:val="Header"/>
+  <w:style w:type="character" w:customStyle="1" w:styleId="IntestazioneCarattere">
+    <w:name w:val="Intestazione Carattere"/>
+    <w:basedOn w:val="Carpredefinitoparagrafo"/>
+    <w:link w:val="Intestazione"/>
     <w:uiPriority w:val="99"/>
     <w:rsid w:val="00D45F42"/>
   </w:style>
-  <w:style w:type="paragraph" w:styleId="Footer">
+  <w:style w:type="paragraph" w:styleId="Pidipagina">
     <w:name w:val="footer"/>
-    <w:basedOn w:val="Normal"/>
-    <w:link w:val="FooterChar"/>
+    <w:basedOn w:val="Normale"/>
+    <w:link w:val="PidipaginaCarattere"/>
     <w:uiPriority w:val="99"/>
     <w:unhideWhenUsed/>
     <w:rsid w:val="00D45F42"/>
@@ -4174,16 +4761,16 @@
       <w:spacing w:after="0" w:line="240" w:lineRule="auto"/>
     </w:pPr>
   </w:style>
-  <w:style w:type="character" w:customStyle="1" w:styleId="FooterChar">
-    <w:name w:val="Footer Char"/>
-    <w:basedOn w:val="DefaultParagraphFont"/>
-    <w:link w:val="Footer"/>
+  <w:style w:type="character" w:customStyle="1" w:styleId="PidipaginaCarattere">
+    <w:name w:val="Piè di pagina Carattere"/>
+    <w:basedOn w:val="Carpredefinitoparagrafo"/>
+    <w:link w:val="Pidipagina"/>
     <w:uiPriority w:val="99"/>
     <w:rsid w:val="00D45F42"/>
   </w:style>
-  <w:style w:type="paragraph" w:styleId="ListParagraph">
+  <w:style w:type="paragraph" w:styleId="Paragrafoelenco">
     <w:name w:val="List Paragraph"/>
-    <w:basedOn w:val="Normal"/>
+    <w:basedOn w:val="Normale"/>
     <w:uiPriority w:val="34"/>
     <w:qFormat/>
     <w:rsid w:val="00543E6E"/>
@@ -4191,6 +4778,66 @@
       <w:ind w:left="720"/>
       <w:contextualSpacing/>
     </w:pPr>
+  </w:style>
+  <w:style w:type="paragraph" w:styleId="Testofumetto">
+    <w:name w:val="Balloon Text"/>
+    <w:basedOn w:val="Normale"/>
+    <w:link w:val="TestofumettoCarattere"/>
+    <w:uiPriority w:val="99"/>
+    <w:semiHidden/>
+    <w:unhideWhenUsed/>
+    <w:rsid w:val="00577FEE"/>
+    <w:pPr>
+      <w:spacing w:after="0" w:line="240" w:lineRule="auto"/>
+    </w:pPr>
+    <w:rPr>
+      <w:rFonts w:ascii="Segoe UI" w:hAnsi="Segoe UI" w:cs="Segoe UI"/>
+      <w:sz w:val="18"/>
+      <w:szCs w:val="18"/>
+    </w:rPr>
+  </w:style>
+  <w:style w:type="character" w:customStyle="1" w:styleId="TestofumettoCarattere">
+    <w:name w:val="Testo fumetto Carattere"/>
+    <w:basedOn w:val="Carpredefinitoparagrafo"/>
+    <w:link w:val="Testofumetto"/>
+    <w:uiPriority w:val="99"/>
+    <w:semiHidden/>
+    <w:rsid w:val="00577FEE"/>
+    <w:rPr>
+      <w:rFonts w:ascii="Segoe UI" w:hAnsi="Segoe UI" w:cs="Segoe UI"/>
+      <w:sz w:val="18"/>
+      <w:szCs w:val="18"/>
+    </w:rPr>
+  </w:style>
+  <w:style w:type="paragraph" w:styleId="PreformattatoHTML">
+    <w:name w:val="HTML Preformatted"/>
+    <w:basedOn w:val="Normale"/>
+    <w:link w:val="PreformattatoHTMLCarattere"/>
+    <w:uiPriority w:val="99"/>
+    <w:semiHidden/>
+    <w:unhideWhenUsed/>
+    <w:rsid w:val="001776CA"/>
+    <w:pPr>
+      <w:spacing w:after="0" w:line="240" w:lineRule="auto"/>
+    </w:pPr>
+    <w:rPr>
+      <w:rFonts w:ascii="Consolas" w:hAnsi="Consolas"/>
+      <w:sz w:val="20"/>
+      <w:szCs w:val="20"/>
+    </w:rPr>
+  </w:style>
+  <w:style w:type="character" w:customStyle="1" w:styleId="PreformattatoHTMLCarattere">
+    <w:name w:val="Preformattato HTML Carattere"/>
+    <w:basedOn w:val="Carpredefinitoparagrafo"/>
+    <w:link w:val="PreformattatoHTML"/>
+    <w:uiPriority w:val="99"/>
+    <w:semiHidden/>
+    <w:rsid w:val="001776CA"/>
+    <w:rPr>
+      <w:rFonts w:ascii="Consolas" w:hAnsi="Consolas"/>
+      <w:sz w:val="20"/>
+      <w:szCs w:val="20"/>
+    </w:rPr>
   </w:style>
 </w:styles>
 </file>
@@ -4495,7 +5142,7 @@
 </file>
 
 <file path=customXml/itemProps1.xml><?xml version="1.0" encoding="utf-8"?>
-<ds:datastoreItem xmlns:ds="http://schemas.openxmlformats.org/officeDocument/2006/customXml" ds:itemID="{3862928D-5C44-4D5F-92B5-8848BA6A1F96}">
+<ds:datastoreItem xmlns:ds="http://schemas.openxmlformats.org/officeDocument/2006/customXml" ds:itemID="{24EACF09-A1F2-490B-931C-54F1FE4FBD7A}">
   <ds:schemaRefs>
     <ds:schemaRef ds:uri="http://schemas.openxmlformats.org/officeDocument/2006/bibliography"/>
   </ds:schemaRefs>

</xml_diff>

<commit_message>
Organizzato le cartelle, commentato il codice
</commit_message>
<xml_diff>
--- a/doc/relazione.docx
+++ b/doc/relazione.docx
@@ -1113,41 +1113,7 @@
                 <w:noProof/>
                 <w:webHidden/>
               </w:rPr>
-              <w:fldChar w:fldCharType="begin"/>
-            </w:r>
-            <w:r>
-              <w:rPr>
-                <w:noProof/>
-                <w:webHidden/>
-              </w:rPr>
-              <w:instrText xml:space="preserve"> PAGEREF _Toc2180362 \h </w:instrText>
-            </w:r>
-            <w:r>
-              <w:rPr>
-                <w:noProof/>
-                <w:webHidden/>
-              </w:rPr>
-            </w:r>
-            <w:r>
-              <w:rPr>
-                <w:noProof/>
-                <w:webHidden/>
-              </w:rPr>
-              <w:fldChar w:fldCharType="separate"/>
-            </w:r>
-            <w:r>
-              <w:rPr>
-                <w:noProof/>
-                <w:webHidden/>
-              </w:rPr>
-              <w:t>5</w:t>
-            </w:r>
-            <w:r>
-              <w:rPr>
-                <w:noProof/>
-                <w:webHidden/>
-              </w:rPr>
-              <w:fldChar w:fldCharType="end"/>
+              <w:t>6</w:t>
             </w:r>
           </w:hyperlink>
         </w:p>
@@ -1183,41 +1149,7 @@
                 <w:noProof/>
                 <w:webHidden/>
               </w:rPr>
-              <w:fldChar w:fldCharType="begin"/>
-            </w:r>
-            <w:r>
-              <w:rPr>
-                <w:noProof/>
-                <w:webHidden/>
-              </w:rPr>
-              <w:instrText xml:space="preserve"> PAGEREF _Toc2180363 \h </w:instrText>
-            </w:r>
-            <w:r>
-              <w:rPr>
-                <w:noProof/>
-                <w:webHidden/>
-              </w:rPr>
-            </w:r>
-            <w:r>
-              <w:rPr>
-                <w:noProof/>
-                <w:webHidden/>
-              </w:rPr>
-              <w:fldChar w:fldCharType="separate"/>
-            </w:r>
-            <w:r>
-              <w:rPr>
-                <w:noProof/>
-                <w:webHidden/>
-              </w:rPr>
-              <w:t>6</w:t>
-            </w:r>
-            <w:r>
-              <w:rPr>
-                <w:noProof/>
-                <w:webHidden/>
-              </w:rPr>
-              <w:fldChar w:fldCharType="end"/>
+              <w:t>7</w:t>
             </w:r>
           </w:hyperlink>
         </w:p>
@@ -1253,41 +1185,7 @@
                 <w:noProof/>
                 <w:webHidden/>
               </w:rPr>
-              <w:fldChar w:fldCharType="begin"/>
-            </w:r>
-            <w:r>
-              <w:rPr>
-                <w:noProof/>
-                <w:webHidden/>
-              </w:rPr>
-              <w:instrText xml:space="preserve"> PAGEREF _Toc2180364 \h </w:instrText>
-            </w:r>
-            <w:r>
-              <w:rPr>
-                <w:noProof/>
-                <w:webHidden/>
-              </w:rPr>
-            </w:r>
-            <w:r>
-              <w:rPr>
-                <w:noProof/>
-                <w:webHidden/>
-              </w:rPr>
-              <w:fldChar w:fldCharType="separate"/>
-            </w:r>
-            <w:r>
-              <w:rPr>
-                <w:noProof/>
-                <w:webHidden/>
-              </w:rPr>
-              <w:t>6</w:t>
-            </w:r>
-            <w:r>
-              <w:rPr>
-                <w:noProof/>
-                <w:webHidden/>
-              </w:rPr>
-              <w:fldChar w:fldCharType="end"/>
+              <w:t>7</w:t>
             </w:r>
           </w:hyperlink>
         </w:p>
@@ -1323,41 +1221,7 @@
                 <w:noProof/>
                 <w:webHidden/>
               </w:rPr>
-              <w:fldChar w:fldCharType="begin"/>
-            </w:r>
-            <w:r>
-              <w:rPr>
-                <w:noProof/>
-                <w:webHidden/>
-              </w:rPr>
-              <w:instrText xml:space="preserve"> PAGEREF _Toc2180365 \h </w:instrText>
-            </w:r>
-            <w:r>
-              <w:rPr>
-                <w:noProof/>
-                <w:webHidden/>
-              </w:rPr>
-            </w:r>
-            <w:r>
-              <w:rPr>
-                <w:noProof/>
-                <w:webHidden/>
-              </w:rPr>
-              <w:fldChar w:fldCharType="separate"/>
-            </w:r>
-            <w:r>
-              <w:rPr>
-                <w:noProof/>
-                <w:webHidden/>
-              </w:rPr>
-              <w:t>6</w:t>
-            </w:r>
-            <w:r>
-              <w:rPr>
-                <w:noProof/>
-                <w:webHidden/>
-              </w:rPr>
-              <w:fldChar w:fldCharType="end"/>
+              <w:t>7</w:t>
             </w:r>
           </w:hyperlink>
         </w:p>
@@ -1393,42 +1257,10 @@
                 <w:noProof/>
                 <w:webHidden/>
               </w:rPr>
-              <w:fldChar w:fldCharType="begin"/>
-            </w:r>
-            <w:r>
-              <w:rPr>
-                <w:noProof/>
-                <w:webHidden/>
-              </w:rPr>
-              <w:instrText xml:space="preserve"> PAGEREF _Toc2180366 \h </w:instrText>
-            </w:r>
-            <w:r>
-              <w:rPr>
-                <w:noProof/>
-                <w:webHidden/>
-              </w:rPr>
-            </w:r>
-            <w:r>
-              <w:rPr>
-                <w:noProof/>
-                <w:webHidden/>
-              </w:rPr>
-              <w:fldChar w:fldCharType="separate"/>
-            </w:r>
-            <w:r>
-              <w:rPr>
-                <w:noProof/>
-                <w:webHidden/>
-              </w:rPr>
-              <w:t>7</w:t>
-            </w:r>
-            <w:r>
-              <w:rPr>
-                <w:noProof/>
-                <w:webHidden/>
-              </w:rPr>
-              <w:fldChar w:fldCharType="end"/>
-            </w:r>
+              <w:t>8</w:t>
+            </w:r>
+            <w:bookmarkStart w:id="1" w:name="_GoBack"/>
+            <w:bookmarkEnd w:id="1"/>
           </w:hyperlink>
         </w:p>
         <w:p>
@@ -1443,63 +1275,54 @@
               <w:lang w:eastAsia="it-IT"/>
             </w:rPr>
           </w:pPr>
-          <w:hyperlink w:anchor="_Toc2180367" w:history="1">
-            <w:r>
-              <w:rPr>
-                <w:rStyle w:val="Collegamentoipertestuale"/>
-                <w:noProof/>
-              </w:rPr>
-              <w:t>Capitolo 6. GreenHouse Mobile App (Android)</w:t>
-            </w:r>
-            <w:r>
-              <w:rPr>
-                <w:noProof/>
-                <w:webHidden/>
-              </w:rPr>
-              <w:tab/>
-            </w:r>
-            <w:r>
-              <w:rPr>
-                <w:noProof/>
-                <w:webHidden/>
-              </w:rPr>
-              <w:fldChar w:fldCharType="begin"/>
-            </w:r>
-            <w:r>
-              <w:rPr>
-                <w:noProof/>
-                <w:webHidden/>
-              </w:rPr>
-              <w:instrText xml:space="preserve"> PAGEREF _Toc2180367 \h </w:instrText>
-            </w:r>
-            <w:r>
-              <w:rPr>
-                <w:noProof/>
-                <w:webHidden/>
-              </w:rPr>
-            </w:r>
-            <w:r>
-              <w:rPr>
-                <w:noProof/>
-                <w:webHidden/>
-              </w:rPr>
-              <w:fldChar w:fldCharType="separate"/>
-            </w:r>
-            <w:r>
-              <w:rPr>
-                <w:noProof/>
-                <w:webHidden/>
-              </w:rPr>
-              <w:t>7</w:t>
-            </w:r>
-            <w:r>
-              <w:rPr>
-                <w:noProof/>
-                <w:webHidden/>
-              </w:rPr>
-              <w:fldChar w:fldCharType="end"/>
-            </w:r>
-          </w:hyperlink>
+          <w:r>
+            <w:rPr>
+              <w:rStyle w:val="Collegamentoipertestuale"/>
+              <w:noProof/>
+            </w:rPr>
+            <w:fldChar w:fldCharType="begin"/>
+          </w:r>
+          <w:r>
+            <w:rPr>
+              <w:rStyle w:val="Collegamentoipertestuale"/>
+              <w:noProof/>
+            </w:rPr>
+            <w:instrText xml:space="preserve"> HYPERLINK \l "_Toc2180367" </w:instrText>
+          </w:r>
+          <w:r>
+            <w:rPr>
+              <w:rStyle w:val="Collegamentoipertestuale"/>
+              <w:noProof/>
+            </w:rPr>
+            <w:fldChar w:fldCharType="separate"/>
+          </w:r>
+          <w:r>
+            <w:rPr>
+              <w:rStyle w:val="Collegamentoipertestuale"/>
+              <w:noProof/>
+            </w:rPr>
+            <w:t>Capitolo 6. GreenHouse Mobile App (Android)</w:t>
+          </w:r>
+          <w:r>
+            <w:rPr>
+              <w:noProof/>
+              <w:webHidden/>
+            </w:rPr>
+            <w:tab/>
+          </w:r>
+          <w:r>
+            <w:rPr>
+              <w:noProof/>
+              <w:webHidden/>
+            </w:rPr>
+            <w:t>9</w:t>
+          </w:r>
+          <w:r>
+            <w:rPr>
+              <w:noProof/>
+            </w:rPr>
+            <w:fldChar w:fldCharType="end"/>
+          </w:r>
         </w:p>
         <w:p>
           <w:pPr>
@@ -1533,41 +1356,7 @@
                 <w:noProof/>
                 <w:webHidden/>
               </w:rPr>
-              <w:fldChar w:fldCharType="begin"/>
-            </w:r>
-            <w:r>
-              <w:rPr>
-                <w:noProof/>
-                <w:webHidden/>
-              </w:rPr>
-              <w:instrText xml:space="preserve"> PAGEREF _Toc2180368 \h </w:instrText>
-            </w:r>
-            <w:r>
-              <w:rPr>
-                <w:noProof/>
-                <w:webHidden/>
-              </w:rPr>
-            </w:r>
-            <w:r>
-              <w:rPr>
-                <w:noProof/>
-                <w:webHidden/>
-              </w:rPr>
-              <w:fldChar w:fldCharType="separate"/>
-            </w:r>
-            <w:r>
-              <w:rPr>
-                <w:noProof/>
-                <w:webHidden/>
-              </w:rPr>
-              <w:t>8</w:t>
-            </w:r>
-            <w:r>
-              <w:rPr>
-                <w:noProof/>
-                <w:webHidden/>
-              </w:rPr>
-              <w:fldChar w:fldCharType="end"/>
+              <w:t>9</w:t>
             </w:r>
           </w:hyperlink>
         </w:p>
@@ -1603,41 +1392,7 @@
                 <w:noProof/>
                 <w:webHidden/>
               </w:rPr>
-              <w:fldChar w:fldCharType="begin"/>
-            </w:r>
-            <w:r>
-              <w:rPr>
-                <w:noProof/>
-                <w:webHidden/>
-              </w:rPr>
-              <w:instrText xml:space="preserve"> PAGEREF _Toc2180369 \h </w:instrText>
-            </w:r>
-            <w:r>
-              <w:rPr>
-                <w:noProof/>
-                <w:webHidden/>
-              </w:rPr>
-            </w:r>
-            <w:r>
-              <w:rPr>
-                <w:noProof/>
-                <w:webHidden/>
-              </w:rPr>
-              <w:fldChar w:fldCharType="separate"/>
-            </w:r>
-            <w:r>
-              <w:rPr>
-                <w:noProof/>
-                <w:webHidden/>
-              </w:rPr>
-              <w:t>9</w:t>
-            </w:r>
-            <w:r>
-              <w:rPr>
-                <w:noProof/>
-                <w:webHidden/>
-              </w:rPr>
-              <w:fldChar w:fldCharType="end"/>
+              <w:t>10</w:t>
             </w:r>
           </w:hyperlink>
         </w:p>
@@ -1700,7 +1455,14 @@
                 <w:noProof/>
                 <w:webHidden/>
               </w:rPr>
-              <w:t>10</w:t>
+              <w:t>1</w:t>
+            </w:r>
+            <w:r>
+              <w:rPr>
+                <w:noProof/>
+                <w:webHidden/>
+              </w:rPr>
+              <w:t>1</w:t>
             </w:r>
             <w:r>
               <w:rPr>
@@ -1771,7 +1533,14 @@
                 <w:noProof/>
                 <w:webHidden/>
               </w:rPr>
-              <w:t>10</w:t>
+              <w:t>1</w:t>
+            </w:r>
+            <w:r>
+              <w:rPr>
+                <w:noProof/>
+                <w:webHidden/>
+              </w:rPr>
+              <w:t>1</w:t>
             </w:r>
             <w:r>
               <w:rPr>
@@ -1859,7 +1628,7 @@
       <w:pPr>
         <w:pStyle w:val="Titolo1"/>
       </w:pPr>
-      <w:bookmarkStart w:id="1" w:name="_Toc2180358"/>
+      <w:bookmarkStart w:id="2" w:name="_Toc2180358"/>
       <w:r>
         <w:lastRenderedPageBreak/>
         <w:t xml:space="preserve">Capitolo 1. </w:t>
@@ -1867,7 +1636,7 @@
       <w:r>
         <w:t>Specifiche progetto</w:t>
       </w:r>
-      <w:bookmarkEnd w:id="1"/>
+      <w:bookmarkEnd w:id="2"/>
     </w:p>
     <w:p>
       <w:pPr>
@@ -1943,8 +1712,6 @@
           <w:bCs/>
         </w:rPr>
       </w:pPr>
-      <w:bookmarkStart w:id="2" w:name="_GoBack"/>
-      <w:bookmarkEnd w:id="2"/>
       <w:r>
         <w:rPr>
           <w:noProof/>
@@ -1996,14 +1763,36 @@
                             <w:r>
                               <w:t xml:space="preserve">Figura </w:t>
                             </w:r>
-                            <w:fldSimple w:instr=" SEQ Figura \* ARABIC ">
-                              <w:r>
-                                <w:rPr>
-                                  <w:noProof/>
-                                </w:rPr>
-                                <w:t>1</w:t>
-                              </w:r>
-                            </w:fldSimple>
+                            <w:r>
+                              <w:rPr>
+                                <w:noProof/>
+                              </w:rPr>
+                              <w:fldChar w:fldCharType="begin"/>
+                            </w:r>
+                            <w:r>
+                              <w:rPr>
+                                <w:noProof/>
+                              </w:rPr>
+                              <w:instrText xml:space="preserve"> SEQ Figura \* ARABIC </w:instrText>
+                            </w:r>
+                            <w:r>
+                              <w:rPr>
+                                <w:noProof/>
+                              </w:rPr>
+                              <w:fldChar w:fldCharType="separate"/>
+                            </w:r>
+                            <w:r>
+                              <w:rPr>
+                                <w:noProof/>
+                              </w:rPr>
+                              <w:t>1</w:t>
+                            </w:r>
+                            <w:r>
+                              <w:rPr>
+                                <w:noProof/>
+                              </w:rPr>
+                              <w:fldChar w:fldCharType="end"/>
+                            </w:r>
                           </w:p>
                         </w:txbxContent>
                       </wps:txbx>
@@ -2038,14 +1827,36 @@
                       <w:r>
                         <w:t xml:space="preserve">Figura </w:t>
                       </w:r>
-                      <w:fldSimple w:instr=" SEQ Figura \* ARABIC ">
-                        <w:r>
-                          <w:rPr>
-                            <w:noProof/>
-                          </w:rPr>
-                          <w:t>1</w:t>
-                        </w:r>
-                      </w:fldSimple>
+                      <w:r>
+                        <w:rPr>
+                          <w:noProof/>
+                        </w:rPr>
+                        <w:fldChar w:fldCharType="begin"/>
+                      </w:r>
+                      <w:r>
+                        <w:rPr>
+                          <w:noProof/>
+                        </w:rPr>
+                        <w:instrText xml:space="preserve"> SEQ Figura \* ARABIC </w:instrText>
+                      </w:r>
+                      <w:r>
+                        <w:rPr>
+                          <w:noProof/>
+                        </w:rPr>
+                        <w:fldChar w:fldCharType="separate"/>
+                      </w:r>
+                      <w:r>
+                        <w:rPr>
+                          <w:noProof/>
+                        </w:rPr>
+                        <w:t>1</w:t>
+                      </w:r>
+                      <w:r>
+                        <w:rPr>
+                          <w:noProof/>
+                        </w:rPr>
+                        <w:fldChar w:fldCharType="end"/>
+                      </w:r>
                     </w:p>
                   </w:txbxContent>
                 </v:textbox>
@@ -2120,21 +1931,7 @@
         <w:rPr>
           <w:bCs/>
         </w:rPr>
-        <w:t>Il sistema è costituito da 5 parti (</w:t>
-      </w:r>
-      <w:proofErr w:type="gramStart"/>
-      <w:r>
-        <w:rPr>
-          <w:bCs/>
-        </w:rPr>
-        <w:t>sotto-sistemi</w:t>
-      </w:r>
-      <w:proofErr w:type="gramEnd"/>
-      <w:r>
-        <w:rPr>
-          <w:bCs/>
-        </w:rPr>
-        <w:t>):</w:t>
+        <w:t>Il sistema è costituito da 5 parti (sotto-sistemi):</w:t>
       </w:r>
     </w:p>
     <w:p>
@@ -2460,14 +2257,36 @@
                             <w:r>
                               <w:t xml:space="preserve">Figura </w:t>
                             </w:r>
-                            <w:fldSimple w:instr=" SEQ Figura \* ARABIC ">
-                              <w:r>
-                                <w:rPr>
-                                  <w:noProof/>
-                                </w:rPr>
-                                <w:t>2</w:t>
-                              </w:r>
-                            </w:fldSimple>
+                            <w:r>
+                              <w:rPr>
+                                <w:noProof/>
+                              </w:rPr>
+                              <w:fldChar w:fldCharType="begin"/>
+                            </w:r>
+                            <w:r>
+                              <w:rPr>
+                                <w:noProof/>
+                              </w:rPr>
+                              <w:instrText xml:space="preserve"> SEQ Figura \* ARABIC </w:instrText>
+                            </w:r>
+                            <w:r>
+                              <w:rPr>
+                                <w:noProof/>
+                              </w:rPr>
+                              <w:fldChar w:fldCharType="separate"/>
+                            </w:r>
+                            <w:r>
+                              <w:rPr>
+                                <w:noProof/>
+                              </w:rPr>
+                              <w:t>2</w:t>
+                            </w:r>
+                            <w:r>
+                              <w:rPr>
+                                <w:noProof/>
+                              </w:rPr>
+                              <w:fldChar w:fldCharType="end"/>
+                            </w:r>
                           </w:p>
                         </w:txbxContent>
                       </wps:txbx>
@@ -2498,14 +2317,36 @@
                       <w:r>
                         <w:t xml:space="preserve">Figura </w:t>
                       </w:r>
-                      <w:fldSimple w:instr=" SEQ Figura \* ARABIC ">
-                        <w:r>
-                          <w:rPr>
-                            <w:noProof/>
-                          </w:rPr>
-                          <w:t>2</w:t>
-                        </w:r>
-                      </w:fldSimple>
+                      <w:r>
+                        <w:rPr>
+                          <w:noProof/>
+                        </w:rPr>
+                        <w:fldChar w:fldCharType="begin"/>
+                      </w:r>
+                      <w:r>
+                        <w:rPr>
+                          <w:noProof/>
+                        </w:rPr>
+                        <w:instrText xml:space="preserve"> SEQ Figura \* ARABIC </w:instrText>
+                      </w:r>
+                      <w:r>
+                        <w:rPr>
+                          <w:noProof/>
+                        </w:rPr>
+                        <w:fldChar w:fldCharType="separate"/>
+                      </w:r>
+                      <w:r>
+                        <w:rPr>
+                          <w:noProof/>
+                        </w:rPr>
+                        <w:t>2</w:t>
+                      </w:r>
+                      <w:r>
+                        <w:rPr>
+                          <w:noProof/>
+                        </w:rPr>
+                        <w:fldChar w:fldCharType="end"/>
+                      </w:r>
                     </w:p>
                   </w:txbxContent>
                 </v:textbox>
@@ -2522,28 +2363,24 @@
           <w:szCs w:val="24"/>
         </w:rPr>
         <w:drawing>
-          <wp:anchor distT="0" distB="0" distL="114300" distR="114300" simplePos="0" relativeHeight="251664384" behindDoc="0" locked="0" layoutInCell="1" allowOverlap="1" wp14:anchorId="0CFCEC27" wp14:editId="1A71D6E7">
-            <wp:simplePos x="723900" y="1457325"/>
-            <wp:positionH relativeFrom="column">
-              <wp:align>left</wp:align>
-            </wp:positionH>
-            <wp:positionV relativeFrom="paragraph">
-              <wp:align>top</wp:align>
-            </wp:positionV>
-            <wp:extent cx="5602583" cy="3377263"/>
+          <wp:inline distT="0" distB="0" distL="0" distR="0" wp14:anchorId="15FA55E3" wp14:editId="6237430D">
+            <wp:extent cx="5716988" cy="3432298"/>
             <wp:effectExtent l="0" t="0" r="0" b="0"/>
-            <wp:wrapSquare wrapText="bothSides"/>
-            <wp:docPr id="2" name="Immagine 2"/>
-            <wp:cNvGraphicFramePr/>
+            <wp:docPr id="7" name="Immagine 7"/>
+            <wp:cNvGraphicFramePr>
+              <a:graphicFrameLocks xmlns:a="http://schemas.openxmlformats.org/drawingml/2006/main" noChangeAspect="1"/>
+            </wp:cNvGraphicFramePr>
             <a:graphic xmlns:a="http://schemas.openxmlformats.org/drawingml/2006/main">
               <a:graphicData uri="http://schemas.openxmlformats.org/drawingml/2006/picture">
                 <pic:pic xmlns:pic="http://schemas.openxmlformats.org/drawingml/2006/picture">
                   <pic:nvPicPr>
-                    <pic:cNvPr id="0" name=""/>
-                    <pic:cNvPicPr/>
+                    <pic:cNvPr id="0" name="Picture 1"/>
+                    <pic:cNvPicPr>
+                      <a:picLocks noChangeAspect="1" noChangeArrowheads="1"/>
+                    </pic:cNvPicPr>
                   </pic:nvPicPr>
                   <pic:blipFill>
-                    <a:blip r:embed="rId13">
+                    <a:blip r:embed="rId13" cstate="print">
                       <a:extLst>
                         <a:ext uri="{28A0092B-C50C-407E-A947-70E740481C1C}">
                           <a14:useLocalDpi xmlns:a14="http://schemas.microsoft.com/office/drawing/2010/main" val="0"/>
@@ -2555,10 +2392,10 @@
                       <a:fillRect/>
                     </a:stretch>
                   </pic:blipFill>
-                  <pic:spPr>
+                  <pic:spPr bwMode="auto">
                     <a:xfrm>
                       <a:off x="0" y="0"/>
-                      <a:ext cx="5602583" cy="3377263"/>
+                      <a:ext cx="5735206" cy="3443235"/>
                     </a:xfrm>
                     <a:prstGeom prst="rect">
                       <a:avLst/>
@@ -2566,34 +2403,15 @@
                     <a:noFill/>
                     <a:ln>
                       <a:noFill/>
-                      <a:prstDash/>
                     </a:ln>
                   </pic:spPr>
                 </pic:pic>
               </a:graphicData>
             </a:graphic>
-            <wp14:sizeRelH relativeFrom="margin">
-              <wp14:pctWidth>0</wp14:pctWidth>
-            </wp14:sizeRelH>
-            <wp14:sizeRelV relativeFrom="margin">
-              <wp14:pctHeight>0</wp14:pctHeight>
-            </wp14:sizeRelV>
-          </wp:anchor>
+          </wp:inline>
         </w:drawing>
       </w:r>
     </w:p>
-    <w:p/>
-    <w:p/>
-    <w:p/>
-    <w:p/>
-    <w:p/>
-    <w:p/>
-    <w:p/>
-    <w:p/>
-    <w:p/>
-    <w:p/>
-    <w:p/>
-    <w:p/>
     <w:p>
       <w:pPr>
         <w:jc w:val="both"/>
@@ -2609,10 +2427,18 @@
           <w:i/>
         </w:rPr>
       </w:pPr>
-      <w:r>
+    </w:p>
+    <w:p>
+      <w:pPr>
+        <w:jc w:val="both"/>
         <w:rPr>
           <w:i/>
         </w:rPr>
+      </w:pPr>
+      <w:r>
+        <w:rPr>
+          <w:i/>
+        </w:rPr>
         <w:t>Osservazioni:</w:t>
       </w:r>
     </w:p>
@@ -2621,15 +2447,16 @@
         <w:jc w:val="both"/>
       </w:pPr>
       <w:r>
-        <w:t>L’unica problematica riscontrata è stata quella riguardante il pin PWM utilizzato per il LED che riflette la portata e si accende con un’intensità variabile.</w:t>
-      </w:r>
-    </w:p>
-    <w:p>
-      <w:pPr>
-        <w:jc w:val="both"/>
-      </w:pPr>
-      <w:r>
-        <w:t xml:space="preserve">Inizialmente il LED utilizzava il pin 11, </w:t>
+        <w:t>Sono state riscontrate due problematiche principalmente: la prima</w:t>
+      </w:r>
+      <w:r>
+        <w:t xml:space="preserve"> è stata quella riguardante il pin PWM utilizzato per il LED che riflette la portata e si accende con un’intensità variabile</w:t>
+      </w:r>
+      <w:r>
+        <w:t>, in quanto i</w:t>
+      </w:r>
+      <w:r>
+        <w:t xml:space="preserve">nizialmente il LED utilizzava il pin 11, </w:t>
       </w:r>
       <w:r>
         <w:t>il quale è</w:t>
@@ -2643,6 +2470,9 @@
       <w:r>
         <w:t xml:space="preserve"> con la libreria utilizzata per il servo motore.</w:t>
       </w:r>
+      <w:r>
+        <w:t xml:space="preserve"> La seconda era causata da servo motore, che generava frequenti crash all’intero sistema. La soluzione proposta è stata isolare totalmente il motore, alimentandolo separatamente e renderlo indipendente dal circuito.</w:t>
+      </w:r>
     </w:p>
     <w:p>
       <w:pPr>
@@ -2674,7 +2504,13 @@
         <w:t>Detection Task</w:t>
       </w:r>
       <w:r>
-        <w:t xml:space="preserve">, utilizzato per controllare la vicinanza di qualcuno alla serra; </w:t>
+        <w:t>, utilizzato per controllare la vicinanza di qualcuno alla serra</w:t>
+      </w:r>
+      <w:r>
+        <w:t xml:space="preserve"> e</w:t>
+      </w:r>
+      <w:r>
+        <w:t xml:space="preserve"> </w:t>
       </w:r>
       <w:r>
         <w:rPr>
@@ -2733,7 +2569,11 @@
         <w:t>venire</w:t>
       </w:r>
       <w:r>
-        <w:t xml:space="preserve"> l’irrigazione automatica. In questo caso il led L1 è acceso a indicare che il sistema è attivo, in modo AUTO, mentre L2 e Lm sono spenti. Quando viene percepito un valore di umidità U inferiore alla soglia U</w:t>
+        <w:t xml:space="preserve"> l’irrigazione automatica. In questo caso il led L1 è acceso a indicare che il sistema è attivo, in modo AUTO, mentre L2 e Lm sono spenti. Quando viene percepito un valore di umidità U inferiore alla soglia </w:t>
+      </w:r>
+      <w:proofErr w:type="spellStart"/>
+      <w:r>
+        <w:t>U</w:t>
       </w:r>
       <w:r>
         <w:rPr>
@@ -2741,8 +2581,19 @@
         </w:rPr>
         <w:t>min</w:t>
       </w:r>
-      <w:r>
-        <w:t>, viene aperta la pompa automaticamente erogando una certa portata (quantità di acqua nel tempo), pari a Y litri al minuto, dove Y può assumere tre valori: P</w:t>
+      <w:proofErr w:type="spellEnd"/>
+      <w:r>
+        <w:t>,</w:t>
+      </w:r>
+      <w:r>
+        <w:t xml:space="preserve"> il server notifica Arduino e</w:t>
+      </w:r>
+      <w:r>
+        <w:t xml:space="preserve"> viene aperta la pompa automaticamente erogando una certa portata (quantità di acqua nel tempo), pari a Y litri al minuto, dove Y </w:t>
+      </w:r>
+      <w:r>
+        <w:lastRenderedPageBreak/>
+        <w:t>può assumere tre valori: P</w:t>
       </w:r>
       <w:r>
         <w:rPr>
@@ -2769,17 +2620,7 @@
         <w:t>max</w:t>
       </w:r>
       <w:r>
-        <w:t xml:space="preserve"> (massima). Inoltre, quando viene erogata acqua, si accende L2 con intensità che riflette la portata. In modalità automatica l’erogazione si ferma quando</w:t>
-      </w:r>
-      <w:r>
-        <w:t xml:space="preserve"> o</w:t>
-      </w:r>
-      <w:r>
-        <w:t xml:space="preserve"> il valore supera la </w:t>
-      </w:r>
-      <w:r>
-        <w:lastRenderedPageBreak/>
-        <w:t>soglia U</w:t>
+        <w:t xml:space="preserve"> (massima). Inoltre, quando viene erogata acqua, si accende L2 con intensità che riflette la portata. In modalità automatica l’erogazione si ferma quando il valore supera la soglia U</w:t>
       </w:r>
       <w:r>
         <w:rPr>
@@ -2797,7 +2638,13 @@
         <w:t>DeltaU</w:t>
       </w:r>
       <w:r>
-        <w:t xml:space="preserve">, oppure se la </w:t>
+        <w:t xml:space="preserve"> oppure </w:t>
+      </w:r>
+      <w:r>
+        <w:t>quando</w:t>
+      </w:r>
+      <w:r>
+        <w:t xml:space="preserve"> la </w:t>
       </w:r>
       <w:r>
         <w:t>durata dell’erogazione ha superato un tempo T</w:t>
@@ -2809,7 +2656,7 @@
         <w:t>max</w:t>
       </w:r>
       <w:r>
-        <w:t xml:space="preserve"> . In questo caso viene</w:t>
+        <w:t>. In questo caso viene</w:t>
       </w:r>
       <w:r>
         <w:t xml:space="preserve"> </w:t>
@@ -2826,7 +2673,13 @@
         <w:jc w:val="both"/>
       </w:pPr>
       <w:r>
-        <w:t>Collegandosi al Controller (Arduino) attraverso il bluetooth da Mobile App è possibile passare in modalità MANUALE se ci si trova nelle vicinanze della serra (la distanza rilevata dal sonar deve essere inferiore a 30 cm). In questa modalità è possibile manualmente aprire/chiudere/regolare l’erogazione dell’acqua, specificando la portata (litri al minuto) e visualizzare il valore in Real-Time dell’umidità percepita. Quando il sistema è in modalità di controllo manuale, il led</w:t>
+        <w:t xml:space="preserve">Collegandosi al Controller (Arduino) attraverso il </w:t>
+      </w:r>
+      <w:r>
+        <w:t>B</w:t>
+      </w:r>
+      <w:r>
+        <w:t>luetooth da Mobile App è possibile passare in modalità MANUALE se ci si trova nelle vicinanze della serra (la distanza rilevata dal sonar deve essere inferiore a 30 cm). In questa modalità è possibile manualmente aprire/chiudere/regolare l’erogazione dell’acqua, specificando la portata (litri al minuto) e visualizzare il valore in Real-Time dell’umidità percepita. Quando il sistema è in modalità di controllo manuale, il led</w:t>
       </w:r>
       <w:r>
         <w:t xml:space="preserve"> L1</w:t>
@@ -2837,6 +2690,17 @@
       <w:r>
         <w:t xml:space="preserve"> In ogni momento è possibile visualizzare lo storico di irrigazione e umidità attraverso una pagina WEB descritta nel capitolo 1.7</w:t>
       </w:r>
+      <w:r>
+        <w:t>.</w:t>
+      </w:r>
+    </w:p>
+    <w:p>
+      <w:pPr>
+        <w:jc w:val="both"/>
+      </w:pPr>
+      <w:r>
+        <w:t>Per motivi di spazio, la FSM generale del sistema è solamente presente sotto forma di PNG, mentre di seguito saranno illustrate le FSM dei singoli Task.</w:t>
+      </w:r>
     </w:p>
     <w:p>
       <w:pPr>
@@ -2844,6 +2708,29 @@
         <w:jc w:val="both"/>
       </w:pPr>
       <w:bookmarkStart w:id="5" w:name="_Toc2180361"/>
+      <w:r>
+        <w:t xml:space="preserve">3.1 </w:t>
+      </w:r>
+      <w:proofErr w:type="spellStart"/>
+      <w:r>
+        <w:t>Detection</w:t>
+      </w:r>
+      <w:proofErr w:type="spellEnd"/>
+      <w:r>
+        <w:t xml:space="preserve"> Task</w:t>
+      </w:r>
+      <w:bookmarkEnd w:id="5"/>
+    </w:p>
+    <w:p>
+      <w:pPr>
+        <w:pStyle w:val="Titolo2"/>
+        <w:jc w:val="both"/>
+      </w:pPr>
+    </w:p>
+    <w:p>
+      <w:pPr>
+        <w:jc w:val="both"/>
+      </w:pPr>
       <w:r>
         <w:rPr>
           <w:noProof/>
@@ -2851,16 +2738,16 @@
         <mc:AlternateContent>
           <mc:Choice Requires="wps">
             <w:drawing>
-              <wp:anchor distT="0" distB="0" distL="114300" distR="114300" simplePos="0" relativeHeight="251680768" behindDoc="0" locked="0" layoutInCell="1" allowOverlap="1" wp14:anchorId="1256FEEE" wp14:editId="1CA430E6">
+              <wp:anchor distT="0" distB="0" distL="114300" distR="114300" simplePos="0" relativeHeight="251680768" behindDoc="0" locked="0" layoutInCell="1" allowOverlap="1" wp14:anchorId="1256FEEE" wp14:editId="57EB3CF3">
                 <wp:simplePos x="0" y="0"/>
-                <wp:positionH relativeFrom="column">
-                  <wp:posOffset>1270635</wp:posOffset>
+                <wp:positionH relativeFrom="margin">
+                  <wp:posOffset>607750</wp:posOffset>
                 </wp:positionH>
                 <wp:positionV relativeFrom="paragraph">
-                  <wp:posOffset>2155190</wp:posOffset>
+                  <wp:posOffset>1699563</wp:posOffset>
                 </wp:positionV>
-                <wp:extent cx="4219575" cy="635"/>
-                <wp:effectExtent l="0" t="0" r="9525" b="8890"/>
+                <wp:extent cx="4219575" cy="294005"/>
+                <wp:effectExtent l="0" t="0" r="9525" b="0"/>
                 <wp:wrapTopAndBottom/>
                 <wp:docPr id="15" name="Casella di testo 15"/>
                 <wp:cNvGraphicFramePr/>
@@ -2871,7 +2758,7 @@
                       <wps:spPr>
                         <a:xfrm>
                           <a:off x="0" y="0"/>
-                          <a:ext cx="4219575" cy="635"/>
+                          <a:ext cx="4219575" cy="294005"/>
                         </a:xfrm>
                         <a:prstGeom prst="rect">
                           <a:avLst/>
@@ -2895,14 +2782,36 @@
                             <w:r>
                               <w:t xml:space="preserve">Figura </w:t>
                             </w:r>
-                            <w:fldSimple w:instr=" SEQ Figura \* ARABIC ">
-                              <w:r>
-                                <w:rPr>
-                                  <w:noProof/>
-                                </w:rPr>
-                                <w:t>3</w:t>
-                              </w:r>
-                            </w:fldSimple>
+                            <w:r>
+                              <w:rPr>
+                                <w:noProof/>
+                              </w:rPr>
+                              <w:fldChar w:fldCharType="begin"/>
+                            </w:r>
+                            <w:r>
+                              <w:rPr>
+                                <w:noProof/>
+                              </w:rPr>
+                              <w:instrText xml:space="preserve"> SEQ Figura \* ARABIC </w:instrText>
+                            </w:r>
+                            <w:r>
+                              <w:rPr>
+                                <w:noProof/>
+                              </w:rPr>
+                              <w:fldChar w:fldCharType="separate"/>
+                            </w:r>
+                            <w:r>
+                              <w:rPr>
+                                <w:noProof/>
+                              </w:rPr>
+                              <w:t>3</w:t>
+                            </w:r>
+                            <w:r>
+                              <w:rPr>
+                                <w:noProof/>
+                              </w:rPr>
+                              <w:fldChar w:fldCharType="end"/>
+                            </w:r>
                           </w:p>
                         </w:txbxContent>
                       </wps:txbx>
@@ -2910,7 +2819,7 @@
                         <a:prstTxWarp prst="textNoShape">
                           <a:avLst/>
                         </a:prstTxWarp>
-                        <a:spAutoFit/>
+                        <a:noAutofit/>
                       </wps:bodyPr>
                     </wps:wsp>
                   </a:graphicData>
@@ -2918,13 +2827,16 @@
                 <wp14:sizeRelH relativeFrom="margin">
                   <wp14:pctWidth>0</wp14:pctWidth>
                 </wp14:sizeRelH>
+                <wp14:sizeRelV relativeFrom="margin">
+                  <wp14:pctHeight>0</wp14:pctHeight>
+                </wp14:sizeRelV>
               </wp:anchor>
             </w:drawing>
           </mc:Choice>
           <mc:Fallback>
             <w:pict>
-              <v:shape w14:anchorId="1256FEEE" id="Casella di testo 15" o:spid="_x0000_s1028" type="#_x0000_t202" style="position:absolute;left:0;text-align:left;margin-left:100.05pt;margin-top:169.7pt;width:332.25pt;height:.05pt;z-index:251680768;visibility:visible;mso-wrap-style:square;mso-width-percent:0;mso-wrap-distance-left:9pt;mso-wrap-distance-top:0;mso-wrap-distance-right:9pt;mso-wrap-distance-bottom:0;mso-position-horizontal:absolute;mso-position-horizontal-relative:text;mso-position-vertical:absolute;mso-position-vertical-relative:text;mso-width-percent:0;mso-width-relative:margin;v-text-anchor:top" o:gfxdata="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" stroked="f">
-                <v:textbox style="mso-fit-shape-to-text:t" inset="0,0,0,0">
+              <v:shape w14:anchorId="1256FEEE" id="Casella di testo 15" o:spid="_x0000_s1028" type="#_x0000_t202" style="position:absolute;left:0;text-align:left;margin-left:47.85pt;margin-top:133.8pt;width:332.25pt;height:23.15pt;z-index:251680768;visibility:visible;mso-wrap-style:square;mso-width-percent:0;mso-height-percent:0;mso-wrap-distance-left:9pt;mso-wrap-distance-top:0;mso-wrap-distance-right:9pt;mso-wrap-distance-bottom:0;mso-position-horizontal:absolute;mso-position-horizontal-relative:margin;mso-position-vertical:absolute;mso-position-vertical-relative:text;mso-width-percent:0;mso-height-percent:0;mso-width-relative:margin;mso-height-relative:margin;v-text-anchor:top" o:gfxdata="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" stroked="f">
+                <v:textbox inset="0,0,0,0">
                   <w:txbxContent>
                     <w:p>
                       <w:pPr>
@@ -2936,18 +2848,40 @@
                       <w:r>
                         <w:t xml:space="preserve">Figura </w:t>
                       </w:r>
-                      <w:fldSimple w:instr=" SEQ Figura \* ARABIC ">
-                        <w:r>
-                          <w:rPr>
-                            <w:noProof/>
-                          </w:rPr>
-                          <w:t>3</w:t>
-                        </w:r>
-                      </w:fldSimple>
+                      <w:r>
+                        <w:rPr>
+                          <w:noProof/>
+                        </w:rPr>
+                        <w:fldChar w:fldCharType="begin"/>
+                      </w:r>
+                      <w:r>
+                        <w:rPr>
+                          <w:noProof/>
+                        </w:rPr>
+                        <w:instrText xml:space="preserve"> SEQ Figura \* ARABIC </w:instrText>
+                      </w:r>
+                      <w:r>
+                        <w:rPr>
+                          <w:noProof/>
+                        </w:rPr>
+                        <w:fldChar w:fldCharType="separate"/>
+                      </w:r>
+                      <w:r>
+                        <w:rPr>
+                          <w:noProof/>
+                        </w:rPr>
+                        <w:t>3</w:t>
+                      </w:r>
+                      <w:r>
+                        <w:rPr>
+                          <w:noProof/>
+                        </w:rPr>
+                        <w:fldChar w:fldCharType="end"/>
+                      </w:r>
                     </w:p>
                   </w:txbxContent>
                 </v:textbox>
-                <w10:wrap type="topAndBottom"/>
+                <w10:wrap type="topAndBottom" anchorx="margin"/>
               </v:shape>
             </w:pict>
           </mc:Fallback>
@@ -2958,18 +2892,10 @@
           <w:noProof/>
         </w:rPr>
         <w:drawing>
-          <wp:anchor distT="0" distB="0" distL="114300" distR="114300" simplePos="0" relativeHeight="251667456" behindDoc="0" locked="0" layoutInCell="1" allowOverlap="1" wp14:anchorId="50AF2D56" wp14:editId="176883C1">
-            <wp:simplePos x="0" y="0"/>
-            <wp:positionH relativeFrom="margin">
-              <wp:posOffset>-23957</wp:posOffset>
-            </wp:positionH>
-            <wp:positionV relativeFrom="paragraph">
-              <wp:posOffset>290772</wp:posOffset>
-            </wp:positionV>
-            <wp:extent cx="6120130" cy="1819275"/>
-            <wp:effectExtent l="0" t="0" r="0" b="0"/>
-            <wp:wrapTopAndBottom/>
-            <wp:docPr id="17" name="Immagine 17"/>
+          <wp:inline distT="0" distB="0" distL="0" distR="0" wp14:anchorId="28C66E10" wp14:editId="60A8AE02">
+            <wp:extent cx="6120130" cy="1668372"/>
+            <wp:effectExtent l="0" t="0" r="0" b="8255"/>
+            <wp:docPr id="2" name="Immagine 2"/>
             <wp:cNvGraphicFramePr>
               <a:graphicFrameLocks xmlns:a="http://schemas.openxmlformats.org/drawingml/2006/main" noChangeAspect="1"/>
             </wp:cNvGraphicFramePr>
@@ -2977,10 +2903,12 @@
               <a:graphicData uri="http://schemas.openxmlformats.org/drawingml/2006/picture">
                 <pic:pic xmlns:pic="http://schemas.openxmlformats.org/drawingml/2006/picture">
                   <pic:nvPicPr>
-                    <pic:cNvPr id="16" name="detect.png"/>
-                    <pic:cNvPicPr/>
+                    <pic:cNvPr id="0" name="Picture 1"/>
+                    <pic:cNvPicPr>
+                      <a:picLocks noChangeAspect="1" noChangeArrowheads="1"/>
+                    </pic:cNvPicPr>
                   </pic:nvPicPr>
-                  <pic:blipFill rotWithShape="1">
+                  <pic:blipFill>
                     <a:blip r:embed="rId14">
                       <a:extLst>
                         <a:ext uri="{28A0092B-C50C-407E-A947-70E740481C1C}">
@@ -2988,66 +2916,130 @@
                         </a:ext>
                       </a:extLst>
                     </a:blip>
-                    <a:srcRect t="40547" b="13079"/>
-                    <a:stretch/>
+                    <a:srcRect/>
+                    <a:stretch>
+                      <a:fillRect/>
+                    </a:stretch>
                   </pic:blipFill>
                   <pic:spPr bwMode="auto">
                     <a:xfrm>
                       <a:off x="0" y="0"/>
-                      <a:ext cx="6120130" cy="1819275"/>
+                      <a:ext cx="6120130" cy="1668372"/>
                     </a:xfrm>
                     <a:prstGeom prst="rect">
                       <a:avLst/>
                     </a:prstGeom>
+                    <a:noFill/>
                     <a:ln>
                       <a:noFill/>
                     </a:ln>
-                    <a:extLst>
-                      <a:ext uri="{53640926-AAD7-44D8-BBD7-CCE9431645EC}">
-                        <a14:shadowObscured xmlns:a14="http://schemas.microsoft.com/office/drawing/2010/main"/>
-                      </a:ext>
-                    </a:extLst>
                   </pic:spPr>
                 </pic:pic>
               </a:graphicData>
             </a:graphic>
-            <wp14:sizeRelV relativeFrom="margin">
-              <wp14:pctHeight>0</wp14:pctHeight>
-            </wp14:sizeRelV>
-          </wp:anchor>
+          </wp:inline>
         </w:drawing>
       </w:r>
-      <w:r>
-        <w:t xml:space="preserve">3.1 </w:t>
+    </w:p>
+    <w:p>
+      <w:pPr>
+        <w:jc w:val="both"/>
+      </w:pPr>
+    </w:p>
+    <w:p>
+      <w:pPr>
+        <w:jc w:val="both"/>
+        <w:rPr>
+          <w:szCs w:val="24"/>
+        </w:rPr>
+      </w:pPr>
+      <w:r>
+        <w:rPr>
+          <w:szCs w:val="24"/>
+        </w:rPr>
+        <w:t>Il primo task creato, nominato Detection Task, ha il solo compito di controllare la distanza percepita dal sonar, e settare una variabile globale</w:t>
+      </w:r>
+      <w:r>
+        <w:rPr>
+          <w:szCs w:val="24"/>
+        </w:rPr>
+        <w:t xml:space="preserve">, nominata </w:t>
       </w:r>
       <w:proofErr w:type="spellStart"/>
       <w:r>
-        <w:t>Detection</w:t>
+        <w:rPr>
+          <w:szCs w:val="24"/>
+        </w:rPr>
+        <w:t>GlobalDist</w:t>
       </w:r>
       <w:proofErr w:type="spellEnd"/>
       <w:r>
-        <w:t xml:space="preserve"> Task</w:t>
-      </w:r>
-      <w:bookmarkEnd w:id="5"/>
-    </w:p>
-    <w:p>
-      <w:pPr>
-        <w:jc w:val="both"/>
-      </w:pPr>
-    </w:p>
-    <w:p>
-      <w:pPr>
-        <w:jc w:val="both"/>
         <w:rPr>
           <w:szCs w:val="24"/>
         </w:rPr>
-      </w:pPr>
+        <w:t>,</w:t>
+      </w:r>
       <w:r>
         <w:rPr>
           <w:szCs w:val="24"/>
         </w:rPr>
-        <w:t>Il primo task creato, nominato Detection Task, ha il solo compito di controllare la distanza percepita dal sonar, e settare una variabile globale usata per la comunicazione tra i due task.</w:t>
-      </w:r>
+        <w:t xml:space="preserve"> usata per la comunicazione tra i due task.</w:t>
+      </w:r>
+    </w:p>
+    <w:p>
+      <w:pPr>
+        <w:jc w:val="both"/>
+      </w:pPr>
+    </w:p>
+    <w:p>
+      <w:pPr>
+        <w:jc w:val="both"/>
+      </w:pPr>
+    </w:p>
+    <w:p>
+      <w:pPr>
+        <w:jc w:val="both"/>
+      </w:pPr>
+    </w:p>
+    <w:p>
+      <w:pPr>
+        <w:jc w:val="both"/>
+      </w:pPr>
+    </w:p>
+    <w:p>
+      <w:pPr>
+        <w:jc w:val="both"/>
+      </w:pPr>
+    </w:p>
+    <w:p>
+      <w:pPr>
+        <w:jc w:val="both"/>
+      </w:pPr>
+    </w:p>
+    <w:p>
+      <w:pPr>
+        <w:jc w:val="both"/>
+      </w:pPr>
+    </w:p>
+    <w:p>
+      <w:pPr>
+        <w:jc w:val="both"/>
+      </w:pPr>
+    </w:p>
+    <w:p>
+      <w:pPr>
+        <w:jc w:val="both"/>
+      </w:pPr>
+    </w:p>
+    <w:p>
+      <w:pPr>
+        <w:jc w:val="both"/>
+      </w:pPr>
+    </w:p>
+    <w:p>
+      <w:pPr>
+        <w:jc w:val="both"/>
+      </w:pPr>
     </w:p>
     <w:p>
       <w:pPr>
@@ -3061,20 +3053,42 @@
       </w:pPr>
       <w:bookmarkStart w:id="6" w:name="_Toc2180362"/>
       <w:r>
+        <w:t xml:space="preserve">3.2 </w:t>
+      </w:r>
+      <w:r>
+        <w:t>Irrigation Task</w:t>
+      </w:r>
+      <w:bookmarkEnd w:id="6"/>
+    </w:p>
+    <w:p>
+      <w:pPr>
+        <w:jc w:val="both"/>
+        <w:rPr>
+          <w:szCs w:val="24"/>
+        </w:rPr>
+      </w:pPr>
+    </w:p>
+    <w:p>
+      <w:pPr>
+        <w:jc w:val="center"/>
+        <w:rPr>
+          <w:szCs w:val="24"/>
+        </w:rPr>
+      </w:pPr>
+      <w:r>
         <w:rPr>
           <w:noProof/>
         </w:rPr>
-        <w:lastRenderedPageBreak/>
         <mc:AlternateContent>
           <mc:Choice Requires="wps">
             <w:drawing>
-              <wp:anchor distT="0" distB="0" distL="114300" distR="114300" simplePos="0" relativeHeight="251682816" behindDoc="0" locked="0" layoutInCell="1" allowOverlap="1" wp14:anchorId="7C7BE2D6" wp14:editId="7D1DACAD">
+              <wp:anchor distT="0" distB="0" distL="114300" distR="114300" simplePos="0" relativeHeight="251682816" behindDoc="0" locked="0" layoutInCell="1" allowOverlap="1" wp14:anchorId="7C7BE2D6" wp14:editId="1D3CAB7A">
                 <wp:simplePos x="0" y="0"/>
                 <wp:positionH relativeFrom="margin">
-                  <wp:posOffset>356235</wp:posOffset>
+                  <wp:posOffset>866057</wp:posOffset>
                 </wp:positionH>
                 <wp:positionV relativeFrom="paragraph">
-                  <wp:posOffset>3576320</wp:posOffset>
+                  <wp:posOffset>4115490</wp:posOffset>
                 </wp:positionV>
                 <wp:extent cx="4514850" cy="635"/>
                 <wp:effectExtent l="0" t="0" r="0" b="8890"/>
@@ -3112,14 +3126,36 @@
                             <w:r>
                               <w:t xml:space="preserve">Figura </w:t>
                             </w:r>
-                            <w:fldSimple w:instr=" SEQ Figura \* ARABIC ">
-                              <w:r>
-                                <w:rPr>
-                                  <w:noProof/>
-                                </w:rPr>
-                                <w:t>4</w:t>
-                              </w:r>
-                            </w:fldSimple>
+                            <w:r>
+                              <w:rPr>
+                                <w:noProof/>
+                              </w:rPr>
+                              <w:fldChar w:fldCharType="begin"/>
+                            </w:r>
+                            <w:r>
+                              <w:rPr>
+                                <w:noProof/>
+                              </w:rPr>
+                              <w:instrText xml:space="preserve"> SEQ Figura \* ARABIC </w:instrText>
+                            </w:r>
+                            <w:r>
+                              <w:rPr>
+                                <w:noProof/>
+                              </w:rPr>
+                              <w:fldChar w:fldCharType="separate"/>
+                            </w:r>
+                            <w:r>
+                              <w:rPr>
+                                <w:noProof/>
+                              </w:rPr>
+                              <w:t>4</w:t>
+                            </w:r>
+                            <w:r>
+                              <w:rPr>
+                                <w:noProof/>
+                              </w:rPr>
+                              <w:fldChar w:fldCharType="end"/>
+                            </w:r>
                           </w:p>
                         </w:txbxContent>
                       </wps:txbx>
@@ -3135,12 +3171,15 @@
                 <wp14:sizeRelH relativeFrom="margin">
                   <wp14:pctWidth>0</wp14:pctWidth>
                 </wp14:sizeRelH>
+                <wp14:sizeRelV relativeFrom="margin">
+                  <wp14:pctHeight>0</wp14:pctHeight>
+                </wp14:sizeRelV>
               </wp:anchor>
             </w:drawing>
           </mc:Choice>
           <mc:Fallback>
             <w:pict>
-              <v:shape w14:anchorId="7C7BE2D6" id="Casella di testo 16" o:spid="_x0000_s1029" type="#_x0000_t202" style="position:absolute;left:0;text-align:left;margin-left:28.05pt;margin-top:281.6pt;width:355.5pt;height:.05pt;z-index:251682816;visibility:visible;mso-wrap-style:square;mso-width-percent:0;mso-wrap-distance-left:9pt;mso-wrap-distance-top:0;mso-wrap-distance-right:9pt;mso-wrap-distance-bottom:0;mso-position-horizontal:absolute;mso-position-horizontal-relative:margin;mso-position-vertical:absolute;mso-position-vertical-relative:text;mso-width-percent:0;mso-width-relative:margin;v-text-anchor:top" o:gfxdata="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" stroked="f">
+              <v:shape w14:anchorId="7C7BE2D6" id="Casella di testo 16" o:spid="_x0000_s1029" type="#_x0000_t202" style="position:absolute;left:0;text-align:left;margin-left:68.2pt;margin-top:324.05pt;width:355.5pt;height:.05pt;z-index:251682816;visibility:visible;mso-wrap-style:square;mso-width-percent:0;mso-height-percent:0;mso-wrap-distance-left:9pt;mso-wrap-distance-top:0;mso-wrap-distance-right:9pt;mso-wrap-distance-bottom:0;mso-position-horizontal:absolute;mso-position-horizontal-relative:margin;mso-position-vertical:absolute;mso-position-vertical-relative:text;mso-width-percent:0;mso-height-percent:0;mso-width-relative:margin;mso-height-relative:margin;v-text-anchor:top" o:gfxdata="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" stroked="f">
                 <v:textbox style="mso-fit-shape-to-text:t" inset="0,0,0,0">
                   <w:txbxContent>
                     <w:p>
@@ -3153,14 +3192,36 @@
                       <w:r>
                         <w:t xml:space="preserve">Figura </w:t>
                       </w:r>
-                      <w:fldSimple w:instr=" SEQ Figura \* ARABIC ">
-                        <w:r>
-                          <w:rPr>
-                            <w:noProof/>
-                          </w:rPr>
-                          <w:t>4</w:t>
-                        </w:r>
-                      </w:fldSimple>
+                      <w:r>
+                        <w:rPr>
+                          <w:noProof/>
+                        </w:rPr>
+                        <w:fldChar w:fldCharType="begin"/>
+                      </w:r>
+                      <w:r>
+                        <w:rPr>
+                          <w:noProof/>
+                        </w:rPr>
+                        <w:instrText xml:space="preserve"> SEQ Figura \* ARABIC </w:instrText>
+                      </w:r>
+                      <w:r>
+                        <w:rPr>
+                          <w:noProof/>
+                        </w:rPr>
+                        <w:fldChar w:fldCharType="separate"/>
+                      </w:r>
+                      <w:r>
+                        <w:rPr>
+                          <w:noProof/>
+                        </w:rPr>
+                        <w:t>4</w:t>
+                      </w:r>
+                      <w:r>
+                        <w:rPr>
+                          <w:noProof/>
+                        </w:rPr>
+                        <w:fldChar w:fldCharType="end"/>
+                      </w:r>
                     </w:p>
                   </w:txbxContent>
                 </v:textbox>
@@ -3173,20 +3234,13 @@
       <w:r>
         <w:rPr>
           <w:noProof/>
+          <w:szCs w:val="24"/>
         </w:rPr>
         <w:drawing>
-          <wp:anchor distT="0" distB="0" distL="114300" distR="114300" simplePos="0" relativeHeight="251668480" behindDoc="0" locked="0" layoutInCell="1" allowOverlap="1" wp14:anchorId="17E93221" wp14:editId="6F6E8696">
-            <wp:simplePos x="0" y="0"/>
-            <wp:positionH relativeFrom="margin">
-              <wp:align>center</wp:align>
-            </wp:positionH>
-            <wp:positionV relativeFrom="paragraph">
-              <wp:posOffset>381454</wp:posOffset>
-            </wp:positionV>
-            <wp:extent cx="6668770" cy="3138170"/>
-            <wp:effectExtent l="0" t="0" r="0" b="0"/>
-            <wp:wrapTopAndBottom/>
-            <wp:docPr id="18" name="Immagine 18"/>
+          <wp:inline distT="0" distB="0" distL="0" distR="0" wp14:anchorId="4595A99A" wp14:editId="4F615406">
+            <wp:extent cx="6550497" cy="4086971"/>
+            <wp:effectExtent l="0" t="0" r="3175" b="8890"/>
+            <wp:docPr id="13" name="Immagine 13"/>
             <wp:cNvGraphicFramePr>
               <a:graphicFrameLocks xmlns:a="http://schemas.openxmlformats.org/drawingml/2006/main" noChangeAspect="1"/>
             </wp:cNvGraphicFramePr>
@@ -3194,61 +3248,43 @@
               <a:graphicData uri="http://schemas.openxmlformats.org/drawingml/2006/picture">
                 <pic:pic xmlns:pic="http://schemas.openxmlformats.org/drawingml/2006/picture">
                   <pic:nvPicPr>
-                    <pic:cNvPr id="18" name="irrigation.png"/>
-                    <pic:cNvPicPr/>
+                    <pic:cNvPr id="0" name="Picture 2"/>
+                    <pic:cNvPicPr>
+                      <a:picLocks noChangeAspect="1" noChangeArrowheads="1"/>
+                    </pic:cNvPicPr>
                   </pic:nvPicPr>
-                  <pic:blipFill rotWithShape="1">
-                    <a:blip r:embed="rId15">
+                  <pic:blipFill>
+                    <a:blip r:embed="rId15" cstate="print">
                       <a:extLst>
                         <a:ext uri="{28A0092B-C50C-407E-A947-70E740481C1C}">
                           <a14:useLocalDpi xmlns:a14="http://schemas.microsoft.com/office/drawing/2010/main" val="0"/>
                         </a:ext>
                       </a:extLst>
                     </a:blip>
-                    <a:srcRect t="11421"/>
-                    <a:stretch/>
+                    <a:srcRect/>
+                    <a:stretch>
+                      <a:fillRect/>
+                    </a:stretch>
                   </pic:blipFill>
                   <pic:spPr bwMode="auto">
                     <a:xfrm>
                       <a:off x="0" y="0"/>
-                      <a:ext cx="6668770" cy="3138170"/>
+                      <a:ext cx="6712032" cy="4187755"/>
                     </a:xfrm>
                     <a:prstGeom prst="rect">
                       <a:avLst/>
                     </a:prstGeom>
+                    <a:noFill/>
                     <a:ln>
                       <a:noFill/>
                     </a:ln>
-                    <a:extLst>
-                      <a:ext uri="{53640926-AAD7-44D8-BBD7-CCE9431645EC}">
-                        <a14:shadowObscured xmlns:a14="http://schemas.microsoft.com/office/drawing/2010/main"/>
-                      </a:ext>
-                    </a:extLst>
                   </pic:spPr>
                 </pic:pic>
               </a:graphicData>
             </a:graphic>
-            <wp14:sizeRelH relativeFrom="margin">
-              <wp14:pctWidth>0</wp14:pctWidth>
-            </wp14:sizeRelH>
-            <wp14:sizeRelV relativeFrom="margin">
-              <wp14:pctHeight>0</wp14:pctHeight>
-            </wp14:sizeRelV>
-          </wp:anchor>
+          </wp:inline>
         </w:drawing>
       </w:r>
-      <w:r>
-        <w:t xml:space="preserve">3.2 </w:t>
-      </w:r>
-      <w:proofErr w:type="spellStart"/>
-      <w:r>
-        <w:t>Irrigation</w:t>
-      </w:r>
-      <w:proofErr w:type="spellEnd"/>
-      <w:r>
-        <w:t xml:space="preserve"> Task</w:t>
-      </w:r>
-      <w:bookmarkEnd w:id="6"/>
     </w:p>
     <w:p>
       <w:pPr>
@@ -3300,13 +3336,67 @@
         <w:rPr>
           <w:szCs w:val="24"/>
         </w:rPr>
-        <w:t>Come si può notare dallo schema sottostante, verrà utilizzata una variabile settata dagli stati che precedono l’irrigazione, così da considerare le condizioni adeguate per l’uscita dallo stato in cui viene innaffiata la serra.</w:t>
-      </w:r>
-    </w:p>
-    <w:p>
-      <w:pPr>
-        <w:pStyle w:val="Titolo2"/>
-        <w:jc w:val="both"/>
+        <w:t xml:space="preserve">Come si può notare dallo schema sottostante, verrà utilizzata una variabile settata dagli stati che precedono l’irrigazione, così da considerare le condizioni adeguate </w:t>
+      </w:r>
+      <w:proofErr w:type="gramStart"/>
+      <w:r>
+        <w:rPr>
+          <w:szCs w:val="24"/>
+        </w:rPr>
+        <w:t>per l’uscita</w:t>
+      </w:r>
+      <w:proofErr w:type="gramEnd"/>
+      <w:r>
+        <w:rPr>
+          <w:szCs w:val="24"/>
+        </w:rPr>
+        <w:t xml:space="preserve"> dallo stato in cui viene innaffiata la serra.</w:t>
+      </w:r>
+      <w:r>
+        <w:rPr>
+          <w:szCs w:val="24"/>
+        </w:rPr>
+        <w:t xml:space="preserve"> Infine, il task ha il compito di inviare, sia via Bluetooth che via seriale, tutti i messaggi necessari per il corretto funzionamento di server e applicazione mobile.</w:t>
+      </w:r>
+    </w:p>
+    <w:p>
+      <w:pPr>
+        <w:jc w:val="both"/>
+        <w:rPr>
+          <w:szCs w:val="24"/>
+        </w:rPr>
+      </w:pPr>
+    </w:p>
+    <w:p>
+      <w:pPr>
+        <w:jc w:val="both"/>
+        <w:rPr>
+          <w:szCs w:val="24"/>
+        </w:rPr>
+      </w:pPr>
+    </w:p>
+    <w:p>
+      <w:pPr>
+        <w:jc w:val="both"/>
+        <w:rPr>
+          <w:szCs w:val="24"/>
+        </w:rPr>
+      </w:pPr>
+    </w:p>
+    <w:p>
+      <w:pPr>
+        <w:pStyle w:val="Nessunaspaziatura"/>
+      </w:pPr>
+      <w:bookmarkStart w:id="7" w:name="_Toc2180363"/>
+    </w:p>
+    <w:p>
+      <w:pPr>
+        <w:pStyle w:val="Nessunaspaziatura"/>
+      </w:pPr>
+    </w:p>
+    <w:p>
+      <w:pPr>
+        <w:pStyle w:val="Nessunaspaziatura"/>
       </w:pPr>
     </w:p>
     <w:p>
@@ -3314,8 +3404,8 @@
         <w:pStyle w:val="Titolo1"/>
         <w:jc w:val="both"/>
       </w:pPr>
-      <w:bookmarkStart w:id="7" w:name="_Toc2180363"/>
-      <w:r>
+      <w:r>
+        <w:lastRenderedPageBreak/>
         <w:t xml:space="preserve">Capitolo </w:t>
       </w:r>
       <w:r>
@@ -3527,7 +3617,6 @@
       </w:pPr>
       <w:bookmarkStart w:id="8" w:name="_Toc2180364"/>
       <w:r>
-        <w:lastRenderedPageBreak/>
         <w:t>4.1 Comunicazione seriale con Arduino</w:t>
       </w:r>
       <w:bookmarkEnd w:id="8"/>
@@ -3583,6 +3672,13 @@
       </w:r>
       <w:r>
         <w:t>.</w:t>
+      </w:r>
+      <w:r>
+        <w:br/>
+        <w:t>Essendo necessario visualizzare l’umidità attuale sull’applicazione mobile, abbiamo deciso di delegare la comunicazione ad Arduino. Per questo motivo periodicamente viene comunicato al controller il valore di umidità attuale, e sarà poi</w:t>
+      </w:r>
+      <w:r>
+        <w:t xml:space="preserve"> compito di Arduino l’invio ad Android.</w:t>
       </w:r>
     </w:p>
     <w:tbl>
@@ -3928,7 +4024,13 @@
               <w:left w:w="108" w:type="dxa"/>
             </w:tcMar>
           </w:tcPr>
-          <w:p/>
+          <w:p>
+            <w:proofErr w:type="spellStart"/>
+            <w:r>
+              <w:t>Umidita:value</w:t>
+            </w:r>
+            <w:proofErr w:type="spellEnd"/>
+          </w:p>
         </w:tc>
         <w:tc>
           <w:tcPr>
@@ -3938,7 +4040,11 @@
               <w:left w:w="108" w:type="dxa"/>
             </w:tcMar>
           </w:tcPr>
-          <w:p/>
+          <w:p>
+            <w:r>
+              <w:t>Comunica l’umidità attuale</w:t>
+            </w:r>
+          </w:p>
         </w:tc>
         <w:tc>
           <w:tcPr>
@@ -3983,14 +4089,36 @@
       <w:r>
         <w:t xml:space="preserve">Tabella </w:t>
       </w:r>
-      <w:fldSimple w:instr=" SEQ Tabella \* ARABIC ">
-        <w:r>
-          <w:rPr>
-            <w:noProof/>
-          </w:rPr>
-          <w:t>1</w:t>
-        </w:r>
-      </w:fldSimple>
+      <w:r>
+        <w:rPr>
+          <w:noProof/>
+        </w:rPr>
+        <w:fldChar w:fldCharType="begin"/>
+      </w:r>
+      <w:r>
+        <w:rPr>
+          <w:noProof/>
+        </w:rPr>
+        <w:instrText xml:space="preserve"> SEQ Tabella \* ARABIC </w:instrText>
+      </w:r>
+      <w:r>
+        <w:rPr>
+          <w:noProof/>
+        </w:rPr>
+        <w:fldChar w:fldCharType="separate"/>
+      </w:r>
+      <w:r>
+        <w:rPr>
+          <w:noProof/>
+        </w:rPr>
+        <w:t>1</w:t>
+      </w:r>
+      <w:r>
+        <w:rPr>
+          <w:noProof/>
+        </w:rPr>
+        <w:fldChar w:fldCharType="end"/>
+      </w:r>
     </w:p>
     <w:p>
       <w:pPr>
@@ -4254,7 +4382,6 @@
         <w:rPr>
           <w:noProof/>
         </w:rPr>
-        <w:lastRenderedPageBreak/>
         <mc:AlternateContent>
           <mc:Choice Requires="wps">
             <w:drawing>
@@ -4302,14 +4429,36 @@
                             <w:r>
                               <w:t xml:space="preserve">Figura </w:t>
                             </w:r>
-                            <w:fldSimple w:instr=" SEQ Figura \* ARABIC ">
-                              <w:r>
-                                <w:rPr>
-                                  <w:noProof/>
-                                </w:rPr>
-                                <w:t>5</w:t>
-                              </w:r>
-                            </w:fldSimple>
+                            <w:r>
+                              <w:rPr>
+                                <w:noProof/>
+                              </w:rPr>
+                              <w:fldChar w:fldCharType="begin"/>
+                            </w:r>
+                            <w:r>
+                              <w:rPr>
+                                <w:noProof/>
+                              </w:rPr>
+                              <w:instrText xml:space="preserve"> SEQ Figura \* ARABIC </w:instrText>
+                            </w:r>
+                            <w:r>
+                              <w:rPr>
+                                <w:noProof/>
+                              </w:rPr>
+                              <w:fldChar w:fldCharType="separate"/>
+                            </w:r>
+                            <w:r>
+                              <w:rPr>
+                                <w:noProof/>
+                              </w:rPr>
+                              <w:t>5</w:t>
+                            </w:r>
+                            <w:r>
+                              <w:rPr>
+                                <w:noProof/>
+                              </w:rPr>
+                              <w:fldChar w:fldCharType="end"/>
+                            </w:r>
                           </w:p>
                         </w:txbxContent>
                       </wps:txbx>
@@ -4340,14 +4489,36 @@
                       <w:r>
                         <w:t xml:space="preserve">Figura </w:t>
                       </w:r>
-                      <w:fldSimple w:instr=" SEQ Figura \* ARABIC ">
-                        <w:r>
-                          <w:rPr>
-                            <w:noProof/>
-                          </w:rPr>
-                          <w:t>5</w:t>
-                        </w:r>
-                      </w:fldSimple>
+                      <w:r>
+                        <w:rPr>
+                          <w:noProof/>
+                        </w:rPr>
+                        <w:fldChar w:fldCharType="begin"/>
+                      </w:r>
+                      <w:r>
+                        <w:rPr>
+                          <w:noProof/>
+                        </w:rPr>
+                        <w:instrText xml:space="preserve"> SEQ Figura \* ARABIC </w:instrText>
+                      </w:r>
+                      <w:r>
+                        <w:rPr>
+                          <w:noProof/>
+                        </w:rPr>
+                        <w:fldChar w:fldCharType="separate"/>
+                      </w:r>
+                      <w:r>
+                        <w:rPr>
+                          <w:noProof/>
+                        </w:rPr>
+                        <w:t>5</w:t>
+                      </w:r>
+                      <w:r>
+                        <w:rPr>
+                          <w:noProof/>
+                        </w:rPr>
+                        <w:fldChar w:fldCharType="end"/>
+                      </w:r>
                     </w:p>
                   </w:txbxContent>
                 </v:textbox>
@@ -4528,6 +4699,9 @@
     <w:p>
       <w:pPr>
         <w:jc w:val="both"/>
+        <w:rPr>
+          <w:szCs w:val="24"/>
+        </w:rPr>
       </w:pPr>
       <w:r>
         <w:rPr>
@@ -4584,8 +4758,91 @@
         <w:rPr>
           <w:szCs w:val="24"/>
         </w:rPr>
-        <w:t>, la password e l’indirizzo del server Ngrok in esecuzione.</w:t>
-      </w:r>
+        <w:t xml:space="preserve">, la password e l’indirizzo del server </w:t>
+      </w:r>
+      <w:proofErr w:type="spellStart"/>
+      <w:r>
+        <w:rPr>
+          <w:szCs w:val="24"/>
+        </w:rPr>
+        <w:t>Ngrok</w:t>
+      </w:r>
+      <w:proofErr w:type="spellEnd"/>
+      <w:r>
+        <w:rPr>
+          <w:szCs w:val="24"/>
+        </w:rPr>
+        <w:t xml:space="preserve"> in esecuzione.</w:t>
+      </w:r>
+    </w:p>
+    <w:p>
+      <w:pPr>
+        <w:jc w:val="both"/>
+        <w:rPr>
+          <w:szCs w:val="24"/>
+        </w:rPr>
+      </w:pPr>
+    </w:p>
+    <w:p>
+      <w:pPr>
+        <w:jc w:val="both"/>
+        <w:rPr>
+          <w:szCs w:val="24"/>
+        </w:rPr>
+      </w:pPr>
+    </w:p>
+    <w:p>
+      <w:pPr>
+        <w:jc w:val="both"/>
+        <w:rPr>
+          <w:szCs w:val="24"/>
+        </w:rPr>
+      </w:pPr>
+    </w:p>
+    <w:p>
+      <w:pPr>
+        <w:jc w:val="both"/>
+        <w:rPr>
+          <w:szCs w:val="24"/>
+        </w:rPr>
+      </w:pPr>
+    </w:p>
+    <w:p>
+      <w:pPr>
+        <w:jc w:val="both"/>
+        <w:rPr>
+          <w:szCs w:val="24"/>
+        </w:rPr>
+      </w:pPr>
+    </w:p>
+    <w:p>
+      <w:pPr>
+        <w:jc w:val="both"/>
+        <w:rPr>
+          <w:szCs w:val="24"/>
+        </w:rPr>
+      </w:pPr>
+    </w:p>
+    <w:p>
+      <w:pPr>
+        <w:jc w:val="both"/>
+        <w:rPr>
+          <w:szCs w:val="24"/>
+        </w:rPr>
+      </w:pPr>
+    </w:p>
+    <w:p>
+      <w:pPr>
+        <w:jc w:val="both"/>
+        <w:rPr>
+          <w:szCs w:val="24"/>
+        </w:rPr>
+      </w:pPr>
+    </w:p>
+    <w:p>
+      <w:pPr>
+        <w:jc w:val="both"/>
+      </w:pPr>
     </w:p>
     <w:p>
       <w:pPr>
@@ -4594,6 +4851,7 @@
       </w:pPr>
       <w:bookmarkStart w:id="11" w:name="_Toc2180367"/>
       <w:r>
+        <w:lastRenderedPageBreak/>
         <w:t>Capitolo 6.</w:t>
       </w:r>
       <w:r>
@@ -4624,7 +4882,6 @@
       </w:pPr>
       <w:bookmarkStart w:id="12" w:name="_Toc2180368"/>
       <w:r>
-        <w:lastRenderedPageBreak/>
         <w:t xml:space="preserve">6.1 </w:t>
       </w:r>
       <w:r>
@@ -4687,14 +4944,36 @@
                             <w:r>
                               <w:t xml:space="preserve">Figura </w:t>
                             </w:r>
-                            <w:fldSimple w:instr=" SEQ Figura \* ARABIC ">
-                              <w:r>
-                                <w:rPr>
-                                  <w:noProof/>
-                                </w:rPr>
-                                <w:t>6</w:t>
-                              </w:r>
-                            </w:fldSimple>
+                            <w:r>
+                              <w:rPr>
+                                <w:noProof/>
+                              </w:rPr>
+                              <w:fldChar w:fldCharType="begin"/>
+                            </w:r>
+                            <w:r>
+                              <w:rPr>
+                                <w:noProof/>
+                              </w:rPr>
+                              <w:instrText xml:space="preserve"> SEQ Figura \* ARABIC </w:instrText>
+                            </w:r>
+                            <w:r>
+                              <w:rPr>
+                                <w:noProof/>
+                              </w:rPr>
+                              <w:fldChar w:fldCharType="separate"/>
+                            </w:r>
+                            <w:r>
+                              <w:rPr>
+                                <w:noProof/>
+                              </w:rPr>
+                              <w:t>6</w:t>
+                            </w:r>
+                            <w:r>
+                              <w:rPr>
+                                <w:noProof/>
+                              </w:rPr>
+                              <w:fldChar w:fldCharType="end"/>
+                            </w:r>
                           </w:p>
                         </w:txbxContent>
                       </wps:txbx>
@@ -4725,14 +5004,36 @@
                       <w:r>
                         <w:t xml:space="preserve">Figura </w:t>
                       </w:r>
-                      <w:fldSimple w:instr=" SEQ Figura \* ARABIC ">
-                        <w:r>
-                          <w:rPr>
-                            <w:noProof/>
-                          </w:rPr>
-                          <w:t>6</w:t>
-                        </w:r>
-                      </w:fldSimple>
+                      <w:r>
+                        <w:rPr>
+                          <w:noProof/>
+                        </w:rPr>
+                        <w:fldChar w:fldCharType="begin"/>
+                      </w:r>
+                      <w:r>
+                        <w:rPr>
+                          <w:noProof/>
+                        </w:rPr>
+                        <w:instrText xml:space="preserve"> SEQ Figura \* ARABIC </w:instrText>
+                      </w:r>
+                      <w:r>
+                        <w:rPr>
+                          <w:noProof/>
+                        </w:rPr>
+                        <w:fldChar w:fldCharType="separate"/>
+                      </w:r>
+                      <w:r>
+                        <w:rPr>
+                          <w:noProof/>
+                        </w:rPr>
+                        <w:t>6</w:t>
+                      </w:r>
+                      <w:r>
+                        <w:rPr>
+                          <w:noProof/>
+                        </w:rPr>
+                        <w:fldChar w:fldCharType="end"/>
+                      </w:r>
                     </w:p>
                   </w:txbxContent>
                 </v:textbox>
@@ -5146,14 +5447,36 @@
                             <w:r>
                               <w:t xml:space="preserve">Figura </w:t>
                             </w:r>
-                            <w:fldSimple w:instr=" SEQ Figura \* ARABIC ">
-                              <w:r>
-                                <w:rPr>
-                                  <w:noProof/>
-                                </w:rPr>
-                                <w:t>7</w:t>
-                              </w:r>
-                            </w:fldSimple>
+                            <w:r>
+                              <w:rPr>
+                                <w:noProof/>
+                              </w:rPr>
+                              <w:fldChar w:fldCharType="begin"/>
+                            </w:r>
+                            <w:r>
+                              <w:rPr>
+                                <w:noProof/>
+                              </w:rPr>
+                              <w:instrText xml:space="preserve"> SEQ Figura \* ARABIC </w:instrText>
+                            </w:r>
+                            <w:r>
+                              <w:rPr>
+                                <w:noProof/>
+                              </w:rPr>
+                              <w:fldChar w:fldCharType="separate"/>
+                            </w:r>
+                            <w:r>
+                              <w:rPr>
+                                <w:noProof/>
+                              </w:rPr>
+                              <w:t>7</w:t>
+                            </w:r>
+                            <w:r>
+                              <w:rPr>
+                                <w:noProof/>
+                              </w:rPr>
+                              <w:fldChar w:fldCharType="end"/>
+                            </w:r>
                           </w:p>
                         </w:txbxContent>
                       </wps:txbx>
@@ -5185,14 +5508,36 @@
                       <w:r>
                         <w:t xml:space="preserve">Figura </w:t>
                       </w:r>
-                      <w:fldSimple w:instr=" SEQ Figura \* ARABIC ">
-                        <w:r>
-                          <w:rPr>
-                            <w:noProof/>
-                          </w:rPr>
-                          <w:t>7</w:t>
-                        </w:r>
-                      </w:fldSimple>
+                      <w:r>
+                        <w:rPr>
+                          <w:noProof/>
+                        </w:rPr>
+                        <w:fldChar w:fldCharType="begin"/>
+                      </w:r>
+                      <w:r>
+                        <w:rPr>
+                          <w:noProof/>
+                        </w:rPr>
+                        <w:instrText xml:space="preserve"> SEQ Figura \* ARABIC </w:instrText>
+                      </w:r>
+                      <w:r>
+                        <w:rPr>
+                          <w:noProof/>
+                        </w:rPr>
+                        <w:fldChar w:fldCharType="separate"/>
+                      </w:r>
+                      <w:r>
+                        <w:rPr>
+                          <w:noProof/>
+                        </w:rPr>
+                        <w:t>7</w:t>
+                      </w:r>
+                      <w:r>
+                        <w:rPr>
+                          <w:noProof/>
+                        </w:rPr>
+                        <w:fldChar w:fldCharType="end"/>
+                      </w:r>
                     </w:p>
                   </w:txbxContent>
                 </v:textbox>
@@ -6165,14 +6510,36 @@
       <w:r>
         <w:t xml:space="preserve">Tabella </w:t>
       </w:r>
-      <w:fldSimple w:instr=" SEQ Tabella \* ARABIC ">
-        <w:r>
-          <w:rPr>
-            <w:noProof/>
-          </w:rPr>
-          <w:t>2</w:t>
-        </w:r>
-      </w:fldSimple>
+      <w:r>
+        <w:rPr>
+          <w:noProof/>
+        </w:rPr>
+        <w:fldChar w:fldCharType="begin"/>
+      </w:r>
+      <w:r>
+        <w:rPr>
+          <w:noProof/>
+        </w:rPr>
+        <w:instrText xml:space="preserve"> SEQ Tabella \* ARABIC </w:instrText>
+      </w:r>
+      <w:r>
+        <w:rPr>
+          <w:noProof/>
+        </w:rPr>
+        <w:fldChar w:fldCharType="separate"/>
+      </w:r>
+      <w:r>
+        <w:rPr>
+          <w:noProof/>
+        </w:rPr>
+        <w:t>2</w:t>
+      </w:r>
+      <w:r>
+        <w:rPr>
+          <w:noProof/>
+        </w:rPr>
+        <w:fldChar w:fldCharType="end"/>
+      </w:r>
     </w:p>
     <w:p>
       <w:pPr>
@@ -6232,16 +6599,11 @@
         <w:t>che offre informazioni sullo storico di</w:t>
       </w:r>
       <w:r>
-        <w:t xml:space="preserve"> APERTURA/CHIUSURA della pompa e </w:t>
-      </w:r>
-      <w:proofErr w:type="gramStart"/>
-      <w:r>
-        <w:t>le transizion</w:t>
-      </w:r>
-      <w:r>
-        <w:t>e</w:t>
-      </w:r>
-      <w:proofErr w:type="gramEnd"/>
+        <w:t xml:space="preserve"> APERTURA/CHIUSURA della pompa e le transizion</w:t>
+      </w:r>
+      <w:r>
+        <w:t>i</w:t>
+      </w:r>
       <w:r>
         <w:t xml:space="preserve"> tra </w:t>
       </w:r>
@@ -8123,7 +8485,7 @@
 </file>
 
 <file path=customXml/itemProps1.xml><?xml version="1.0" encoding="utf-8"?>
-<ds:datastoreItem xmlns:ds="http://schemas.openxmlformats.org/officeDocument/2006/customXml" ds:itemID="{FDC7FB19-6DCB-47BE-B68F-63E27E2C4CFC}">
+<ds:datastoreItem xmlns:ds="http://schemas.openxmlformats.org/officeDocument/2006/customXml" ds:itemID="{1AE84E57-F1F5-4628-9EA7-70B6794D8157}">
   <ds:schemaRefs>
     <ds:schemaRef ds:uri="http://schemas.openxmlformats.org/officeDocument/2006/bibliography"/>
   </ds:schemaRefs>

</xml_diff>